<commit_message>
Add minor doku changes
</commit_message>
<xml_diff>
--- a/Dokumentacia.docx
+++ b/Dokumentacia.docx
@@ -338,7 +338,7 @@
               <w:sz w:val="28"/>
               <w:szCs w:val="28"/>
             </w:rPr>
-            <w:t>3. 12. 2021</w:t>
+            <w:t>4. 12. 2021</w:t>
           </w:r>
           <w:r>
             <w:rPr>
@@ -352,7 +352,7 @@
     </w:sdt>
     <w:p>
       <w:pPr>
-        <w:pStyle w:val="Heading1"/>
+        <w:pStyle w:val="Nadpis1"/>
       </w:pPr>
       <w:r>
         <w:lastRenderedPageBreak/>
@@ -362,7 +362,13 @@
     <w:p/>
     <w:p>
       <w:r>
-        <w:t>Vytvorte webovú aplikáciu - eshop, ktorá komplexne rieši nižšie definované prípady použitia vo vami zvolenej doméne (napr. elektro, oblečenie, obuv, nábytok). Presný rozsah a konkretizáciu prípadov použitia si dohodnete s Vašim cvičiacim na cvičení.</w:t>
+        <w:t>Vytvorte webovú aplikáciu - eshop, ktorá komplexne rieši nižšie definované prípady použitia vo vami zvolenej doméne (</w:t>
+      </w:r>
+      <w:r>
+        <w:t>autosúčiastky a náhradné diely</w:t>
+      </w:r>
+      <w:r>
+        <w:t>). Presný rozsah a konkretizáciu prípadov použitia si dohodnete s Vašim cvičiacim na cvičení.</w:t>
       </w:r>
     </w:p>
     <w:p>
@@ -372,7 +378,7 @@
     </w:p>
     <w:p>
       <w:pPr>
-        <w:pStyle w:val="Heading1"/>
+        <w:pStyle w:val="Nadpis1"/>
       </w:pPr>
       <w:r>
         <w:t>DÁTOVÝ MODEL</w:t>
@@ -452,18 +458,34 @@
         </w:rPr>
       </w:pPr>
       <w:r>
-        <w:t>V tabuľke items namiesto používanie price a sale sme zaviedly nový system</w:t>
-      </w:r>
-      <w:r>
-        <w:t xml:space="preserve">, new_price </w:t>
-      </w:r>
-      <w:proofErr w:type="gramStart"/>
+        <w:t xml:space="preserve">V tabuľke items </w:t>
+      </w:r>
+      <w:r>
+        <w:t xml:space="preserve">sme </w:t>
+      </w:r>
+      <w:r>
+        <w:t>namiesto používani</w:t>
+      </w:r>
       <w:r>
         <w:t>a</w:t>
       </w:r>
-      <w:proofErr w:type="gramEnd"/>
-      <w:r>
-        <w:t xml:space="preserve"> old_price. </w:t>
+      <w:r>
+        <w:t xml:space="preserve"> price a sale zaviedl</w:t>
+      </w:r>
+      <w:r>
+        <w:t>i</w:t>
+      </w:r>
+      <w:r>
+        <w:t xml:space="preserve"> nový syst</w:t>
+      </w:r>
+      <w:r>
+        <w:t>é</w:t>
+      </w:r>
+      <w:r>
+        <w:t>m</w:t>
+      </w:r>
+      <w:r>
+        <w:t xml:space="preserve">, new_price a old_price. </w:t>
       </w:r>
       <w:r>
         <w:t>V</w:t>
@@ -477,7 +499,34 @@
     </w:p>
     <w:p>
       <w:r>
-        <w:t xml:space="preserve">V tejto tabuľke sme ďalej vymazali aj riadky s odkazmi na obrázky produktov. Namiesto toho sme zaviedly nový system, kde sú obrázky rozdelené podľa rozlíšenia do príslušných </w:t>
+        <w:t>V tejto tabuľke sme ďalej vymazali aj riadky s odkazmi na obrázky produktov. Namiesto toho sme zaviedl</w:t>
+      </w:r>
+      <w:r>
+        <w:t>i</w:t>
+      </w:r>
+      <w:r>
+        <w:t xml:space="preserve"> nový </w:t>
+      </w:r>
+      <w:r>
+        <w:rPr>
+          <w:lang w:val="sk-SK"/>
+        </w:rPr>
+        <w:t>syst</w:t>
+      </w:r>
+      <w:r>
+        <w:rPr>
+          <w:lang w:val="sk-SK"/>
+        </w:rPr>
+        <w:t>é</w:t>
+      </w:r>
+      <w:r>
+        <w:rPr>
+          <w:lang w:val="sk-SK"/>
+        </w:rPr>
+        <w:t>m</w:t>
+      </w:r>
+      <w:r>
+        <w:t xml:space="preserve">, kde sú obrázky rozdelené podľa rozlíšenia do príslušných </w:t>
       </w:r>
       <w:r>
         <w:t>priečinkov, a sú uložené s prislúchajúcim ID produktu. Vďaka tomuto už nepotrebujeme mať záznam o tom, kde sa daný obrázok nachádza.</w:t>
@@ -496,15 +545,7 @@
         <w:t xml:space="preserve"> sme </w:t>
       </w:r>
       <w:r>
-        <w:t xml:space="preserve">vymazali odkaz na obrázok, a namiesto toho sme nechali obrázky len hlavným kategóriám, </w:t>
-      </w:r>
-      <w:proofErr w:type="gramStart"/>
-      <w:r>
-        <w:t>a</w:t>
-      </w:r>
-      <w:proofErr w:type="gramEnd"/>
-      <w:r>
-        <w:t xml:space="preserve"> ostatné majú len názov.</w:t>
+        <w:t>vymazali odkaz na obrázok, a namiesto toho sme nechali obrázky len hlavným kategóriám, a ostatné majú len názov.</w:t>
       </w:r>
       <w:r>
         <w:t xml:space="preserve"> Ďalej sme vymazali </w:t>
@@ -519,13 +560,43 @@
         <w:t>Vytvorili sme novú tabuľku filters, ktorá obsahuje záznamy o všetkých filtroch, ktoré môžu byť aplikované na predmety.</w:t>
       </w:r>
       <w:r>
-        <w:t xml:space="preserve"> V stĺpci values (text) sú hodnoty oddelené bodkočiarkou.</w:t>
+        <w:t xml:space="preserve"> V </w:t>
+      </w:r>
+      <w:r>
+        <w:rPr>
+          <w:highlight w:val="cyan"/>
+        </w:rPr>
+        <w:t xml:space="preserve">stĺpci </w:t>
+      </w:r>
+      <w:r>
+        <w:rPr>
+          <w:highlight w:val="cyan"/>
+        </w:rPr>
+        <w:t>name sú názvy filtrov a</w:t>
+      </w:r>
+      <w:r>
+        <w:t xml:space="preserve"> v stĺpci </w:t>
+      </w:r>
+      <w:r>
+        <w:t>values (text) sú</w:t>
+      </w:r>
+      <w:r>
+        <w:t xml:space="preserve"> ich</w:t>
+      </w:r>
+      <w:r>
+        <w:t xml:space="preserve"> hodnoty</w:t>
+      </w:r>
+      <w:r>
+        <w:t>,</w:t>
+      </w:r>
+      <w:r>
+        <w:t xml:space="preserve"> oddelené bodkočiarkou.</w:t>
       </w:r>
     </w:p>
     <w:p/>
     <w:p>
       <w:pPr>
-        <w:pStyle w:val="Heading2"/>
+        <w:pStyle w:val="Nadpis2"/>
         <w:rPr>
           <w:lang w:val="sk-SK"/>
         </w:rPr>
@@ -572,7 +643,7 @@
     </w:p>
     <w:p>
       <w:pPr>
-        <w:pStyle w:val="Heading1"/>
+        <w:pStyle w:val="Nadpis1"/>
         <w:rPr>
           <w:lang w:val="sk-SK"/>
         </w:rPr>
@@ -661,6 +732,12 @@
         <w:tab/>
         <w:t>intervention/image – aby sme mohli zmeniť rozlíšenie obrázku</w:t>
       </w:r>
+      <w:r>
+        <w:rPr>
+          <w:highlight w:val="cyan"/>
+        </w:rPr>
+        <w:t>, ktorý používateľ zadá pri vytváraní alebo úprave produktu</w:t>
+      </w:r>
     </w:p>
     <w:p/>
     <w:p>
@@ -724,7 +801,7 @@
     </w:p>
     <w:p>
       <w:pPr>
-        <w:pStyle w:val="Heading1"/>
+        <w:pStyle w:val="Nadpis1"/>
         <w:rPr>
           <w:highlight w:val="yellow"/>
           <w:lang w:val="sk-SK"/>
@@ -735,7 +812,6 @@
           <w:highlight w:val="yellow"/>
           <w:lang w:val="sk-SK"/>
         </w:rPr>
-        <w:lastRenderedPageBreak/>
         <w:t>PROGRAMOVACIE PROSTREDIE</w:t>
       </w:r>
     </w:p>
@@ -770,7 +846,7 @@
     </w:p>
     <w:p>
       <w:pPr>
-        <w:pStyle w:val="Heading1"/>
+        <w:pStyle w:val="Nadpis1"/>
         <w:rPr>
           <w:lang w:val="sk-SK"/>
         </w:rPr>
@@ -828,27 +904,130 @@
           <w:highlight w:val="yellow"/>
           <w:lang w:val="sk-SK"/>
         </w:rPr>
-        <w:t xml:space="preserve">novej triedy, ktorá je uložená v rámci Session. Keď sa stlačí tlačidlo na zmenu množstva (plus alebo mínus), zavolá sa funkcia z tejto </w:t>
+        <w:t>novej triedy</w:t>
       </w:r>
       <w:r>
         <w:rPr>
           <w:highlight w:val="yellow"/>
           <w:lang w:val="sk-SK"/>
         </w:rPr>
+        <w:t xml:space="preserve"> </w:t>
+      </w:r>
+      <w:r>
+        <w:rPr>
+          <w:highlight w:val="cyan"/>
+          <w:lang w:val="sk-SK"/>
+        </w:rPr>
+        <w:t>Cart</w:t>
+      </w:r>
+      <w:r>
+        <w:rPr>
+          <w:highlight w:val="yellow"/>
+          <w:lang w:val="sk-SK"/>
+        </w:rPr>
+        <w:t xml:space="preserve">, ktorá je uložená v rámci Session. Keď sa stlačí tlačidlo na zmenu množstva (plus alebo mínus), zavolá sa funkcia z tejto </w:t>
+      </w:r>
+      <w:r>
+        <w:rPr>
+          <w:highlight w:val="yellow"/>
+          <w:lang w:val="sk-SK"/>
+        </w:rPr>
         <w:t>triedy košíka, ktorá zmenu vykoná, a uloží svoj nový obsah do Session.</w:t>
       </w:r>
-    </w:p>
-    <w:p>
-      <w:pPr>
-        <w:rPr>
-          <w:lang w:val="sk-SK"/>
-        </w:rPr>
-      </w:pPr>
-      <w:r>
-        <w:rPr>
-          <w:lang w:val="sk-SK"/>
-        </w:rPr>
-        <w:t>Prihlásenie sme zapracovali riešenie, ktoré už bolo predpripravené v rámci Laravel aplikácie. Len sme si upravili šablónu, ktorú aplikácia používa na vlastnú, a aj modely sme si upravili podľa potreby.</w:t>
+      <w:r>
+        <w:rPr>
+          <w:lang w:val="sk-SK"/>
+        </w:rPr>
+        <w:t xml:space="preserve"> </w:t>
+      </w:r>
+      <w:r>
+        <w:rPr>
+          <w:highlight w:val="cyan"/>
+          <w:lang w:val="sk-SK"/>
+        </w:rPr>
+        <w:t>Uložením košíka do session sa zabezpečila prenositeľnosť košíka aj pre neprihláseného používateľa.</w:t>
+      </w:r>
+    </w:p>
+    <w:p>
+      <w:pPr>
+        <w:rPr>
+          <w:lang w:val="sk-SK"/>
+        </w:rPr>
+      </w:pPr>
+      <w:r>
+        <w:rPr>
+          <w:highlight w:val="cyan"/>
+          <w:lang w:val="sk-SK"/>
+        </w:rPr>
+        <w:t>Pre p</w:t>
+      </w:r>
+      <w:r>
+        <w:rPr>
+          <w:highlight w:val="cyan"/>
+          <w:lang w:val="sk-SK"/>
+        </w:rPr>
+        <w:t>rihl</w:t>
+      </w:r>
+      <w:r>
+        <w:rPr>
+          <w:highlight w:val="cyan"/>
+          <w:lang w:val="sk-SK"/>
+        </w:rPr>
+        <w:t xml:space="preserve">asovanie a registráciu </w:t>
+      </w:r>
+      <w:r>
+        <w:rPr>
+          <w:highlight w:val="cyan"/>
+          <w:lang w:val="sk-SK"/>
+        </w:rPr>
+        <w:t xml:space="preserve">sme </w:t>
+      </w:r>
+      <w:r>
+        <w:rPr>
+          <w:highlight w:val="cyan"/>
+          <w:lang w:val="sk-SK"/>
+        </w:rPr>
+        <w:t xml:space="preserve">využili </w:t>
+      </w:r>
+      <w:r>
+        <w:rPr>
+          <w:highlight w:val="cyan"/>
+          <w:lang w:val="sk-SK"/>
+        </w:rPr>
+        <w:t>riešenie</w:t>
+      </w:r>
+      <w:r>
+        <w:rPr>
+          <w:lang w:val="sk-SK"/>
+        </w:rPr>
+        <w:t>, ktoré už bolo predpripravené v rámci Laravel aplikácie. Len sme si upravili šablónu, ktorú aplikácia používa na vlastnú, a aj modely sme si upravili podľa potreby</w:t>
+      </w:r>
+      <w:r>
+        <w:rPr>
+          <w:highlight w:val="green"/>
+          <w:lang w:val="sk-SK"/>
+        </w:rPr>
+        <w:t>{upravovali sme modely</w:t>
+      </w:r>
+      <w:r>
+        <w:rPr>
+          <w:highlight w:val="green"/>
+          <w:lang w:val="sk-SK"/>
+        </w:rPr>
+        <w:t xml:space="preserve"> kvôli prihlasovaniu</w:t>
+      </w:r>
+      <w:r>
+        <w:rPr>
+          <w:highlight w:val="green"/>
+          <w:lang w:val="sk-SK"/>
+        </w:rPr>
+        <w:t>?}</w:t>
+      </w:r>
+      <w:r>
+        <w:rPr>
+          <w:lang w:val="sk-SK"/>
+        </w:rPr>
+        <w:t>.</w:t>
       </w:r>
     </w:p>
     <w:p>
@@ -974,7 +1153,20 @@
         <w:rPr>
           <w:lang w:val="sk-SK"/>
         </w:rPr>
-        <w:t>hodnotou filter_json v každom produkte.</w:t>
+        <w:t xml:space="preserve">hodnotou </w:t>
+      </w:r>
+      <w:r>
+        <w:rPr>
+          <w:highlight w:val="cyan"/>
+          <w:lang w:val="sk-SK"/>
+        </w:rPr>
+        <w:t>info</w:t>
+      </w:r>
+      <w:r>
+        <w:rPr>
+          <w:lang w:val="sk-SK"/>
+        </w:rPr>
+        <w:t>_json v každom produkte.</w:t>
       </w:r>
     </w:p>
     <w:p>
@@ -1093,7 +1285,7 @@
     <w:sdtContent>
       <w:p>
         <w:pPr>
-          <w:pStyle w:val="Header"/>
+          <w:pStyle w:val="Hlavika"/>
           <w:jc w:val="right"/>
         </w:pPr>
         <w:r>
@@ -1122,7 +1314,7 @@
   </w:sdt>
   <w:p>
     <w:pPr>
-      <w:pStyle w:val="Header"/>
+      <w:pStyle w:val="Hlavika"/>
     </w:pPr>
   </w:p>
 </w:hdr>
@@ -1132,7 +1324,7 @@
 <w:hdr xmlns:wpc="http://schemas.microsoft.com/office/word/2010/wordprocessingCanvas" xmlns:cx="http://schemas.microsoft.com/office/drawing/2014/chartex" xmlns:cx1="http://schemas.microsoft.com/office/drawing/2015/9/8/chartex" xmlns:cx2="http://schemas.microsoft.com/office/drawing/2015/10/21/chartex" xmlns:cx3="http://schemas.microsoft.com/office/drawing/2016/5/9/chartex" xmlns:cx4="http://schemas.microsoft.com/office/drawing/2016/5/10/chartex" xmlns:cx5="http://schemas.microsoft.com/office/drawing/2016/5/11/chartex" xmlns:cx6="http://schemas.microsoft.com/office/drawing/2016/5/12/chartex" xmlns:cx7="http://schemas.microsoft.com/office/drawing/2016/5/13/chartex" xmlns:cx8="http://schemas.microsoft.com/office/drawing/2016/5/14/chartex" xmlns:mc="http://schemas.openxmlformats.org/markup-compatibility/2006" xmlns:aink="http://schemas.microsoft.com/office/drawing/2016/ink" xmlns:am3d="http://schemas.microsoft.com/office/drawing/2017/model3d" xmlns:o="urn:schemas-microsoft-com:office:office" xmlns:r="http://schemas.openxmlformats.org/officeDocument/2006/relationships" xmlns:m="http://schemas.openxmlformats.org/officeDocument/2006/math" xmlns:v="urn:schemas-microsoft-com:vml" xmlns:wp14="http://schemas.microsoft.com/office/word/2010/wordprocessingDrawing" xmlns:wp="http://schemas.openxmlformats.org/drawingml/2006/wordprocessingDrawing" xmlns:w10="urn:schemas-microsoft-com:office:word" xmlns:w="http://schemas.openxmlformats.org/wordprocessingml/2006/main" xmlns:w14="http://schemas.microsoft.com/office/word/2010/wordml" xmlns:w15="http://schemas.microsoft.com/office/word/2012/wordml" xmlns:w16cex="http://schemas.microsoft.com/office/word/2018/wordml/cex" xmlns:w16cid="http://schemas.microsoft.com/office/word/2016/wordml/cid" xmlns:w16="http://schemas.microsoft.com/office/word/2018/wordml" xmlns:w16sdtdh="http://schemas.microsoft.com/office/word/2020/wordml/sdtdatahash" xmlns:w16se="http://schemas.microsoft.com/office/word/2015/wordml/symex" xmlns:wpg="http://schemas.microsoft.com/office/word/2010/wordprocessingGroup" xmlns:wpi="http://schemas.microsoft.com/office/word/2010/wordprocessingInk" xmlns:wne="http://schemas.microsoft.com/office/word/2006/wordml" xmlns:wps="http://schemas.microsoft.com/office/word/2010/wordprocessingShape" mc:Ignorable="w14 w15 w16se w16cid w16 w16cex w16sdtdh wp14">
   <w:p>
     <w:pPr>
-      <w:pStyle w:val="Header"/>
+      <w:pStyle w:val="Hlavika"/>
       <w:jc w:val="right"/>
     </w:pPr>
   </w:p>
@@ -1924,7 +2116,7 @@
     <w:lsdException w:name="Unresolved Mention" w:semiHidden="1" w:unhideWhenUsed="1"/>
     <w:lsdException w:name="Smart Link" w:semiHidden="1" w:unhideWhenUsed="1"/>
   </w:latentStyles>
-  <w:style w:type="paragraph" w:default="1" w:styleId="Normal">
+  <w:style w:type="paragraph" w:default="1" w:styleId="Normlny">
     <w:name w:val="Normal"/>
     <w:qFormat/>
     <w:rsid w:val="00D15513"/>
@@ -1936,11 +2128,11 @@
       <w:lang w:val="en-US"/>
     </w:rPr>
   </w:style>
-  <w:style w:type="paragraph" w:styleId="Heading1">
+  <w:style w:type="paragraph" w:styleId="Nadpis1">
     <w:name w:val="heading 1"/>
-    <w:basedOn w:val="Normal"/>
-    <w:next w:val="Normal"/>
-    <w:link w:val="Heading1Char"/>
+    <w:basedOn w:val="Normlny"/>
+    <w:next w:val="Normlny"/>
+    <w:link w:val="Nadpis1Char"/>
     <w:uiPriority w:val="9"/>
     <w:qFormat/>
     <w:rsid w:val="005946C9"/>
@@ -1957,11 +2149,11 @@
       <w:szCs w:val="32"/>
     </w:rPr>
   </w:style>
-  <w:style w:type="paragraph" w:styleId="Heading2">
+  <w:style w:type="paragraph" w:styleId="Nadpis2">
     <w:name w:val="heading 2"/>
-    <w:basedOn w:val="Normal"/>
-    <w:next w:val="Normal"/>
-    <w:link w:val="Heading2Char"/>
+    <w:basedOn w:val="Normlny"/>
+    <w:next w:val="Normlny"/>
+    <w:link w:val="Nadpis2Char"/>
     <w:uiPriority w:val="9"/>
     <w:unhideWhenUsed/>
     <w:qFormat/>
@@ -1980,11 +2172,11 @@
       <w:szCs w:val="26"/>
     </w:rPr>
   </w:style>
-  <w:style w:type="paragraph" w:styleId="Heading3">
+  <w:style w:type="paragraph" w:styleId="Nadpis3">
     <w:name w:val="heading 3"/>
-    <w:basedOn w:val="Normal"/>
-    <w:next w:val="Normal"/>
-    <w:link w:val="Heading3Char"/>
+    <w:basedOn w:val="Normlny"/>
+    <w:next w:val="Normlny"/>
+    <w:link w:val="Nadpis3Char"/>
     <w:uiPriority w:val="9"/>
     <w:semiHidden/>
     <w:unhideWhenUsed/>
@@ -2001,13 +2193,13 @@
       <w:szCs w:val="24"/>
     </w:rPr>
   </w:style>
-  <w:style w:type="character" w:default="1" w:styleId="DefaultParagraphFont">
+  <w:style w:type="character" w:default="1" w:styleId="Predvolenpsmoodseku">
     <w:name w:val="Default Paragraph Font"/>
     <w:uiPriority w:val="1"/>
     <w:semiHidden/>
     <w:unhideWhenUsed/>
   </w:style>
-  <w:style w:type="table" w:default="1" w:styleId="TableNormal">
+  <w:style w:type="table" w:default="1" w:styleId="Normlnatabuka">
     <w:name w:val="Normal Table"/>
     <w:uiPriority w:val="99"/>
     <w:semiHidden/>
@@ -2022,7 +2214,7 @@
       </w:tblCellMar>
     </w:tblPr>
   </w:style>
-  <w:style w:type="numbering" w:default="1" w:styleId="NoList">
+  <w:style w:type="numbering" w:default="1" w:styleId="Bezzoznamu">
     <w:name w:val="No List"/>
     <w:uiPriority w:val="99"/>
     <w:semiHidden/>
@@ -2030,8 +2222,8 @@
   </w:style>
   <w:style w:type="paragraph" w:customStyle="1" w:styleId="Titles">
     <w:name w:val="Titles"/>
-    <w:basedOn w:val="Normal"/>
-    <w:next w:val="Heading1"/>
+    <w:basedOn w:val="Normlny"/>
+    <w:next w:val="Nadpis1"/>
     <w:link w:val="TitlesChar"/>
     <w:rsid w:val="00BE1DC2"/>
     <w:rPr>
@@ -2051,7 +2243,7 @@
   </w:style>
   <w:style w:type="character" w:customStyle="1" w:styleId="TitlesChar">
     <w:name w:val="Titles Char"/>
-    <w:basedOn w:val="DefaultParagraphFont"/>
+    <w:basedOn w:val="Predvolenpsmoodseku"/>
     <w:link w:val="Titles"/>
     <w:rsid w:val="00BE1DC2"/>
     <w:rPr>
@@ -2059,10 +2251,10 @@
       <w:sz w:val="36"/>
     </w:rPr>
   </w:style>
-  <w:style w:type="character" w:customStyle="1" w:styleId="Heading1Char">
-    <w:name w:val="Heading 1 Char"/>
-    <w:basedOn w:val="DefaultParagraphFont"/>
-    <w:link w:val="Heading1"/>
+  <w:style w:type="character" w:customStyle="1" w:styleId="Nadpis1Char">
+    <w:name w:val="Nadpis 1 Char"/>
+    <w:basedOn w:val="Predvolenpsmoodseku"/>
+    <w:link w:val="Nadpis1"/>
     <w:uiPriority w:val="9"/>
     <w:rsid w:val="005946C9"/>
     <w:rPr>
@@ -2082,10 +2274,10 @@
       <w:sz w:val="24"/>
     </w:rPr>
   </w:style>
-  <w:style w:type="paragraph" w:styleId="TOCHeading">
+  <w:style w:type="paragraph" w:styleId="Hlavikaobsahu">
     <w:name w:val="TOC Heading"/>
-    <w:basedOn w:val="Heading1"/>
-    <w:next w:val="Normal"/>
+    <w:basedOn w:val="Nadpis1"/>
+    <w:next w:val="Normlny"/>
     <w:uiPriority w:val="39"/>
     <w:unhideWhenUsed/>
     <w:rsid w:val="00F56763"/>
@@ -2102,10 +2294,10 @@
       <w:sz w:val="28"/>
     </w:rPr>
   </w:style>
-  <w:style w:type="paragraph" w:styleId="Header">
+  <w:style w:type="paragraph" w:styleId="Hlavika">
     <w:name w:val="header"/>
-    <w:basedOn w:val="Normal"/>
-    <w:link w:val="HeaderChar"/>
+    <w:basedOn w:val="Normlny"/>
+    <w:link w:val="HlavikaChar"/>
     <w:uiPriority w:val="99"/>
     <w:unhideWhenUsed/>
     <w:rsid w:val="00753E13"/>
@@ -2127,17 +2319,17 @@
       <w:sz w:val="28"/>
     </w:rPr>
   </w:style>
-  <w:style w:type="character" w:customStyle="1" w:styleId="HeaderChar">
-    <w:name w:val="Header Char"/>
-    <w:basedOn w:val="DefaultParagraphFont"/>
-    <w:link w:val="Header"/>
+  <w:style w:type="character" w:customStyle="1" w:styleId="HlavikaChar">
+    <w:name w:val="Hlavička Char"/>
+    <w:basedOn w:val="Predvolenpsmoodseku"/>
+    <w:link w:val="Hlavika"/>
     <w:uiPriority w:val="99"/>
     <w:rsid w:val="00753E13"/>
   </w:style>
-  <w:style w:type="paragraph" w:styleId="Footer">
+  <w:style w:type="paragraph" w:styleId="Pta">
     <w:name w:val="footer"/>
-    <w:basedOn w:val="Normal"/>
-    <w:link w:val="FooterChar"/>
+    <w:basedOn w:val="Normlny"/>
+    <w:link w:val="PtaChar"/>
     <w:uiPriority w:val="99"/>
     <w:unhideWhenUsed/>
     <w:rsid w:val="00753E13"/>
@@ -2149,17 +2341,17 @@
       <w:spacing w:after="0" w:line="240" w:lineRule="auto"/>
     </w:pPr>
   </w:style>
-  <w:style w:type="character" w:customStyle="1" w:styleId="FooterChar">
-    <w:name w:val="Footer Char"/>
-    <w:basedOn w:val="DefaultParagraphFont"/>
-    <w:link w:val="Footer"/>
+  <w:style w:type="character" w:customStyle="1" w:styleId="PtaChar">
+    <w:name w:val="Päta Char"/>
+    <w:basedOn w:val="Predvolenpsmoodseku"/>
+    <w:link w:val="Pta"/>
     <w:uiPriority w:val="99"/>
     <w:rsid w:val="00753E13"/>
   </w:style>
-  <w:style w:type="character" w:customStyle="1" w:styleId="Heading3Char">
-    <w:name w:val="Heading 3 Char"/>
-    <w:basedOn w:val="DefaultParagraphFont"/>
-    <w:link w:val="Heading3"/>
+  <w:style w:type="character" w:customStyle="1" w:styleId="Nadpis3Char">
+    <w:name w:val="Nadpis 3 Char"/>
+    <w:basedOn w:val="Predvolenpsmoodseku"/>
+    <w:link w:val="Nadpis3"/>
     <w:uiPriority w:val="9"/>
     <w:semiHidden/>
     <w:rsid w:val="005946C9"/>
@@ -2170,10 +2362,10 @@
       <w:szCs w:val="24"/>
     </w:rPr>
   </w:style>
-  <w:style w:type="paragraph" w:styleId="TOC3">
+  <w:style w:type="paragraph" w:styleId="Obsah3">
     <w:name w:val="toc 3"/>
-    <w:basedOn w:val="Normal"/>
-    <w:next w:val="Normal"/>
+    <w:basedOn w:val="Normlny"/>
+    <w:next w:val="Normlny"/>
     <w:autoRedefine/>
     <w:uiPriority w:val="39"/>
     <w:unhideWhenUsed/>
@@ -2188,10 +2380,10 @@
       <w:szCs w:val="20"/>
     </w:rPr>
   </w:style>
-  <w:style w:type="paragraph" w:styleId="TOC1">
+  <w:style w:type="paragraph" w:styleId="Obsah1">
     <w:name w:val="toc 1"/>
-    <w:basedOn w:val="Normal"/>
-    <w:next w:val="Normal"/>
+    <w:basedOn w:val="Normlny"/>
+    <w:next w:val="Normlny"/>
     <w:autoRedefine/>
     <w:uiPriority w:val="39"/>
     <w:unhideWhenUsed/>
@@ -2208,10 +2400,10 @@
       <w:szCs w:val="24"/>
     </w:rPr>
   </w:style>
-  <w:style w:type="paragraph" w:styleId="TOC2">
+  <w:style w:type="paragraph" w:styleId="Obsah2">
     <w:name w:val="toc 2"/>
-    <w:basedOn w:val="Normal"/>
-    <w:next w:val="Normal"/>
+    <w:basedOn w:val="Normlny"/>
+    <w:next w:val="Normlny"/>
     <w:autoRedefine/>
     <w:uiPriority w:val="39"/>
     <w:unhideWhenUsed/>
@@ -2227,10 +2419,10 @@
       <w:szCs w:val="20"/>
     </w:rPr>
   </w:style>
-  <w:style w:type="paragraph" w:styleId="TOC4">
+  <w:style w:type="paragraph" w:styleId="Obsah4">
     <w:name w:val="toc 4"/>
-    <w:basedOn w:val="Normal"/>
-    <w:next w:val="Normal"/>
+    <w:basedOn w:val="Normlny"/>
+    <w:next w:val="Normlny"/>
     <w:autoRedefine/>
     <w:uiPriority w:val="39"/>
     <w:unhideWhenUsed/>
@@ -2245,10 +2437,10 @@
       <w:szCs w:val="20"/>
     </w:rPr>
   </w:style>
-  <w:style w:type="paragraph" w:styleId="TOC5">
+  <w:style w:type="paragraph" w:styleId="Obsah5">
     <w:name w:val="toc 5"/>
-    <w:basedOn w:val="Normal"/>
-    <w:next w:val="Normal"/>
+    <w:basedOn w:val="Normlny"/>
+    <w:next w:val="Normlny"/>
     <w:autoRedefine/>
     <w:uiPriority w:val="39"/>
     <w:unhideWhenUsed/>
@@ -2263,10 +2455,10 @@
       <w:szCs w:val="20"/>
     </w:rPr>
   </w:style>
-  <w:style w:type="paragraph" w:styleId="TOC6">
+  <w:style w:type="paragraph" w:styleId="Obsah6">
     <w:name w:val="toc 6"/>
-    <w:basedOn w:val="Normal"/>
-    <w:next w:val="Normal"/>
+    <w:basedOn w:val="Normlny"/>
+    <w:next w:val="Normlny"/>
     <w:autoRedefine/>
     <w:uiPriority w:val="39"/>
     <w:unhideWhenUsed/>
@@ -2281,10 +2473,10 @@
       <w:szCs w:val="20"/>
     </w:rPr>
   </w:style>
-  <w:style w:type="paragraph" w:styleId="TOC7">
+  <w:style w:type="paragraph" w:styleId="Obsah7">
     <w:name w:val="toc 7"/>
-    <w:basedOn w:val="Normal"/>
-    <w:next w:val="Normal"/>
+    <w:basedOn w:val="Normlny"/>
+    <w:next w:val="Normlny"/>
     <w:autoRedefine/>
     <w:uiPriority w:val="39"/>
     <w:unhideWhenUsed/>
@@ -2299,10 +2491,10 @@
       <w:szCs w:val="20"/>
     </w:rPr>
   </w:style>
-  <w:style w:type="paragraph" w:styleId="TOC8">
+  <w:style w:type="paragraph" w:styleId="Obsah8">
     <w:name w:val="toc 8"/>
-    <w:basedOn w:val="Normal"/>
-    <w:next w:val="Normal"/>
+    <w:basedOn w:val="Normlny"/>
+    <w:next w:val="Normlny"/>
     <w:autoRedefine/>
     <w:uiPriority w:val="39"/>
     <w:unhideWhenUsed/>
@@ -2317,10 +2509,10 @@
       <w:szCs w:val="20"/>
     </w:rPr>
   </w:style>
-  <w:style w:type="paragraph" w:styleId="TOC9">
+  <w:style w:type="paragraph" w:styleId="Obsah9">
     <w:name w:val="toc 9"/>
-    <w:basedOn w:val="Normal"/>
-    <w:next w:val="Normal"/>
+    <w:basedOn w:val="Normlny"/>
+    <w:next w:val="Normlny"/>
     <w:autoRedefine/>
     <w:uiPriority w:val="39"/>
     <w:unhideWhenUsed/>
@@ -2335,10 +2527,10 @@
       <w:szCs w:val="20"/>
     </w:rPr>
   </w:style>
-  <w:style w:type="character" w:customStyle="1" w:styleId="Heading2Char">
-    <w:name w:val="Heading 2 Char"/>
-    <w:basedOn w:val="DefaultParagraphFont"/>
-    <w:link w:val="Heading2"/>
+  <w:style w:type="character" w:customStyle="1" w:styleId="Nadpis2Char">
+    <w:name w:val="Nadpis 2 Char"/>
+    <w:basedOn w:val="Predvolenpsmoodseku"/>
+    <w:link w:val="Nadpis2"/>
     <w:uiPriority w:val="9"/>
     <w:rsid w:val="00976520"/>
     <w:rPr>
@@ -2349,9 +2541,9 @@
       <w:szCs w:val="26"/>
     </w:rPr>
   </w:style>
-  <w:style w:type="character" w:styleId="Hyperlink">
+  <w:style w:type="character" w:styleId="Hypertextovprepojenie">
     <w:name w:val="Hyperlink"/>
-    <w:basedOn w:val="DefaultParagraphFont"/>
+    <w:basedOn w:val="Predvolenpsmoodseku"/>
     <w:uiPriority w:val="99"/>
     <w:unhideWhenUsed/>
     <w:rsid w:val="00D72191"/>
@@ -2360,17 +2552,17 @@
       <w:u w:val="single"/>
     </w:rPr>
   </w:style>
-  <w:style w:type="paragraph" w:styleId="Bibliography">
+  <w:style w:type="paragraph" w:styleId="Bibliografia">
     <w:name w:val="Bibliography"/>
-    <w:basedOn w:val="Normal"/>
-    <w:next w:val="Normal"/>
+    <w:basedOn w:val="Normlny"/>
+    <w:next w:val="Normlny"/>
     <w:uiPriority w:val="37"/>
     <w:unhideWhenUsed/>
     <w:rsid w:val="00084746"/>
   </w:style>
-  <w:style w:type="paragraph" w:styleId="ListParagraph">
+  <w:style w:type="paragraph" w:styleId="Odsekzoznamu">
     <w:name w:val="List Paragraph"/>
-    <w:basedOn w:val="Normal"/>
+    <w:basedOn w:val="Normlny"/>
     <w:uiPriority w:val="34"/>
     <w:rsid w:val="00084746"/>
     <w:pPr>
@@ -2378,9 +2570,9 @@
       <w:contextualSpacing/>
     </w:pPr>
   </w:style>
-  <w:style w:type="character" w:styleId="UnresolvedMention">
+  <w:style w:type="character" w:styleId="Nevyrieenzmienka">
     <w:name w:val="Unresolved Mention"/>
-    <w:basedOn w:val="DefaultParagraphFont"/>
+    <w:basedOn w:val="Predvolenpsmoodseku"/>
     <w:uiPriority w:val="99"/>
     <w:semiHidden/>
     <w:unhideWhenUsed/>

</xml_diff>

<commit_message>
Update doku and model
</commit_message>
<xml_diff>
--- a/Dokumentacia.docx
+++ b/Dokumentacia.docx
@@ -352,7 +352,7 @@
     </w:sdt>
     <w:p>
       <w:pPr>
-        <w:pStyle w:val="Nadpis1"/>
+        <w:pStyle w:val="Heading1"/>
       </w:pPr>
       <w:r>
         <w:lastRenderedPageBreak/>
@@ -378,7 +378,7 @@
     </w:p>
     <w:p>
       <w:pPr>
-        <w:pStyle w:val="Nadpis1"/>
+        <w:pStyle w:val="Heading1"/>
       </w:pPr>
       <w:r>
         <w:t>DÁTOVÝ MODEL</w:t>
@@ -391,9 +391,9 @@
           <w:noProof/>
         </w:rPr>
         <w:drawing>
-          <wp:inline distT="0" distB="0" distL="0" distR="0" wp14:anchorId="02AC2D5A" wp14:editId="5E45735E">
-            <wp:extent cx="5943600" cy="3254375"/>
-            <wp:effectExtent l="0" t="0" r="0" b="3175"/>
+          <wp:inline distT="0" distB="0" distL="0" distR="0" wp14:anchorId="5C46F3F6" wp14:editId="554C5DCC">
+            <wp:extent cx="5943600" cy="4254500"/>
+            <wp:effectExtent l="0" t="0" r="0" b="0"/>
             <wp:docPr id="1" name="Picture 1" descr="Diagram&#10;&#10;Description automatically generated"/>
             <wp:cNvGraphicFramePr>
               <a:graphicFrameLocks xmlns:a="http://schemas.openxmlformats.org/drawingml/2006/main" noChangeAspect="1"/>
@@ -414,7 +414,7 @@
                   <pic:spPr>
                     <a:xfrm>
                       <a:off x="0" y="0"/>
-                      <a:ext cx="5943600" cy="3254375"/>
+                      <a:ext cx="5943600" cy="4254500"/>
                     </a:xfrm>
                     <a:prstGeom prst="rect">
                       <a:avLst/>
@@ -499,6 +499,7 @@
     </w:p>
     <w:p>
       <w:r>
+        <w:lastRenderedPageBreak/>
         <w:t>V tejto tabuľke sme ďalej vymazali aj riadky s odkazmi na obrázky produktov. Namiesto toho sme zaviedl</w:t>
       </w:r>
       <w:r>
@@ -534,7 +535,6 @@
     </w:p>
     <w:p>
       <w:r>
-        <w:lastRenderedPageBreak/>
         <w:tab/>
         <w:t>V tabuľke categor</w:t>
       </w:r>
@@ -560,22 +560,16 @@
         <w:t>Vytvorili sme novú tabuľku filters, ktorá obsahuje záznamy o všetkých filtroch, ktoré môžu byť aplikované na predmety.</w:t>
       </w:r>
       <w:r>
-        <w:t xml:space="preserve"> V </w:t>
-      </w:r>
-      <w:r>
-        <w:rPr>
-          <w:highlight w:val="cyan"/>
-        </w:rPr>
-        <w:t xml:space="preserve">stĺpci </w:t>
-      </w:r>
-      <w:r>
-        <w:rPr>
-          <w:highlight w:val="cyan"/>
-        </w:rPr>
-        <w:t>name sú názvy filtrov a</w:t>
-      </w:r>
-      <w:r>
-        <w:t xml:space="preserve"> v stĺpci </w:t>
+        <w:t xml:space="preserve"> </w:t>
+      </w:r>
+      <w:r>
+        <w:t xml:space="preserve">V stĺpci </w:t>
+      </w:r>
+      <w:r>
+        <w:t>name sú názvy filtrov a v stĺpci</w:t>
+      </w:r>
+      <w:r>
+        <w:t xml:space="preserve"> </w:t>
       </w:r>
       <w:r>
         <w:t>values (text) sú</w:t>
@@ -593,10 +587,53 @@
         <w:t xml:space="preserve"> oddelené bodkočiarkou.</w:t>
       </w:r>
     </w:p>
+    <w:p>
+      <w:pPr>
+        <w:rPr>
+          <w:lang w:val="sk-SK"/>
+        </w:rPr>
+      </w:pPr>
+      <w:r>
+        <w:tab/>
+      </w:r>
+      <w:r>
+        <w:rPr>
+          <w:lang w:val="sk-SK"/>
+        </w:rPr>
+        <w:t xml:space="preserve">Vytvorili sme novú tabuľku carts, </w:t>
+      </w:r>
+      <w:r>
+        <w:rPr>
+          <w:lang w:val="sk-SK"/>
+        </w:rPr>
+        <w:t>v ktorej sú uložené nákupné košíky prihlásených používateľov, aby im zostal uložený obsah, aj keď sa prihlásia na novom zariadení.</w:t>
+      </w:r>
+      <w:r>
+        <w:rPr>
+          <w:lang w:val="sk-SK"/>
+        </w:rPr>
+        <w:t xml:space="preserve"> Do tejto tabuľky sa pri registrácii vytvorí </w:t>
+      </w:r>
+      <w:r>
+        <w:rPr>
+          <w:lang w:val="sk-SK"/>
+        </w:rPr>
+        <w:t>nový záznam pre daného používateľa s prázdnym obsahom</w:t>
+      </w:r>
+      <w:r>
+        <w:t>.</w:t>
+      </w:r>
+      <w:r>
+        <w:rPr>
+          <w:lang w:val="sk-SK"/>
+        </w:rPr>
+        <w:t xml:space="preserve"> </w:t>
+      </w:r>
+    </w:p>
     <w:p/>
     <w:p>
       <w:pPr>
-        <w:pStyle w:val="Nadpis2"/>
+        <w:pStyle w:val="Heading2"/>
         <w:rPr>
           <w:lang w:val="sk-SK"/>
         </w:rPr>
@@ -643,7 +680,7 @@
     </w:p>
     <w:p>
       <w:pPr>
-        <w:pStyle w:val="Nadpis1"/>
+        <w:pStyle w:val="Heading1"/>
         <w:rPr>
           <w:lang w:val="sk-SK"/>
         </w:rPr>
@@ -726,16 +763,10 @@
     </w:p>
     <w:p>
       <w:r>
-        <w:rPr>
-          <w:highlight w:val="yellow"/>
-        </w:rPr>
         <w:tab/>
         <w:t>intervention/image – aby sme mohli zmeniť rozlíšenie obrázku</w:t>
       </w:r>
       <w:r>
-        <w:rPr>
-          <w:highlight w:val="cyan"/>
-        </w:rPr>
         <w:t>, ktorý používateľ zadá pri vytváraní alebo úprave produktu</w:t>
       </w:r>
     </w:p>
@@ -756,7 +787,14 @@
         <w:rPr>
           <w:lang w:val="sk-SK"/>
         </w:rPr>
-        <w:t>informáciu o jeho roli. Preto sme vytvorili novú tabuľku admins, kde sú len ID-čka používateľov, ktorý majú admin právomoci.</w:t>
+        <w:t xml:space="preserve">informáciu o jeho </w:t>
+      </w:r>
+      <w:r>
+        <w:rPr>
+          <w:lang w:val="sk-SK"/>
+        </w:rPr>
+        <w:lastRenderedPageBreak/>
+        <w:t>roli. Preto sme vytvorili novú tabuľku admins, kde sú len ID-čka používateľov, ktorý majú admin právomoci.</w:t>
       </w:r>
     </w:p>
     <w:p>
@@ -789,29 +827,35 @@
           <w:highlight w:val="yellow"/>
           <w:lang w:val="sk-SK"/>
         </w:rPr>
-        <w:t>TU EŠTE MOŽNO DAČO</w:t>
-      </w:r>
-    </w:p>
-    <w:p>
-      <w:pPr>
-        <w:rPr>
-          <w:lang w:val="sk-SK"/>
-        </w:rPr>
-      </w:pPr>
-    </w:p>
-    <w:p>
-      <w:pPr>
-        <w:pStyle w:val="Nadpis1"/>
+        <w:t xml:space="preserve">TU EŠTE MOŽNO </w:t>
+      </w:r>
+      <w:r>
         <w:rPr>
           <w:highlight w:val="yellow"/>
           <w:lang w:val="sk-SK"/>
         </w:rPr>
-      </w:pPr>
+        <w:t>DAČO</w:t>
+      </w:r>
       <w:r>
         <w:rPr>
           <w:highlight w:val="yellow"/>
           <w:lang w:val="sk-SK"/>
         </w:rPr>
+        <w:t xml:space="preserve"> oprávnenia alebo policies</w:t>
+      </w:r>
+    </w:p>
+    <w:p/>
+    <w:p>
+      <w:pPr>
+        <w:pStyle w:val="Heading1"/>
+        <w:rPr>
+          <w:lang w:val="sk-SK"/>
+        </w:rPr>
+      </w:pPr>
+      <w:r>
+        <w:rPr>
+          <w:lang w:val="sk-SK"/>
+        </w:rPr>
         <w:t>PROGRAMOVACIE PROSTREDIE</w:t>
       </w:r>
     </w:p>
@@ -831,22 +875,27 @@
       </w:pPr>
       <w:r>
         <w:rPr>
-          <w:highlight w:val="yellow"/>
-          <w:lang w:val="sk-SK"/>
-        </w:rPr>
-        <w:t>IDK</w:t>
-      </w:r>
-    </w:p>
-    <w:p>
-      <w:pPr>
-        <w:rPr>
-          <w:lang w:val="sk-SK"/>
-        </w:rPr>
-      </w:pPr>
-    </w:p>
-    <w:p>
-      <w:pPr>
-        <w:pStyle w:val="Nadpis1"/>
+          <w:lang w:val="sk-SK"/>
+        </w:rPr>
+        <w:t>Vo vypracovaní projektu sme použili odporúčané technológie – Laravel a databázu PostgreSQL</w:t>
+      </w:r>
+      <w:r>
+        <w:rPr>
+          <w:lang w:val="sk-SK"/>
+        </w:rPr>
+        <w:t>. Ako editor sme používali buď Visual Studio Code, ale PHP Storm.</w:t>
+      </w:r>
+    </w:p>
+    <w:p>
+      <w:pPr>
+        <w:rPr>
+          <w:lang w:val="sk-SK"/>
+        </w:rPr>
+      </w:pPr>
+    </w:p>
+    <w:p>
+      <w:pPr>
+        <w:pStyle w:val="Heading1"/>
         <w:rPr>
           <w:lang w:val="sk-SK"/>
         </w:rPr>
@@ -873,66 +922,271 @@
       </w:pPr>
       <w:r>
         <w:rPr>
-          <w:highlight w:val="yellow"/>
           <w:lang w:val="sk-SK"/>
         </w:rPr>
         <w:t xml:space="preserve">Zmena množstva pre daný produkt </w:t>
       </w:r>
       <w:r>
         <w:rPr>
-          <w:highlight w:val="yellow"/>
           <w:lang w:val="sk-SK"/>
         </w:rPr>
         <w:t>–</w:t>
       </w:r>
       <w:r>
         <w:rPr>
-          <w:highlight w:val="yellow"/>
           <w:lang w:val="sk-SK"/>
         </w:rPr>
         <w:t xml:space="preserve"> </w:t>
       </w:r>
       <w:r>
         <w:rPr>
-          <w:highlight w:val="yellow"/>
           <w:lang w:val="sk-SK"/>
         </w:rPr>
         <w:t xml:space="preserve">nákupný košík je riešený pomocou </w:t>
       </w:r>
       <w:r>
         <w:rPr>
-          <w:highlight w:val="yellow"/>
           <w:lang w:val="sk-SK"/>
         </w:rPr>
         <w:t>novej triedy</w:t>
       </w:r>
       <w:r>
         <w:rPr>
-          <w:highlight w:val="yellow"/>
+          <w:lang w:val="sk-SK"/>
+        </w:rPr>
+        <w:t xml:space="preserve"> Cart</w:t>
+      </w:r>
+      <w:r>
+        <w:rPr>
+          <w:lang w:val="sk-SK"/>
+        </w:rPr>
+        <w:t xml:space="preserve">, ktorá je uložená v rámci Session. Keď sa stlačí tlačidlo na zmenu množstva (plus alebo mínus), zavolá sa funkcia z tejto </w:t>
+      </w:r>
+      <w:r>
+        <w:rPr>
+          <w:lang w:val="sk-SK"/>
+        </w:rPr>
+        <w:t>triedy košíka, ktorá zmenu vykoná, a uloží svoj nový obsah do Session.</w:t>
+      </w:r>
+      <w:r>
+        <w:rPr>
+          <w:lang w:val="sk-SK"/>
+        </w:rPr>
+        <w:t xml:space="preserve"> Uložením košíka do session sa zabezpečila prenositeľnosť košíka pre neprihláseného používateľa</w:t>
+      </w:r>
+      <w:r>
+        <w:rPr>
+          <w:lang w:val="sk-SK"/>
+        </w:rPr>
+        <w:t>.</w:t>
+      </w:r>
+    </w:p>
+    <w:p>
+      <w:pPr>
+        <w:rPr>
+          <w:lang w:val="sk-SK"/>
+        </w:rPr>
+      </w:pPr>
+      <w:r>
+        <w:rPr>
+          <w:lang w:val="sk-SK"/>
+        </w:rPr>
+        <w:t xml:space="preserve">Ak je používateľ prihlásený, používame na uloženie košíka priamo databázu, do ktorej sa zapíše obsah nákupného košíka </w:t>
+      </w:r>
+      <w:r>
+        <w:rPr>
+          <w:lang w:val="sk-SK"/>
+        </w:rPr>
+        <w:t>–</w:t>
+      </w:r>
+      <w:r>
+        <w:rPr>
           <w:lang w:val="sk-SK"/>
         </w:rPr>
         <w:t xml:space="preserve"> </w:t>
       </w:r>
       <w:r>
         <w:rPr>
-          <w:highlight w:val="cyan"/>
-          <w:lang w:val="sk-SK"/>
-        </w:rPr>
-        <w:t>Cart</w:t>
-      </w:r>
-      <w:r>
-        <w:rPr>
-          <w:highlight w:val="yellow"/>
-          <w:lang w:val="sk-SK"/>
-        </w:rPr>
-        <w:t xml:space="preserve">, ktorá je uložená v rámci Session. Keď sa stlačí tlačidlo na zmenu množstva (plus alebo mínus), zavolá sa funkcia z tejto </w:t>
-      </w:r>
-      <w:r>
-        <w:rPr>
-          <w:highlight w:val="yellow"/>
-          <w:lang w:val="sk-SK"/>
-        </w:rPr>
-        <w:t>triedy košíka, ktorá zmenu vykoná, a uloží svoj nový obsah do Session.</w:t>
+          <w:lang w:val="sk-SK"/>
+        </w:rPr>
+        <w:t>všetky produkty, a pre každý produkt jeho množstvo.</w:t>
+      </w:r>
+      <w:r>
+        <w:rPr>
+          <w:lang w:val="sk-SK"/>
+        </w:rPr>
+        <w:t xml:space="preserve"> Týmto sa zabezpečí, že používateľ si môže otvoriť svoj košík aj na druhom zariadení.</w:t>
+      </w:r>
+    </w:p>
+    <w:p>
+      <w:pPr>
+        <w:rPr>
+          <w:lang w:val="sk-SK"/>
+        </w:rPr>
+      </w:pPr>
+      <w:r>
+        <w:rPr>
+          <w:lang w:val="sk-SK"/>
+        </w:rPr>
+        <w:t>Ak je množstvo rovné nule, tak sa z košíka vymaže, rovnako ako keby bolo stlačené priamo tlačidlo na vymazanie.</w:t>
+      </w:r>
+    </w:p>
+    <w:p>
+      <w:pPr>
+        <w:rPr>
+          <w:lang w:val="sk-SK"/>
+        </w:rPr>
+      </w:pPr>
+      <w:r>
+        <w:rPr>
+          <w:lang w:val="sk-SK"/>
+        </w:rPr>
+        <w:t>Ak užívateľ klikne na pridať produkt do košíka, a tento produkt tam už má, tak sa len pridá jeden kus. Ak klikne na pridať viacero kusov (z prehľadu produktu), tak sa pripočíta tento počet k už pridaným produktom</w:t>
+      </w:r>
+      <w:r>
+        <w:rPr>
+          <w:lang w:val="sk-SK"/>
+        </w:rPr>
+        <w:t>, a zapíše sa to do Session, alebo priamo do databázy (ak je prihlásený).</w:t>
+      </w:r>
+    </w:p>
+    <w:p>
+      <w:pPr>
+        <w:rPr>
+          <w:lang w:val="sk-SK"/>
+        </w:rPr>
+      </w:pPr>
+    </w:p>
+    <w:p>
+      <w:pPr>
+        <w:rPr>
+          <w:lang w:val="sk-SK"/>
+        </w:rPr>
+      </w:pPr>
+      <w:r>
+        <w:rPr>
+          <w:lang w:val="sk-SK"/>
+        </w:rPr>
+        <w:t>Pridanie produktu do košíka – ak používateľ nie je prihlásený, vytvorí sa nová inštancia triedy Cart, do ktorej sa zapíše tento nový produkt (plus existujúci obsah košíka)</w:t>
+      </w:r>
+      <w:r>
+        <w:rPr>
+          <w:lang w:val="sk-SK"/>
+        </w:rPr>
+        <w:t xml:space="preserve"> a uloží sa do Session.</w:t>
+      </w:r>
+      <w:r>
+        <w:rPr>
+          <w:lang w:val="sk-SK"/>
+        </w:rPr>
+        <w:t xml:space="preserve"> Ak používateľ je prihlásený, tak</w:t>
+      </w:r>
+      <w:r>
+        <w:rPr>
+          <w:lang w:val="sk-SK"/>
+        </w:rPr>
+        <w:t xml:space="preserve"> sa produkt pridá do jeho košíka, ktorý je načítaný z databázy.</w:t>
+      </w:r>
+    </w:p>
+    <w:p>
+      <w:pPr>
+        <w:rPr>
+          <w:lang w:val="sk-SK"/>
+        </w:rPr>
+      </w:pPr>
+    </w:p>
+    <w:p>
+      <w:pPr>
+        <w:rPr>
+          <w:lang w:val="sk-SK"/>
+        </w:rPr>
+      </w:pPr>
+      <w:r>
+        <w:rPr>
+          <w:lang w:val="sk-SK"/>
+        </w:rPr>
+        <w:lastRenderedPageBreak/>
+        <w:t>Pre p</w:t>
+      </w:r>
+      <w:r>
+        <w:rPr>
+          <w:lang w:val="sk-SK"/>
+        </w:rPr>
+        <w:t>rihl</w:t>
+      </w:r>
+      <w:r>
+        <w:rPr>
+          <w:lang w:val="sk-SK"/>
+        </w:rPr>
+        <w:t xml:space="preserve">asovanie a registráciu </w:t>
+      </w:r>
+      <w:r>
+        <w:rPr>
+          <w:lang w:val="sk-SK"/>
+        </w:rPr>
+        <w:t xml:space="preserve">sme </w:t>
+      </w:r>
+      <w:r>
+        <w:rPr>
+          <w:lang w:val="sk-SK"/>
+        </w:rPr>
+        <w:t xml:space="preserve">využili </w:t>
+      </w:r>
+      <w:r>
+        <w:rPr>
+          <w:lang w:val="sk-SK"/>
+        </w:rPr>
+        <w:t>riešenie, ktoré</w:t>
+      </w:r>
+      <w:r>
+        <w:rPr>
+          <w:lang w:val="sk-SK"/>
+        </w:rPr>
+        <w:t xml:space="preserve"> už bolo predpripravené v rámci Laravel aplikácie. Len sme si upravili šablónu, ktorú aplikácia používa na vlastnú, a aj modely sme si upravili</w:t>
+      </w:r>
+      <w:r>
+        <w:rPr>
+          <w:lang w:val="sk-SK"/>
+        </w:rPr>
+        <w:t xml:space="preserve">, aby vyhovovali naším </w:t>
+      </w:r>
+      <w:r>
+        <w:rPr>
+          <w:lang w:val="sk-SK"/>
+        </w:rPr>
+        <w:t>potreb</w:t>
+      </w:r>
+      <w:r>
+        <w:rPr>
+          <w:lang w:val="sk-SK"/>
+        </w:rPr>
+        <w:t>ám.</w:t>
+      </w:r>
+    </w:p>
+    <w:p>
+      <w:pPr>
+        <w:rPr>
+          <w:lang w:val="sk-SK"/>
+        </w:rPr>
+      </w:pPr>
+    </w:p>
+    <w:p>
+      <w:pPr>
+        <w:rPr>
+          <w:lang w:val="sk-SK"/>
+        </w:rPr>
+      </w:pPr>
+      <w:r>
+        <w:rPr>
+          <w:lang w:val="sk-SK"/>
+        </w:rPr>
+        <w:t>Vyhľadávanie sme si implementovali vlastné – vyhľadávacia fráza sa zadá ako parameter,  a následne používame full-text prehľadávanie nad názvom produktu, jeho popisom, a parametrami. Ak sa fráza nachádza v niektorom z nich, produkt</w:t>
+      </w:r>
+      <w:r>
+        <w:rPr>
+          <w:lang w:val="sk-SK"/>
+        </w:rPr>
+        <w:t>y</w:t>
       </w:r>
       <w:r>
         <w:rPr>
@@ -942,111 +1196,71 @@
       </w:r>
       <w:r>
         <w:rPr>
-          <w:highlight w:val="cyan"/>
-          <w:lang w:val="sk-SK"/>
-        </w:rPr>
-        <w:t>Uložením košíka do session sa zabezpečila prenositeľnosť košíka aj pre neprihláseného používateľa.</w:t>
-      </w:r>
-    </w:p>
-    <w:p>
-      <w:pPr>
-        <w:rPr>
-          <w:lang w:val="sk-SK"/>
-        </w:rPr>
-      </w:pPr>
-      <w:r>
-        <w:rPr>
-          <w:highlight w:val="cyan"/>
-          <w:lang w:val="sk-SK"/>
-        </w:rPr>
-        <w:t>Pre p</w:t>
-      </w:r>
-      <w:r>
-        <w:rPr>
-          <w:highlight w:val="cyan"/>
-          <w:lang w:val="sk-SK"/>
-        </w:rPr>
-        <w:t>rihl</w:t>
-      </w:r>
-      <w:r>
-        <w:rPr>
-          <w:highlight w:val="cyan"/>
-          <w:lang w:val="sk-SK"/>
-        </w:rPr>
-        <w:t xml:space="preserve">asovanie a registráciu </w:t>
-      </w:r>
-      <w:r>
-        <w:rPr>
-          <w:highlight w:val="cyan"/>
-          <w:lang w:val="sk-SK"/>
-        </w:rPr>
-        <w:t xml:space="preserve">sme </w:t>
-      </w:r>
-      <w:r>
-        <w:rPr>
-          <w:highlight w:val="cyan"/>
-          <w:lang w:val="sk-SK"/>
-        </w:rPr>
-        <w:t xml:space="preserve">využili </w:t>
-      </w:r>
-      <w:r>
-        <w:rPr>
-          <w:highlight w:val="cyan"/>
-          <w:lang w:val="sk-SK"/>
-        </w:rPr>
-        <w:t>riešenie</w:t>
-      </w:r>
-      <w:r>
-        <w:rPr>
-          <w:lang w:val="sk-SK"/>
-        </w:rPr>
-        <w:t>, ktoré už bolo predpripravené v rámci Laravel aplikácie. Len sme si upravili šablónu, ktorú aplikácia používa na vlastnú, a aj modely sme si upravili podľa potreby</w:t>
-      </w:r>
-      <w:r>
-        <w:rPr>
-          <w:highlight w:val="green"/>
-          <w:lang w:val="sk-SK"/>
-        </w:rPr>
-        <w:t>{upravovali sme modely</w:t>
-      </w:r>
-      <w:r>
-        <w:rPr>
-          <w:highlight w:val="green"/>
-          <w:lang w:val="sk-SK"/>
-        </w:rPr>
-        <w:t xml:space="preserve"> kvôli prihlasovaniu</w:t>
-      </w:r>
-      <w:r>
-        <w:rPr>
-          <w:highlight w:val="green"/>
-          <w:lang w:val="sk-SK"/>
-        </w:rPr>
-        <w:t>?}</w:t>
-      </w:r>
-      <w:r>
-        <w:rPr>
-          <w:lang w:val="sk-SK"/>
-        </w:rPr>
-        <w:t>.</w:t>
-      </w:r>
-    </w:p>
-    <w:p>
-      <w:pPr>
-        <w:rPr>
-          <w:lang w:val="sk-SK"/>
-        </w:rPr>
-      </w:pPr>
-      <w:r>
-        <w:rPr>
-          <w:lang w:val="sk-SK"/>
-        </w:rPr>
-        <w:t>Vyhľadávanie sme si implementovali vlastné – vyhľadávacia fráza sa zadá ako parameter,  a následne používame full-text prehľadávanie nad názvom produktu, jeho popisom, a parametrami. Ak sa fráza nachádza v niektorom z nich, produkt</w:t>
-      </w:r>
-      <w:r>
-        <w:rPr>
-          <w:lang w:val="sk-SK"/>
-        </w:rPr>
-        <w:t>y</w:t>
+          <w:lang w:val="sk-SK"/>
+        </w:rPr>
+        <w:t>sú</w:t>
+      </w:r>
+      <w:r>
+        <w:rPr>
+          <w:lang w:val="sk-SK"/>
+        </w:rPr>
+        <w:t xml:space="preserve"> vráten</w:t>
+      </w:r>
+      <w:r>
+        <w:rPr>
+          <w:lang w:val="sk-SK"/>
+        </w:rPr>
+        <w:t xml:space="preserve">é </w:t>
+      </w:r>
+      <w:r>
+        <w:rPr>
+          <w:lang w:val="sk-SK"/>
+        </w:rPr>
+        <w:t>ako výsledok.</w:t>
+      </w:r>
+      <w:r>
+        <w:rPr>
+          <w:lang w:val="sk-SK"/>
+        </w:rPr>
+        <w:t xml:space="preserve"> Tu sa využíva filtrovanie produktov priamo z databázy, pomocou query builder-u</w:t>
+      </w:r>
+      <w:r>
+        <w:rPr>
+          <w:lang w:val="sk-SK"/>
+        </w:rPr>
+        <w:t>, takže nepracujeme so zbytočne veľa produktami, ktoré sa nevyužijú.</w:t>
+      </w:r>
+    </w:p>
+    <w:p>
+      <w:pPr>
+        <w:rPr>
+          <w:lang w:val="sk-SK"/>
+        </w:rPr>
+      </w:pPr>
+    </w:p>
+    <w:p>
+      <w:pPr>
+        <w:rPr>
+          <w:lang w:val="sk-SK"/>
+        </w:rPr>
+      </w:pPr>
+      <w:r>
+        <w:rPr>
+          <w:lang w:val="sk-SK"/>
+        </w:rPr>
+        <w:t xml:space="preserve">Na stránkovanie </w:t>
+      </w:r>
+      <w:r>
+        <w:rPr>
+          <w:lang w:val="sk-SK"/>
+        </w:rPr>
+        <w:t xml:space="preserve">sme použili </w:t>
+      </w:r>
+      <w:r>
+        <w:rPr>
+          <w:lang w:val="sk-SK"/>
+        </w:rPr>
+        <w:t>Paginator</w:t>
       </w:r>
       <w:r>
         <w:rPr>
@@ -1058,66 +1272,75 @@
         <w:rPr>
           <w:lang w:val="sk-SK"/>
         </w:rPr>
-        <w:t>sú</w:t>
-      </w:r>
-      <w:r>
-        <w:rPr>
-          <w:lang w:val="sk-SK"/>
-        </w:rPr>
-        <w:t xml:space="preserve"> vráten</w:t>
-      </w:r>
-      <w:r>
-        <w:rPr>
-          <w:lang w:val="sk-SK"/>
-        </w:rPr>
-        <w:t xml:space="preserve">é </w:t>
-      </w:r>
-      <w:r>
-        <w:rPr>
-          <w:lang w:val="sk-SK"/>
-        </w:rPr>
-        <w:t>ako výsledok.</w:t>
-      </w:r>
-    </w:p>
-    <w:p>
-      <w:pPr>
-        <w:rPr>
-          <w:lang w:val="sk-SK"/>
-        </w:rPr>
-      </w:pPr>
-      <w:r>
-        <w:rPr>
-          <w:highlight w:val="yellow"/>
-          <w:lang w:val="sk-SK"/>
-        </w:rPr>
-        <w:t>Stránkovanie sme použili priamo z laravelu už predpripravené, len sme si ho adaptovali.</w:t>
-      </w:r>
-      <w:r>
-        <w:rPr>
-          <w:lang w:val="sk-SK"/>
-        </w:rPr>
-        <w:t xml:space="preserve"> Zoradenie na stránke podľa ceny sme implementovali cez query</w:t>
-      </w:r>
-      <w:r>
-        <w:rPr>
-          <w:lang w:val="sk-SK"/>
-        </w:rPr>
-        <w:t xml:space="preserve"> builder, kde nám vráti priamo zoradené produkty už podľa potreby. </w:t>
-      </w:r>
-      <w:r>
-        <w:rPr>
-          <w:highlight w:val="yellow"/>
-          <w:lang w:val="sk-SK"/>
-        </w:rPr>
-        <w:t xml:space="preserve">Počet produktov na stránku je tiež riešený  laravel </w:t>
-      </w:r>
-      <w:r>
-        <w:rPr>
-          <w:highlight w:val="yellow"/>
-          <w:lang w:val="sk-SK"/>
-        </w:rPr>
-        <w:t>postupom, len použijeme vlastné hodnoty na presné zadanie.</w:t>
-      </w:r>
+        <w:t>priamo z </w:t>
+      </w:r>
+      <w:r>
+        <w:rPr>
+          <w:lang w:val="sk-SK"/>
+        </w:rPr>
+        <w:t>L</w:t>
+      </w:r>
+      <w:r>
+        <w:rPr>
+          <w:lang w:val="sk-SK"/>
+        </w:rPr>
+        <w:t>aravelu, len sme si ho adaptovali. Zoradenie na stránke podľa ceny sme implementovali cez query</w:t>
+      </w:r>
+      <w:r>
+        <w:rPr>
+          <w:lang w:val="sk-SK"/>
+        </w:rPr>
+        <w:t xml:space="preserve"> builder, kde nám vráti priamo zoradené produkty už podľa potreby. Počet produktov </w:t>
+      </w:r>
+      <w:r>
+        <w:rPr>
+          <w:lang w:val="sk-SK"/>
+        </w:rPr>
+        <w:t xml:space="preserve">zobrazených </w:t>
+      </w:r>
+      <w:r>
+        <w:rPr>
+          <w:lang w:val="sk-SK"/>
+        </w:rPr>
+        <w:t>na stránk</w:t>
+      </w:r>
+      <w:r>
+        <w:rPr>
+          <w:lang w:val="sk-SK"/>
+        </w:rPr>
+        <w:t xml:space="preserve">e </w:t>
+      </w:r>
+      <w:r>
+        <w:rPr>
+          <w:lang w:val="sk-SK"/>
+        </w:rPr>
+        <w:t xml:space="preserve">je tiež riešený </w:t>
+      </w:r>
+      <w:r>
+        <w:rPr>
+          <w:lang w:val="sk-SK"/>
+        </w:rPr>
+        <w:t>cez Paginator</w:t>
+      </w:r>
+      <w:r>
+        <w:rPr>
+          <w:lang w:val="sk-SK"/>
+        </w:rPr>
+        <w:t>,</w:t>
+      </w:r>
+      <w:r>
+        <w:rPr>
+          <w:lang w:val="sk-SK"/>
+        </w:rPr>
+        <w:t xml:space="preserve"> len použijeme vlastné hodnoty na presné zadanie.</w:t>
+      </w:r>
+    </w:p>
+    <w:p>
+      <w:pPr>
+        <w:rPr>
+          <w:lang w:val="sk-SK"/>
+        </w:rPr>
+      </w:pPr>
     </w:p>
     <w:p>
       <w:pPr>
@@ -1135,13 +1358,31 @@
         <w:rPr>
           <w:lang w:val="sk-SK"/>
         </w:rPr>
-        <w:t>implementovali procedurálne. To znamená, že máme vlastnú tabuľku pre filtre (kde sú aj príslušné hodnoty každého filtra), a do tejto tabuľky vieme pridávať nové filtre s novými hodnotami, a automaticky sa pridajú aj do prehľadu kategórii.</w:t>
-      </w:r>
-      <w:r>
-        <w:rPr>
-          <w:lang w:val="sk-SK"/>
-        </w:rPr>
-        <w:t xml:space="preserve"> Keď si používateľ zvolí príslušné filtre, pošlú sa cez dotazník naspäť na server, kde sa spracujú všetky hodnoty, a uložia sa do Session (aby sa zachovali). </w:t>
+        <w:t xml:space="preserve">implementovali procedurálne. To znamená, že máme vlastnú tabuľku pre filtre (kde sú aj príslušné hodnoty každého filtra), a do tejto tabuľky </w:t>
+      </w:r>
+      <w:r>
+        <w:rPr>
+          <w:lang w:val="sk-SK"/>
+        </w:rPr>
+        <w:t>je možné</w:t>
+      </w:r>
+      <w:r>
+        <w:rPr>
+          <w:lang w:val="sk-SK"/>
+        </w:rPr>
+        <w:t xml:space="preserve"> pridávať nové filtre s novými hodnotami, a automaticky sa pridajú aj do prehľadu kategórii.</w:t>
+      </w:r>
+      <w:r>
+        <w:rPr>
+          <w:lang w:val="sk-SK"/>
+        </w:rPr>
+        <w:t xml:space="preserve"> Keď si používateľ zvolí príslušné filtre, pošlú sa cez dotazník naspäť na server, kde sa spracujú všetky hodnoty, a uložia sa do </w:t>
+      </w:r>
+      <w:r>
+        <w:rPr>
+          <w:lang w:val="sk-SK"/>
+        </w:rPr>
+        <w:t xml:space="preserve">Session (aby sa zachovali). </w:t>
       </w:r>
       <w:r>
         <w:rPr>
@@ -1157,7 +1398,6 @@
       </w:r>
       <w:r>
         <w:rPr>
-          <w:highlight w:val="cyan"/>
           <w:lang w:val="sk-SK"/>
         </w:rPr>
         <w:t>info</w:t>
@@ -1166,15 +1406,16 @@
         <w:rPr>
           <w:lang w:val="sk-SK"/>
         </w:rPr>
-        <w:t>_json v každom produkte.</w:t>
-      </w:r>
-    </w:p>
-    <w:p>
-      <w:pPr>
-        <w:rPr>
-          <w:lang w:val="sk-SK"/>
-        </w:rPr>
-      </w:pPr>
+        <w:t>_json v</w:t>
+      </w:r>
+      <w:r>
+        <w:rPr>
+          <w:lang w:val="sk-SK"/>
+        </w:rPr>
+        <w:t> každom produkte.</w:t>
+      </w:r>
+    </w:p>
+    <w:p>
       <w:r>
         <w:rPr>
           <w:lang w:val="sk-SK"/>
@@ -1285,7 +1526,7 @@
     <w:sdtContent>
       <w:p>
         <w:pPr>
-          <w:pStyle w:val="Hlavika"/>
+          <w:pStyle w:val="Header"/>
           <w:jc w:val="right"/>
         </w:pPr>
         <w:r>
@@ -1314,7 +1555,7 @@
   </w:sdt>
   <w:p>
     <w:pPr>
-      <w:pStyle w:val="Hlavika"/>
+      <w:pStyle w:val="Header"/>
     </w:pPr>
   </w:p>
 </w:hdr>
@@ -1324,7 +1565,7 @@
 <w:hdr xmlns:wpc="http://schemas.microsoft.com/office/word/2010/wordprocessingCanvas" xmlns:cx="http://schemas.microsoft.com/office/drawing/2014/chartex" xmlns:cx1="http://schemas.microsoft.com/office/drawing/2015/9/8/chartex" xmlns:cx2="http://schemas.microsoft.com/office/drawing/2015/10/21/chartex" xmlns:cx3="http://schemas.microsoft.com/office/drawing/2016/5/9/chartex" xmlns:cx4="http://schemas.microsoft.com/office/drawing/2016/5/10/chartex" xmlns:cx5="http://schemas.microsoft.com/office/drawing/2016/5/11/chartex" xmlns:cx6="http://schemas.microsoft.com/office/drawing/2016/5/12/chartex" xmlns:cx7="http://schemas.microsoft.com/office/drawing/2016/5/13/chartex" xmlns:cx8="http://schemas.microsoft.com/office/drawing/2016/5/14/chartex" xmlns:mc="http://schemas.openxmlformats.org/markup-compatibility/2006" xmlns:aink="http://schemas.microsoft.com/office/drawing/2016/ink" xmlns:am3d="http://schemas.microsoft.com/office/drawing/2017/model3d" xmlns:o="urn:schemas-microsoft-com:office:office" xmlns:r="http://schemas.openxmlformats.org/officeDocument/2006/relationships" xmlns:m="http://schemas.openxmlformats.org/officeDocument/2006/math" xmlns:v="urn:schemas-microsoft-com:vml" xmlns:wp14="http://schemas.microsoft.com/office/word/2010/wordprocessingDrawing" xmlns:wp="http://schemas.openxmlformats.org/drawingml/2006/wordprocessingDrawing" xmlns:w10="urn:schemas-microsoft-com:office:word" xmlns:w="http://schemas.openxmlformats.org/wordprocessingml/2006/main" xmlns:w14="http://schemas.microsoft.com/office/word/2010/wordml" xmlns:w15="http://schemas.microsoft.com/office/word/2012/wordml" xmlns:w16cex="http://schemas.microsoft.com/office/word/2018/wordml/cex" xmlns:w16cid="http://schemas.microsoft.com/office/word/2016/wordml/cid" xmlns:w16="http://schemas.microsoft.com/office/word/2018/wordml" xmlns:w16sdtdh="http://schemas.microsoft.com/office/word/2020/wordml/sdtdatahash" xmlns:w16se="http://schemas.microsoft.com/office/word/2015/wordml/symex" xmlns:wpg="http://schemas.microsoft.com/office/word/2010/wordprocessingGroup" xmlns:wpi="http://schemas.microsoft.com/office/word/2010/wordprocessingInk" xmlns:wne="http://schemas.microsoft.com/office/word/2006/wordml" xmlns:wps="http://schemas.microsoft.com/office/word/2010/wordprocessingShape" mc:Ignorable="w14 w15 w16se w16cid w16 w16cex w16sdtdh wp14">
   <w:p>
     <w:pPr>
-      <w:pStyle w:val="Hlavika"/>
+      <w:pStyle w:val="Header"/>
       <w:jc w:val="right"/>
     </w:pPr>
   </w:p>
@@ -2116,7 +2357,7 @@
     <w:lsdException w:name="Unresolved Mention" w:semiHidden="1" w:unhideWhenUsed="1"/>
     <w:lsdException w:name="Smart Link" w:semiHidden="1" w:unhideWhenUsed="1"/>
   </w:latentStyles>
-  <w:style w:type="paragraph" w:default="1" w:styleId="Normlny">
+  <w:style w:type="paragraph" w:default="1" w:styleId="Normal">
     <w:name w:val="Normal"/>
     <w:qFormat/>
     <w:rsid w:val="00D15513"/>
@@ -2128,11 +2369,11 @@
       <w:lang w:val="en-US"/>
     </w:rPr>
   </w:style>
-  <w:style w:type="paragraph" w:styleId="Nadpis1">
+  <w:style w:type="paragraph" w:styleId="Heading1">
     <w:name w:val="heading 1"/>
-    <w:basedOn w:val="Normlny"/>
-    <w:next w:val="Normlny"/>
-    <w:link w:val="Nadpis1Char"/>
+    <w:basedOn w:val="Normal"/>
+    <w:next w:val="Normal"/>
+    <w:link w:val="Heading1Char"/>
     <w:uiPriority w:val="9"/>
     <w:qFormat/>
     <w:rsid w:val="005946C9"/>
@@ -2149,11 +2390,11 @@
       <w:szCs w:val="32"/>
     </w:rPr>
   </w:style>
-  <w:style w:type="paragraph" w:styleId="Nadpis2">
+  <w:style w:type="paragraph" w:styleId="Heading2">
     <w:name w:val="heading 2"/>
-    <w:basedOn w:val="Normlny"/>
-    <w:next w:val="Normlny"/>
-    <w:link w:val="Nadpis2Char"/>
+    <w:basedOn w:val="Normal"/>
+    <w:next w:val="Normal"/>
+    <w:link w:val="Heading2Char"/>
     <w:uiPriority w:val="9"/>
     <w:unhideWhenUsed/>
     <w:qFormat/>
@@ -2172,11 +2413,11 @@
       <w:szCs w:val="26"/>
     </w:rPr>
   </w:style>
-  <w:style w:type="paragraph" w:styleId="Nadpis3">
+  <w:style w:type="paragraph" w:styleId="Heading3">
     <w:name w:val="heading 3"/>
-    <w:basedOn w:val="Normlny"/>
-    <w:next w:val="Normlny"/>
-    <w:link w:val="Nadpis3Char"/>
+    <w:basedOn w:val="Normal"/>
+    <w:next w:val="Normal"/>
+    <w:link w:val="Heading3Char"/>
     <w:uiPriority w:val="9"/>
     <w:semiHidden/>
     <w:unhideWhenUsed/>
@@ -2193,13 +2434,13 @@
       <w:szCs w:val="24"/>
     </w:rPr>
   </w:style>
-  <w:style w:type="character" w:default="1" w:styleId="Predvolenpsmoodseku">
+  <w:style w:type="character" w:default="1" w:styleId="DefaultParagraphFont">
     <w:name w:val="Default Paragraph Font"/>
     <w:uiPriority w:val="1"/>
     <w:semiHidden/>
     <w:unhideWhenUsed/>
   </w:style>
-  <w:style w:type="table" w:default="1" w:styleId="Normlnatabuka">
+  <w:style w:type="table" w:default="1" w:styleId="TableNormal">
     <w:name w:val="Normal Table"/>
     <w:uiPriority w:val="99"/>
     <w:semiHidden/>
@@ -2214,7 +2455,7 @@
       </w:tblCellMar>
     </w:tblPr>
   </w:style>
-  <w:style w:type="numbering" w:default="1" w:styleId="Bezzoznamu">
+  <w:style w:type="numbering" w:default="1" w:styleId="NoList">
     <w:name w:val="No List"/>
     <w:uiPriority w:val="99"/>
     <w:semiHidden/>
@@ -2222,8 +2463,8 @@
   </w:style>
   <w:style w:type="paragraph" w:customStyle="1" w:styleId="Titles">
     <w:name w:val="Titles"/>
-    <w:basedOn w:val="Normlny"/>
-    <w:next w:val="Nadpis1"/>
+    <w:basedOn w:val="Normal"/>
+    <w:next w:val="Heading1"/>
     <w:link w:val="TitlesChar"/>
     <w:rsid w:val="00BE1DC2"/>
     <w:rPr>
@@ -2243,7 +2484,7 @@
   </w:style>
   <w:style w:type="character" w:customStyle="1" w:styleId="TitlesChar">
     <w:name w:val="Titles Char"/>
-    <w:basedOn w:val="Predvolenpsmoodseku"/>
+    <w:basedOn w:val="DefaultParagraphFont"/>
     <w:link w:val="Titles"/>
     <w:rsid w:val="00BE1DC2"/>
     <w:rPr>
@@ -2251,10 +2492,10 @@
       <w:sz w:val="36"/>
     </w:rPr>
   </w:style>
-  <w:style w:type="character" w:customStyle="1" w:styleId="Nadpis1Char">
-    <w:name w:val="Nadpis 1 Char"/>
-    <w:basedOn w:val="Predvolenpsmoodseku"/>
-    <w:link w:val="Nadpis1"/>
+  <w:style w:type="character" w:customStyle="1" w:styleId="Heading1Char">
+    <w:name w:val="Heading 1 Char"/>
+    <w:basedOn w:val="DefaultParagraphFont"/>
+    <w:link w:val="Heading1"/>
     <w:uiPriority w:val="9"/>
     <w:rsid w:val="005946C9"/>
     <w:rPr>
@@ -2274,10 +2515,10 @@
       <w:sz w:val="24"/>
     </w:rPr>
   </w:style>
-  <w:style w:type="paragraph" w:styleId="Hlavikaobsahu">
+  <w:style w:type="paragraph" w:styleId="TOCHeading">
     <w:name w:val="TOC Heading"/>
-    <w:basedOn w:val="Nadpis1"/>
-    <w:next w:val="Normlny"/>
+    <w:basedOn w:val="Heading1"/>
+    <w:next w:val="Normal"/>
     <w:uiPriority w:val="39"/>
     <w:unhideWhenUsed/>
     <w:rsid w:val="00F56763"/>
@@ -2294,10 +2535,10 @@
       <w:sz w:val="28"/>
     </w:rPr>
   </w:style>
-  <w:style w:type="paragraph" w:styleId="Hlavika">
+  <w:style w:type="paragraph" w:styleId="Header">
     <w:name w:val="header"/>
-    <w:basedOn w:val="Normlny"/>
-    <w:link w:val="HlavikaChar"/>
+    <w:basedOn w:val="Normal"/>
+    <w:link w:val="HeaderChar"/>
     <w:uiPriority w:val="99"/>
     <w:unhideWhenUsed/>
     <w:rsid w:val="00753E13"/>
@@ -2319,17 +2560,17 @@
       <w:sz w:val="28"/>
     </w:rPr>
   </w:style>
-  <w:style w:type="character" w:customStyle="1" w:styleId="HlavikaChar">
-    <w:name w:val="Hlavička Char"/>
-    <w:basedOn w:val="Predvolenpsmoodseku"/>
-    <w:link w:val="Hlavika"/>
+  <w:style w:type="character" w:customStyle="1" w:styleId="HeaderChar">
+    <w:name w:val="Header Char"/>
+    <w:basedOn w:val="DefaultParagraphFont"/>
+    <w:link w:val="Header"/>
     <w:uiPriority w:val="99"/>
     <w:rsid w:val="00753E13"/>
   </w:style>
-  <w:style w:type="paragraph" w:styleId="Pta">
+  <w:style w:type="paragraph" w:styleId="Footer">
     <w:name w:val="footer"/>
-    <w:basedOn w:val="Normlny"/>
-    <w:link w:val="PtaChar"/>
+    <w:basedOn w:val="Normal"/>
+    <w:link w:val="FooterChar"/>
     <w:uiPriority w:val="99"/>
     <w:unhideWhenUsed/>
     <w:rsid w:val="00753E13"/>
@@ -2341,17 +2582,17 @@
       <w:spacing w:after="0" w:line="240" w:lineRule="auto"/>
     </w:pPr>
   </w:style>
-  <w:style w:type="character" w:customStyle="1" w:styleId="PtaChar">
-    <w:name w:val="Päta Char"/>
-    <w:basedOn w:val="Predvolenpsmoodseku"/>
-    <w:link w:val="Pta"/>
+  <w:style w:type="character" w:customStyle="1" w:styleId="FooterChar">
+    <w:name w:val="Footer Char"/>
+    <w:basedOn w:val="DefaultParagraphFont"/>
+    <w:link w:val="Footer"/>
     <w:uiPriority w:val="99"/>
     <w:rsid w:val="00753E13"/>
   </w:style>
-  <w:style w:type="character" w:customStyle="1" w:styleId="Nadpis3Char">
-    <w:name w:val="Nadpis 3 Char"/>
-    <w:basedOn w:val="Predvolenpsmoodseku"/>
-    <w:link w:val="Nadpis3"/>
+  <w:style w:type="character" w:customStyle="1" w:styleId="Heading3Char">
+    <w:name w:val="Heading 3 Char"/>
+    <w:basedOn w:val="DefaultParagraphFont"/>
+    <w:link w:val="Heading3"/>
     <w:uiPriority w:val="9"/>
     <w:semiHidden/>
     <w:rsid w:val="005946C9"/>
@@ -2362,10 +2603,10 @@
       <w:szCs w:val="24"/>
     </w:rPr>
   </w:style>
-  <w:style w:type="paragraph" w:styleId="Obsah3">
+  <w:style w:type="paragraph" w:styleId="TOC3">
     <w:name w:val="toc 3"/>
-    <w:basedOn w:val="Normlny"/>
-    <w:next w:val="Normlny"/>
+    <w:basedOn w:val="Normal"/>
+    <w:next w:val="Normal"/>
     <w:autoRedefine/>
     <w:uiPriority w:val="39"/>
     <w:unhideWhenUsed/>
@@ -2380,10 +2621,10 @@
       <w:szCs w:val="20"/>
     </w:rPr>
   </w:style>
-  <w:style w:type="paragraph" w:styleId="Obsah1">
+  <w:style w:type="paragraph" w:styleId="TOC1">
     <w:name w:val="toc 1"/>
-    <w:basedOn w:val="Normlny"/>
-    <w:next w:val="Normlny"/>
+    <w:basedOn w:val="Normal"/>
+    <w:next w:val="Normal"/>
     <w:autoRedefine/>
     <w:uiPriority w:val="39"/>
     <w:unhideWhenUsed/>
@@ -2400,10 +2641,10 @@
       <w:szCs w:val="24"/>
     </w:rPr>
   </w:style>
-  <w:style w:type="paragraph" w:styleId="Obsah2">
+  <w:style w:type="paragraph" w:styleId="TOC2">
     <w:name w:val="toc 2"/>
-    <w:basedOn w:val="Normlny"/>
-    <w:next w:val="Normlny"/>
+    <w:basedOn w:val="Normal"/>
+    <w:next w:val="Normal"/>
     <w:autoRedefine/>
     <w:uiPriority w:val="39"/>
     <w:unhideWhenUsed/>
@@ -2419,10 +2660,10 @@
       <w:szCs w:val="20"/>
     </w:rPr>
   </w:style>
-  <w:style w:type="paragraph" w:styleId="Obsah4">
+  <w:style w:type="paragraph" w:styleId="TOC4">
     <w:name w:val="toc 4"/>
-    <w:basedOn w:val="Normlny"/>
-    <w:next w:val="Normlny"/>
+    <w:basedOn w:val="Normal"/>
+    <w:next w:val="Normal"/>
     <w:autoRedefine/>
     <w:uiPriority w:val="39"/>
     <w:unhideWhenUsed/>
@@ -2437,10 +2678,10 @@
       <w:szCs w:val="20"/>
     </w:rPr>
   </w:style>
-  <w:style w:type="paragraph" w:styleId="Obsah5">
+  <w:style w:type="paragraph" w:styleId="TOC5">
     <w:name w:val="toc 5"/>
-    <w:basedOn w:val="Normlny"/>
-    <w:next w:val="Normlny"/>
+    <w:basedOn w:val="Normal"/>
+    <w:next w:val="Normal"/>
     <w:autoRedefine/>
     <w:uiPriority w:val="39"/>
     <w:unhideWhenUsed/>
@@ -2455,10 +2696,10 @@
       <w:szCs w:val="20"/>
     </w:rPr>
   </w:style>
-  <w:style w:type="paragraph" w:styleId="Obsah6">
+  <w:style w:type="paragraph" w:styleId="TOC6">
     <w:name w:val="toc 6"/>
-    <w:basedOn w:val="Normlny"/>
-    <w:next w:val="Normlny"/>
+    <w:basedOn w:val="Normal"/>
+    <w:next w:val="Normal"/>
     <w:autoRedefine/>
     <w:uiPriority w:val="39"/>
     <w:unhideWhenUsed/>
@@ -2473,10 +2714,10 @@
       <w:szCs w:val="20"/>
     </w:rPr>
   </w:style>
-  <w:style w:type="paragraph" w:styleId="Obsah7">
+  <w:style w:type="paragraph" w:styleId="TOC7">
     <w:name w:val="toc 7"/>
-    <w:basedOn w:val="Normlny"/>
-    <w:next w:val="Normlny"/>
+    <w:basedOn w:val="Normal"/>
+    <w:next w:val="Normal"/>
     <w:autoRedefine/>
     <w:uiPriority w:val="39"/>
     <w:unhideWhenUsed/>
@@ -2491,10 +2732,10 @@
       <w:szCs w:val="20"/>
     </w:rPr>
   </w:style>
-  <w:style w:type="paragraph" w:styleId="Obsah8">
+  <w:style w:type="paragraph" w:styleId="TOC8">
     <w:name w:val="toc 8"/>
-    <w:basedOn w:val="Normlny"/>
-    <w:next w:val="Normlny"/>
+    <w:basedOn w:val="Normal"/>
+    <w:next w:val="Normal"/>
     <w:autoRedefine/>
     <w:uiPriority w:val="39"/>
     <w:unhideWhenUsed/>
@@ -2509,10 +2750,10 @@
       <w:szCs w:val="20"/>
     </w:rPr>
   </w:style>
-  <w:style w:type="paragraph" w:styleId="Obsah9">
+  <w:style w:type="paragraph" w:styleId="TOC9">
     <w:name w:val="toc 9"/>
-    <w:basedOn w:val="Normlny"/>
-    <w:next w:val="Normlny"/>
+    <w:basedOn w:val="Normal"/>
+    <w:next w:val="Normal"/>
     <w:autoRedefine/>
     <w:uiPriority w:val="39"/>
     <w:unhideWhenUsed/>
@@ -2527,10 +2768,10 @@
       <w:szCs w:val="20"/>
     </w:rPr>
   </w:style>
-  <w:style w:type="character" w:customStyle="1" w:styleId="Nadpis2Char">
-    <w:name w:val="Nadpis 2 Char"/>
-    <w:basedOn w:val="Predvolenpsmoodseku"/>
-    <w:link w:val="Nadpis2"/>
+  <w:style w:type="character" w:customStyle="1" w:styleId="Heading2Char">
+    <w:name w:val="Heading 2 Char"/>
+    <w:basedOn w:val="DefaultParagraphFont"/>
+    <w:link w:val="Heading2"/>
     <w:uiPriority w:val="9"/>
     <w:rsid w:val="00976520"/>
     <w:rPr>
@@ -2541,9 +2782,9 @@
       <w:szCs w:val="26"/>
     </w:rPr>
   </w:style>
-  <w:style w:type="character" w:styleId="Hypertextovprepojenie">
+  <w:style w:type="character" w:styleId="Hyperlink">
     <w:name w:val="Hyperlink"/>
-    <w:basedOn w:val="Predvolenpsmoodseku"/>
+    <w:basedOn w:val="DefaultParagraphFont"/>
     <w:uiPriority w:val="99"/>
     <w:unhideWhenUsed/>
     <w:rsid w:val="00D72191"/>
@@ -2552,17 +2793,17 @@
       <w:u w:val="single"/>
     </w:rPr>
   </w:style>
-  <w:style w:type="paragraph" w:styleId="Bibliografia">
+  <w:style w:type="paragraph" w:styleId="Bibliography">
     <w:name w:val="Bibliography"/>
-    <w:basedOn w:val="Normlny"/>
-    <w:next w:val="Normlny"/>
+    <w:basedOn w:val="Normal"/>
+    <w:next w:val="Normal"/>
     <w:uiPriority w:val="37"/>
     <w:unhideWhenUsed/>
     <w:rsid w:val="00084746"/>
   </w:style>
-  <w:style w:type="paragraph" w:styleId="Odsekzoznamu">
+  <w:style w:type="paragraph" w:styleId="ListParagraph">
     <w:name w:val="List Paragraph"/>
-    <w:basedOn w:val="Normlny"/>
+    <w:basedOn w:val="Normal"/>
     <w:uiPriority w:val="34"/>
     <w:rsid w:val="00084746"/>
     <w:pPr>
@@ -2570,9 +2811,9 @@
       <w:contextualSpacing/>
     </w:pPr>
   </w:style>
-  <w:style w:type="character" w:styleId="Nevyrieenzmienka">
+  <w:style w:type="character" w:styleId="UnresolvedMention">
     <w:name w:val="Unresolved Mention"/>
-    <w:basedOn w:val="Predvolenpsmoodseku"/>
+    <w:basedOn w:val="DefaultParagraphFont"/>
     <w:uiPriority w:val="99"/>
     <w:semiHidden/>
     <w:unhideWhenUsed/>

</xml_diff>

<commit_message>
Add minor changes to doku
</commit_message>
<xml_diff>
--- a/Dokumentacia.docx
+++ b/Dokumentacia.docx
@@ -151,6 +151,7 @@
               <w:lang w:val="sk-SK"/>
             </w:rPr>
           </w:pPr>
+          <w:proofErr w:type="spellStart"/>
           <w:r>
             <w:rPr>
               <w:b/>
@@ -160,6 +161,7 @@
             </w:rPr>
             <w:t>Dokumentácia</w:t>
           </w:r>
+          <w:proofErr w:type="spellEnd"/>
         </w:p>
         <w:p>
           <w:pPr>
@@ -236,13 +238,23 @@
             </w:rPr>
             <w:t>Mat</w:t>
           </w:r>
+          <w:proofErr w:type="spellStart"/>
           <w:r>
             <w:rPr>
               <w:sz w:val="28"/>
               <w:szCs w:val="28"/>
               <w:lang w:val="sk-SK"/>
             </w:rPr>
-            <w:t>úš Baran</w:t>
+            <w:t>úš</w:t>
+          </w:r>
+          <w:proofErr w:type="spellEnd"/>
+          <w:r>
+            <w:rPr>
+              <w:sz w:val="28"/>
+              <w:szCs w:val="28"/>
+              <w:lang w:val="sk-SK"/>
+            </w:rPr>
+            <w:t xml:space="preserve"> Baran</w:t>
           </w:r>
         </w:p>
         <w:p>
@@ -284,8 +296,17 @@
               <w:sz w:val="28"/>
               <w:szCs w:val="28"/>
             </w:rPr>
-            <w:t>Samuel Bubán</w:t>
+            <w:t xml:space="preserve">Samuel </w:t>
           </w:r>
+          <w:proofErr w:type="spellStart"/>
+          <w:r>
+            <w:rPr>
+              <w:sz w:val="28"/>
+              <w:szCs w:val="28"/>
+            </w:rPr>
+            <w:t>Bubán</w:t>
+          </w:r>
+          <w:proofErr w:type="spellEnd"/>
         </w:p>
         <w:p>
           <w:pPr>
@@ -352,7 +373,7 @@
     </w:sdt>
     <w:p>
       <w:pPr>
-        <w:pStyle w:val="Heading1"/>
+        <w:pStyle w:val="Nadpis1"/>
       </w:pPr>
       <w:r>
         <w:lastRenderedPageBreak/>
@@ -361,14 +382,237 @@
     </w:p>
     <w:p/>
     <w:p>
-      <w:r>
-        <w:t>Vytvorte webovú aplikáciu - eshop, ktorá komplexne rieši nižšie definované prípady použitia vo vami zvolenej doméne (</w:t>
-      </w:r>
-      <w:r>
-        <w:t>autosúčiastky a náhradné diely</w:t>
-      </w:r>
-      <w:r>
-        <w:t>). Presný rozsah a konkretizáciu prípadov použitia si dohodnete s Vašim cvičiacim na cvičení.</w:t>
+      <w:proofErr w:type="spellStart"/>
+      <w:r>
+        <w:t>Vytvorte</w:t>
+      </w:r>
+      <w:proofErr w:type="spellEnd"/>
+      <w:r>
+        <w:t xml:space="preserve"> </w:t>
+      </w:r>
+      <w:proofErr w:type="spellStart"/>
+      <w:r>
+        <w:t>webovú</w:t>
+      </w:r>
+      <w:proofErr w:type="spellEnd"/>
+      <w:r>
+        <w:t xml:space="preserve"> </w:t>
+      </w:r>
+      <w:proofErr w:type="spellStart"/>
+      <w:r>
+        <w:t>aplikáciu</w:t>
+      </w:r>
+      <w:proofErr w:type="spellEnd"/>
+      <w:r>
+        <w:t xml:space="preserve"> - </w:t>
+      </w:r>
+      <w:proofErr w:type="spellStart"/>
+      <w:r>
+        <w:t>eshop</w:t>
+      </w:r>
+      <w:proofErr w:type="spellEnd"/>
+      <w:r>
+        <w:t xml:space="preserve">, </w:t>
+      </w:r>
+      <w:proofErr w:type="spellStart"/>
+      <w:r>
+        <w:t>ktorá</w:t>
+      </w:r>
+      <w:proofErr w:type="spellEnd"/>
+      <w:r>
+        <w:t xml:space="preserve"> </w:t>
+      </w:r>
+      <w:proofErr w:type="spellStart"/>
+      <w:r>
+        <w:t>komplexne</w:t>
+      </w:r>
+      <w:proofErr w:type="spellEnd"/>
+      <w:r>
+        <w:t xml:space="preserve"> </w:t>
+      </w:r>
+      <w:proofErr w:type="spellStart"/>
+      <w:r>
+        <w:t>rieši</w:t>
+      </w:r>
+      <w:proofErr w:type="spellEnd"/>
+      <w:r>
+        <w:t xml:space="preserve"> </w:t>
+      </w:r>
+      <w:proofErr w:type="spellStart"/>
+      <w:r>
+        <w:t>nižšie</w:t>
+      </w:r>
+      <w:proofErr w:type="spellEnd"/>
+      <w:r>
+        <w:t xml:space="preserve"> </w:t>
+      </w:r>
+      <w:proofErr w:type="spellStart"/>
+      <w:r>
+        <w:t>definované</w:t>
+      </w:r>
+      <w:proofErr w:type="spellEnd"/>
+      <w:r>
+        <w:t xml:space="preserve"> </w:t>
+      </w:r>
+      <w:proofErr w:type="spellStart"/>
+      <w:r>
+        <w:t>prípady</w:t>
+      </w:r>
+      <w:proofErr w:type="spellEnd"/>
+      <w:r>
+        <w:t xml:space="preserve"> </w:t>
+      </w:r>
+      <w:proofErr w:type="spellStart"/>
+      <w:r>
+        <w:t>použitia</w:t>
+      </w:r>
+      <w:proofErr w:type="spellEnd"/>
+      <w:r>
+        <w:t xml:space="preserve"> </w:t>
+      </w:r>
+      <w:proofErr w:type="spellStart"/>
+      <w:r>
+        <w:t>vo</w:t>
+      </w:r>
+      <w:proofErr w:type="spellEnd"/>
+      <w:r>
+        <w:t xml:space="preserve"> </w:t>
+      </w:r>
+      <w:proofErr w:type="spellStart"/>
+      <w:r>
+        <w:t>vami</w:t>
+      </w:r>
+      <w:proofErr w:type="spellEnd"/>
+      <w:r>
+        <w:t xml:space="preserve"> </w:t>
+      </w:r>
+      <w:proofErr w:type="spellStart"/>
+      <w:r>
+        <w:t>zvolenej</w:t>
+      </w:r>
+      <w:proofErr w:type="spellEnd"/>
+      <w:r>
+        <w:t xml:space="preserve"> </w:t>
+      </w:r>
+      <w:proofErr w:type="spellStart"/>
+      <w:r>
+        <w:t>doméne</w:t>
+      </w:r>
+      <w:proofErr w:type="spellEnd"/>
+      <w:r>
+        <w:t xml:space="preserve"> (</w:t>
+      </w:r>
+      <w:proofErr w:type="spellStart"/>
+      <w:r>
+        <w:t>autosúčiastky</w:t>
+      </w:r>
+      <w:proofErr w:type="spellEnd"/>
+      <w:r>
+        <w:t xml:space="preserve"> a </w:t>
+      </w:r>
+      <w:proofErr w:type="spellStart"/>
+      <w:r>
+        <w:t>náhradné</w:t>
+      </w:r>
+      <w:proofErr w:type="spellEnd"/>
+      <w:r>
+        <w:t xml:space="preserve"> </w:t>
+      </w:r>
+      <w:proofErr w:type="spellStart"/>
+      <w:r>
+        <w:t>diely</w:t>
+      </w:r>
+      <w:proofErr w:type="spellEnd"/>
+      <w:r>
+        <w:t xml:space="preserve">). </w:t>
+      </w:r>
+      <w:proofErr w:type="spellStart"/>
+      <w:r>
+        <w:t>Presný</w:t>
+      </w:r>
+      <w:proofErr w:type="spellEnd"/>
+      <w:r>
+        <w:t xml:space="preserve"> </w:t>
+      </w:r>
+      <w:proofErr w:type="spellStart"/>
+      <w:r>
+        <w:t>rozsah</w:t>
+      </w:r>
+      <w:proofErr w:type="spellEnd"/>
+      <w:r>
+        <w:t xml:space="preserve"> a </w:t>
+      </w:r>
+      <w:proofErr w:type="spellStart"/>
+      <w:r>
+        <w:t>konkretizáciu</w:t>
+      </w:r>
+      <w:proofErr w:type="spellEnd"/>
+      <w:r>
+        <w:t xml:space="preserve"> </w:t>
+      </w:r>
+      <w:proofErr w:type="spellStart"/>
+      <w:r>
+        <w:t>prípadov</w:t>
+      </w:r>
+      <w:proofErr w:type="spellEnd"/>
+      <w:r>
+        <w:t xml:space="preserve"> </w:t>
+      </w:r>
+      <w:proofErr w:type="spellStart"/>
+      <w:r>
+        <w:t>použitia</w:t>
+      </w:r>
+      <w:proofErr w:type="spellEnd"/>
+      <w:r>
+        <w:t xml:space="preserve"> </w:t>
+      </w:r>
+      <w:proofErr w:type="spellStart"/>
+      <w:r>
+        <w:t>si</w:t>
+      </w:r>
+      <w:proofErr w:type="spellEnd"/>
+      <w:r>
+        <w:t xml:space="preserve"> </w:t>
+      </w:r>
+      <w:proofErr w:type="spellStart"/>
+      <w:r>
+        <w:t>dohodnete</w:t>
+      </w:r>
+      <w:proofErr w:type="spellEnd"/>
+      <w:r>
+        <w:t xml:space="preserve"> s </w:t>
+      </w:r>
+      <w:proofErr w:type="spellStart"/>
+      <w:r>
+        <w:t>Vašim</w:t>
+      </w:r>
+      <w:proofErr w:type="spellEnd"/>
+      <w:r>
+        <w:t xml:space="preserve"> </w:t>
+      </w:r>
+      <w:proofErr w:type="spellStart"/>
+      <w:r>
+        <w:t>cvičiacim</w:t>
+      </w:r>
+      <w:proofErr w:type="spellEnd"/>
+      <w:r>
+        <w:t xml:space="preserve"> </w:t>
+      </w:r>
+      <w:proofErr w:type="spellStart"/>
+      <w:r>
+        <w:t>na</w:t>
+      </w:r>
+      <w:proofErr w:type="spellEnd"/>
+      <w:r>
+        <w:t xml:space="preserve"> </w:t>
+      </w:r>
+      <w:proofErr w:type="spellStart"/>
+      <w:r>
+        <w:t>cvičení</w:t>
+      </w:r>
+      <w:proofErr w:type="spellEnd"/>
+      <w:r>
+        <w:t>.</w:t>
       </w:r>
     </w:p>
     <w:p>
@@ -378,7 +622,7 @@
     </w:p>
     <w:p>
       <w:pPr>
-        <w:pStyle w:val="Heading1"/>
+        <w:pStyle w:val="Nadpis1"/>
       </w:pPr>
       <w:r>
         <w:t>DÁTOVÝ MODEL</w:t>
@@ -434,9 +678,11 @@
           <w:lang w:val="sk-SK"/>
         </w:rPr>
       </w:pPr>
+      <w:proofErr w:type="spellStart"/>
       <w:r>
         <w:t>Zmen</w:t>
       </w:r>
+      <w:proofErr w:type="spellEnd"/>
       <w:r>
         <w:rPr>
           <w:lang w:val="sk-SK"/>
@@ -458,25 +704,65 @@
         </w:rPr>
       </w:pPr>
       <w:r>
-        <w:t xml:space="preserve">V tabuľke items </w:t>
-      </w:r>
-      <w:r>
-        <w:t xml:space="preserve">sme </w:t>
-      </w:r>
-      <w:r>
-        <w:t>namiesto používani</w:t>
+        <w:t xml:space="preserve">V </w:t>
+      </w:r>
+      <w:proofErr w:type="spellStart"/>
+      <w:r>
+        <w:t>tabuľke</w:t>
+      </w:r>
+      <w:proofErr w:type="spellEnd"/>
+      <w:r>
+        <w:t xml:space="preserve"> items </w:t>
+      </w:r>
+      <w:proofErr w:type="spellStart"/>
+      <w:r>
+        <w:t>sme</w:t>
+      </w:r>
+      <w:proofErr w:type="spellEnd"/>
+      <w:r>
+        <w:t xml:space="preserve"> </w:t>
+      </w:r>
+      <w:proofErr w:type="spellStart"/>
+      <w:r>
+        <w:t>namiesto</w:t>
+      </w:r>
+      <w:proofErr w:type="spellEnd"/>
+      <w:r>
+        <w:t xml:space="preserve"> </w:t>
+      </w:r>
+      <w:proofErr w:type="spellStart"/>
+      <w:r>
+        <w:t>používani</w:t>
       </w:r>
       <w:r>
         <w:t>a</w:t>
       </w:r>
-      <w:r>
-        <w:t xml:space="preserve"> price a sale zaviedl</w:t>
+      <w:proofErr w:type="spellEnd"/>
+      <w:r>
+        <w:t xml:space="preserve"> price a sale </w:t>
+      </w:r>
+      <w:proofErr w:type="spellStart"/>
+      <w:r>
+        <w:t>zaviedl</w:t>
       </w:r>
       <w:r>
         <w:t>i</w:t>
       </w:r>
-      <w:r>
-        <w:t xml:space="preserve"> nový syst</w:t>
+      <w:proofErr w:type="spellEnd"/>
+      <w:r>
+        <w:t xml:space="preserve"> </w:t>
+      </w:r>
+      <w:proofErr w:type="spellStart"/>
+      <w:r>
+        <w:t>nový</w:t>
+      </w:r>
+      <w:proofErr w:type="spellEnd"/>
+      <w:r>
+        <w:t xml:space="preserve"> </w:t>
+      </w:r>
+      <w:proofErr w:type="spellStart"/>
+      <w:r>
+        <w:t>syst</w:t>
       </w:r>
       <w:r>
         <w:t>é</w:t>
@@ -484,29 +770,193 @@
       <w:r>
         <w:t>m</w:t>
       </w:r>
-      <w:r>
-        <w:t xml:space="preserve">, new_price a old_price. </w:t>
+      <w:proofErr w:type="spellEnd"/>
+      <w:r>
+        <w:t xml:space="preserve">, </w:t>
+      </w:r>
+      <w:proofErr w:type="spellStart"/>
+      <w:r>
+        <w:t>new_price</w:t>
+      </w:r>
+      <w:proofErr w:type="spellEnd"/>
+      <w:r>
+        <w:t xml:space="preserve"> </w:t>
+      </w:r>
+      <w:proofErr w:type="gramStart"/>
+      <w:r>
+        <w:t>a</w:t>
+      </w:r>
+      <w:proofErr w:type="gramEnd"/>
+      <w:r>
+        <w:t xml:space="preserve"> </w:t>
+      </w:r>
+      <w:proofErr w:type="spellStart"/>
+      <w:r>
+        <w:t>old_price</w:t>
+      </w:r>
+      <w:proofErr w:type="spellEnd"/>
+      <w:r>
+        <w:t xml:space="preserve">. </w:t>
       </w:r>
       <w:r>
         <w:t>V</w:t>
       </w:r>
-      <w:r>
-        <w:rPr>
-          <w:lang w:val="sk-SK"/>
-        </w:rPr>
-        <w:t xml:space="preserve">ďaka tejto zmene sme nemuseli počítať novú cenu po zľave na viacerých miestach, ale použijeme priamo new_price (po zľave). </w:t>
+      <w:proofErr w:type="spellStart"/>
+      <w:r>
+        <w:rPr>
+          <w:lang w:val="sk-SK"/>
+        </w:rPr>
+        <w:t>ďaka</w:t>
+      </w:r>
+      <w:proofErr w:type="spellEnd"/>
+      <w:r>
+        <w:rPr>
+          <w:lang w:val="sk-SK"/>
+        </w:rPr>
+        <w:t xml:space="preserve"> tejto zmene sme nemuseli počítať novú cenu po zľave na viacerých miestach, ale použijeme priamo </w:t>
+      </w:r>
+      <w:proofErr w:type="spellStart"/>
+      <w:r>
+        <w:rPr>
+          <w:lang w:val="sk-SK"/>
+        </w:rPr>
+        <w:t>new_price</w:t>
+      </w:r>
+      <w:proofErr w:type="spellEnd"/>
+      <w:r>
+        <w:rPr>
+          <w:lang w:val="sk-SK"/>
+        </w:rPr>
+        <w:t xml:space="preserve"> (po zľave). </w:t>
       </w:r>
     </w:p>
     <w:p>
       <w:r>
         <w:lastRenderedPageBreak/>
-        <w:t>V tejto tabuľke sme ďalej vymazali aj riadky s odkazmi na obrázky produktov. Namiesto toho sme zaviedl</w:t>
+        <w:t xml:space="preserve">V </w:t>
+      </w:r>
+      <w:proofErr w:type="spellStart"/>
+      <w:r>
+        <w:t>tejto</w:t>
+      </w:r>
+      <w:proofErr w:type="spellEnd"/>
+      <w:r>
+        <w:t xml:space="preserve"> </w:t>
+      </w:r>
+      <w:proofErr w:type="spellStart"/>
+      <w:r>
+        <w:t>tabuľke</w:t>
+      </w:r>
+      <w:proofErr w:type="spellEnd"/>
+      <w:r>
+        <w:t xml:space="preserve"> </w:t>
+      </w:r>
+      <w:proofErr w:type="spellStart"/>
+      <w:r>
+        <w:t>sme</w:t>
+      </w:r>
+      <w:proofErr w:type="spellEnd"/>
+      <w:r>
+        <w:t xml:space="preserve"> </w:t>
+      </w:r>
+      <w:proofErr w:type="spellStart"/>
+      <w:r>
+        <w:t>ďalej</w:t>
+      </w:r>
+      <w:proofErr w:type="spellEnd"/>
+      <w:r>
+        <w:t xml:space="preserve"> </w:t>
+      </w:r>
+      <w:proofErr w:type="spellStart"/>
+      <w:r>
+        <w:t>vymazali</w:t>
+      </w:r>
+      <w:proofErr w:type="spellEnd"/>
+      <w:r>
+        <w:t xml:space="preserve"> </w:t>
+      </w:r>
+      <w:proofErr w:type="spellStart"/>
+      <w:r>
+        <w:t>aj</w:t>
+      </w:r>
+      <w:proofErr w:type="spellEnd"/>
+      <w:r>
+        <w:t xml:space="preserve"> </w:t>
+      </w:r>
+      <w:proofErr w:type="spellStart"/>
+      <w:r>
+        <w:t>riadky</w:t>
+      </w:r>
+      <w:proofErr w:type="spellEnd"/>
+      <w:r>
+        <w:t xml:space="preserve"> s </w:t>
+      </w:r>
+      <w:proofErr w:type="spellStart"/>
+      <w:r>
+        <w:t>odkazmi</w:t>
+      </w:r>
+      <w:proofErr w:type="spellEnd"/>
+      <w:r>
+        <w:t xml:space="preserve"> </w:t>
+      </w:r>
+      <w:proofErr w:type="spellStart"/>
+      <w:r>
+        <w:t>na</w:t>
+      </w:r>
+      <w:proofErr w:type="spellEnd"/>
+      <w:r>
+        <w:t xml:space="preserve"> </w:t>
+      </w:r>
+      <w:proofErr w:type="spellStart"/>
+      <w:r>
+        <w:t>obrázky</w:t>
+      </w:r>
+      <w:proofErr w:type="spellEnd"/>
+      <w:r>
+        <w:t xml:space="preserve"> </w:t>
+      </w:r>
+      <w:proofErr w:type="spellStart"/>
+      <w:r>
+        <w:t>produktov</w:t>
+      </w:r>
+      <w:proofErr w:type="spellEnd"/>
+      <w:r>
+        <w:t xml:space="preserve">. </w:t>
+      </w:r>
+      <w:proofErr w:type="spellStart"/>
+      <w:r>
+        <w:t>Namiesto</w:t>
+      </w:r>
+      <w:proofErr w:type="spellEnd"/>
+      <w:r>
+        <w:t xml:space="preserve"> toho </w:t>
+      </w:r>
+      <w:proofErr w:type="spellStart"/>
+      <w:r>
+        <w:t>sme</w:t>
+      </w:r>
+      <w:proofErr w:type="spellEnd"/>
+      <w:r>
+        <w:t xml:space="preserve"> </w:t>
+      </w:r>
+      <w:proofErr w:type="spellStart"/>
+      <w:r>
+        <w:t>zaviedl</w:t>
       </w:r>
       <w:r>
         <w:t>i</w:t>
       </w:r>
-      <w:r>
-        <w:t xml:space="preserve"> nový </w:t>
+      <w:proofErr w:type="spellEnd"/>
+      <w:r>
+        <w:t xml:space="preserve"> </w:t>
+      </w:r>
+      <w:proofErr w:type="spellStart"/>
+      <w:r>
+        <w:t>nový</w:t>
+      </w:r>
+      <w:proofErr w:type="spellEnd"/>
+      <w:r>
+        <w:t xml:space="preserve"> </w:t>
       </w:r>
       <w:r>
         <w:rPr>
@@ -527,64 +977,693 @@
         <w:t>m</w:t>
       </w:r>
       <w:r>
-        <w:t xml:space="preserve">, kde sú obrázky rozdelené podľa rozlíšenia do príslušných </w:t>
-      </w:r>
-      <w:r>
-        <w:t>priečinkov, a sú uložené s prislúchajúcim ID produktu. Vďaka tomuto už nepotrebujeme mať záznam o tom, kde sa daný obrázok nachádza.</w:t>
+        <w:t xml:space="preserve">, </w:t>
+      </w:r>
+      <w:proofErr w:type="spellStart"/>
+      <w:r>
+        <w:t>kde</w:t>
+      </w:r>
+      <w:proofErr w:type="spellEnd"/>
+      <w:r>
+        <w:t xml:space="preserve"> </w:t>
+      </w:r>
+      <w:proofErr w:type="spellStart"/>
+      <w:r>
+        <w:t>sú</w:t>
+      </w:r>
+      <w:proofErr w:type="spellEnd"/>
+      <w:r>
+        <w:t xml:space="preserve"> </w:t>
+      </w:r>
+      <w:proofErr w:type="spellStart"/>
+      <w:r>
+        <w:t>obrázky</w:t>
+      </w:r>
+      <w:proofErr w:type="spellEnd"/>
+      <w:r>
+        <w:t xml:space="preserve"> </w:t>
+      </w:r>
+      <w:proofErr w:type="spellStart"/>
+      <w:r>
+        <w:t>rozdelené</w:t>
+      </w:r>
+      <w:proofErr w:type="spellEnd"/>
+      <w:r>
+        <w:t xml:space="preserve"> </w:t>
+      </w:r>
+      <w:proofErr w:type="spellStart"/>
+      <w:r>
+        <w:t>podľa</w:t>
+      </w:r>
+      <w:proofErr w:type="spellEnd"/>
+      <w:r>
+        <w:t xml:space="preserve"> </w:t>
+      </w:r>
+      <w:proofErr w:type="spellStart"/>
+      <w:r>
+        <w:t>rozlíšenia</w:t>
+      </w:r>
+      <w:proofErr w:type="spellEnd"/>
+      <w:r>
+        <w:t xml:space="preserve"> do </w:t>
+      </w:r>
+      <w:proofErr w:type="spellStart"/>
+      <w:r>
+        <w:t>príslušných</w:t>
+      </w:r>
+      <w:proofErr w:type="spellEnd"/>
+      <w:r>
+        <w:t xml:space="preserve"> </w:t>
+      </w:r>
+      <w:proofErr w:type="spellStart"/>
+      <w:r>
+        <w:t>priečinkov</w:t>
+      </w:r>
+      <w:proofErr w:type="spellEnd"/>
+      <w:r>
+        <w:t xml:space="preserve">, a </w:t>
+      </w:r>
+      <w:proofErr w:type="spellStart"/>
+      <w:r>
+        <w:t>sú</w:t>
+      </w:r>
+      <w:proofErr w:type="spellEnd"/>
+      <w:r>
+        <w:t xml:space="preserve"> </w:t>
+      </w:r>
+      <w:proofErr w:type="spellStart"/>
+      <w:r>
+        <w:t>uložené</w:t>
+      </w:r>
+      <w:proofErr w:type="spellEnd"/>
+      <w:r>
+        <w:t xml:space="preserve"> s </w:t>
+      </w:r>
+      <w:proofErr w:type="spellStart"/>
+      <w:r>
+        <w:t>prislúchajúcim</w:t>
+      </w:r>
+      <w:proofErr w:type="spellEnd"/>
+      <w:r>
+        <w:t xml:space="preserve"> ID </w:t>
+      </w:r>
+      <w:proofErr w:type="spellStart"/>
+      <w:r>
+        <w:t>produktu</w:t>
+      </w:r>
+      <w:proofErr w:type="spellEnd"/>
+      <w:r>
+        <w:t xml:space="preserve">. </w:t>
+      </w:r>
+      <w:proofErr w:type="spellStart"/>
+      <w:r>
+        <w:t>Vďaka</w:t>
+      </w:r>
+      <w:proofErr w:type="spellEnd"/>
+      <w:r>
+        <w:t xml:space="preserve"> </w:t>
+      </w:r>
+      <w:proofErr w:type="spellStart"/>
+      <w:r>
+        <w:t>tomuto</w:t>
+      </w:r>
+      <w:proofErr w:type="spellEnd"/>
+      <w:r>
+        <w:t xml:space="preserve"> </w:t>
+      </w:r>
+      <w:proofErr w:type="spellStart"/>
+      <w:r>
+        <w:t>už</w:t>
+      </w:r>
+      <w:proofErr w:type="spellEnd"/>
+      <w:r>
+        <w:t xml:space="preserve"> </w:t>
+      </w:r>
+      <w:proofErr w:type="spellStart"/>
+      <w:r>
+        <w:t>nepotrebujeme</w:t>
+      </w:r>
+      <w:proofErr w:type="spellEnd"/>
+      <w:r>
+        <w:t xml:space="preserve"> </w:t>
+      </w:r>
+      <w:proofErr w:type="spellStart"/>
+      <w:r>
+        <w:t>mať</w:t>
+      </w:r>
+      <w:proofErr w:type="spellEnd"/>
+      <w:r>
+        <w:t xml:space="preserve"> </w:t>
+      </w:r>
+      <w:proofErr w:type="spellStart"/>
+      <w:r>
+        <w:t>záznam</w:t>
+      </w:r>
+      <w:proofErr w:type="spellEnd"/>
+      <w:r>
+        <w:t xml:space="preserve"> o tom, </w:t>
+      </w:r>
+      <w:proofErr w:type="spellStart"/>
+      <w:r>
+        <w:t>kde</w:t>
+      </w:r>
+      <w:proofErr w:type="spellEnd"/>
+      <w:r>
+        <w:t xml:space="preserve"> </w:t>
+      </w:r>
+      <w:proofErr w:type="spellStart"/>
+      <w:r>
+        <w:t>sa</w:t>
+      </w:r>
+      <w:proofErr w:type="spellEnd"/>
+      <w:r>
+        <w:t xml:space="preserve"> </w:t>
+      </w:r>
+      <w:proofErr w:type="spellStart"/>
+      <w:r>
+        <w:t>daný</w:t>
+      </w:r>
+      <w:proofErr w:type="spellEnd"/>
+      <w:r>
+        <w:t xml:space="preserve"> </w:t>
+      </w:r>
+      <w:proofErr w:type="spellStart"/>
+      <w:r>
+        <w:t>obrázok</w:t>
+      </w:r>
+      <w:proofErr w:type="spellEnd"/>
+      <w:r>
+        <w:t xml:space="preserve"> </w:t>
+      </w:r>
+      <w:proofErr w:type="spellStart"/>
+      <w:r>
+        <w:t>nachádza</w:t>
+      </w:r>
+      <w:proofErr w:type="spellEnd"/>
+      <w:r>
+        <w:t>.</w:t>
       </w:r>
     </w:p>
     <w:p>
       <w:r>
         <w:tab/>
-        <w:t>V tabuľke categor</w:t>
+        <w:t xml:space="preserve">V </w:t>
+      </w:r>
+      <w:proofErr w:type="spellStart"/>
+      <w:r>
+        <w:t>tabuľke</w:t>
+      </w:r>
+      <w:proofErr w:type="spellEnd"/>
+      <w:r>
+        <w:t xml:space="preserve"> categor</w:t>
       </w:r>
       <w:r>
         <w:t>ies</w:t>
       </w:r>
       <w:r>
-        <w:t xml:space="preserve"> sme </w:t>
-      </w:r>
-      <w:r>
-        <w:t>vymazali odkaz na obrázok, a namiesto toho sme nechali obrázky len hlavným kategóriám, a ostatné majú len názov.</w:t>
-      </w:r>
-      <w:r>
-        <w:t xml:space="preserve"> Ďalej sme vymazali </w:t>
-      </w:r>
-      <w:r>
-        <w:t>riadok filter_json, ktorý mal udržiavať filtre prislúchajúce danej kategórii, a namiesto toho sme použili globálne filtre.</w:t>
+        <w:t xml:space="preserve"> </w:t>
+      </w:r>
+      <w:proofErr w:type="spellStart"/>
+      <w:r>
+        <w:t>sme</w:t>
+      </w:r>
+      <w:proofErr w:type="spellEnd"/>
+      <w:r>
+        <w:t xml:space="preserve"> </w:t>
+      </w:r>
+      <w:proofErr w:type="spellStart"/>
+      <w:r>
+        <w:t>vymazali</w:t>
+      </w:r>
+      <w:proofErr w:type="spellEnd"/>
+      <w:r>
+        <w:t xml:space="preserve"> </w:t>
+      </w:r>
+      <w:proofErr w:type="spellStart"/>
+      <w:r>
+        <w:t>odkaz</w:t>
+      </w:r>
+      <w:proofErr w:type="spellEnd"/>
+      <w:r>
+        <w:t xml:space="preserve"> </w:t>
+      </w:r>
+      <w:proofErr w:type="spellStart"/>
+      <w:r>
+        <w:t>na</w:t>
+      </w:r>
+      <w:proofErr w:type="spellEnd"/>
+      <w:r>
+        <w:t xml:space="preserve"> </w:t>
+      </w:r>
+      <w:proofErr w:type="spellStart"/>
+      <w:r>
+        <w:t>obrázok</w:t>
+      </w:r>
+      <w:proofErr w:type="spellEnd"/>
+      <w:r>
+        <w:t xml:space="preserve">, a </w:t>
+      </w:r>
+      <w:proofErr w:type="spellStart"/>
+      <w:r>
+        <w:t>namiesto</w:t>
+      </w:r>
+      <w:proofErr w:type="spellEnd"/>
+      <w:r>
+        <w:t xml:space="preserve"> toho </w:t>
+      </w:r>
+      <w:proofErr w:type="spellStart"/>
+      <w:r>
+        <w:t>sme</w:t>
+      </w:r>
+      <w:proofErr w:type="spellEnd"/>
+      <w:r>
+        <w:t xml:space="preserve"> </w:t>
+      </w:r>
+      <w:proofErr w:type="spellStart"/>
+      <w:r>
+        <w:t>nechali</w:t>
+      </w:r>
+      <w:proofErr w:type="spellEnd"/>
+      <w:r>
+        <w:t xml:space="preserve"> </w:t>
+      </w:r>
+      <w:proofErr w:type="spellStart"/>
+      <w:r>
+        <w:t>obrázky</w:t>
+      </w:r>
+      <w:proofErr w:type="spellEnd"/>
+      <w:r>
+        <w:t xml:space="preserve"> </w:t>
+      </w:r>
+      <w:proofErr w:type="spellStart"/>
+      <w:r>
+        <w:t>len</w:t>
+      </w:r>
+      <w:proofErr w:type="spellEnd"/>
+      <w:r>
+        <w:t xml:space="preserve"> </w:t>
+      </w:r>
+      <w:proofErr w:type="spellStart"/>
+      <w:r>
+        <w:t>hlavným</w:t>
+      </w:r>
+      <w:proofErr w:type="spellEnd"/>
+      <w:r>
+        <w:t xml:space="preserve"> </w:t>
+      </w:r>
+      <w:proofErr w:type="spellStart"/>
+      <w:r>
+        <w:t>kategóriám</w:t>
+      </w:r>
+      <w:proofErr w:type="spellEnd"/>
+      <w:r>
+        <w:t xml:space="preserve">, </w:t>
+      </w:r>
+      <w:proofErr w:type="gramStart"/>
+      <w:r>
+        <w:t>a</w:t>
+      </w:r>
+      <w:proofErr w:type="gramEnd"/>
+      <w:r>
+        <w:t xml:space="preserve"> </w:t>
+      </w:r>
+      <w:proofErr w:type="spellStart"/>
+      <w:r>
+        <w:t>ostatné</w:t>
+      </w:r>
+      <w:proofErr w:type="spellEnd"/>
+      <w:r>
+        <w:t xml:space="preserve"> </w:t>
+      </w:r>
+      <w:proofErr w:type="spellStart"/>
+      <w:r>
+        <w:t>majú</w:t>
+      </w:r>
+      <w:proofErr w:type="spellEnd"/>
+      <w:r>
+        <w:t xml:space="preserve"> </w:t>
+      </w:r>
+      <w:proofErr w:type="spellStart"/>
+      <w:r>
+        <w:t>len</w:t>
+      </w:r>
+      <w:proofErr w:type="spellEnd"/>
+      <w:r>
+        <w:t xml:space="preserve"> </w:t>
+      </w:r>
+      <w:proofErr w:type="spellStart"/>
+      <w:r>
+        <w:t>názov</w:t>
+      </w:r>
+      <w:proofErr w:type="spellEnd"/>
+      <w:r>
+        <w:t>.</w:t>
+      </w:r>
+      <w:r>
+        <w:t xml:space="preserve"> </w:t>
+      </w:r>
+      <w:proofErr w:type="spellStart"/>
+      <w:r>
+        <w:t>Ďalej</w:t>
+      </w:r>
+      <w:proofErr w:type="spellEnd"/>
+      <w:r>
+        <w:t xml:space="preserve"> </w:t>
+      </w:r>
+      <w:proofErr w:type="spellStart"/>
+      <w:r>
+        <w:t>sme</w:t>
+      </w:r>
+      <w:proofErr w:type="spellEnd"/>
+      <w:r>
+        <w:t xml:space="preserve"> </w:t>
+      </w:r>
+      <w:proofErr w:type="spellStart"/>
+      <w:r>
+        <w:t>vymazali</w:t>
+      </w:r>
+      <w:proofErr w:type="spellEnd"/>
+      <w:r>
+        <w:t xml:space="preserve"> </w:t>
+      </w:r>
+      <w:proofErr w:type="spellStart"/>
+      <w:r>
+        <w:t>riadok</w:t>
+      </w:r>
+      <w:proofErr w:type="spellEnd"/>
+      <w:r>
+        <w:t xml:space="preserve"> </w:t>
+      </w:r>
+      <w:proofErr w:type="spellStart"/>
+      <w:r>
+        <w:t>filter_json</w:t>
+      </w:r>
+      <w:proofErr w:type="spellEnd"/>
+      <w:r>
+        <w:t xml:space="preserve">, </w:t>
+      </w:r>
+      <w:proofErr w:type="spellStart"/>
+      <w:r>
+        <w:t>ktorý</w:t>
+      </w:r>
+      <w:proofErr w:type="spellEnd"/>
+      <w:r>
+        <w:t xml:space="preserve"> mal </w:t>
+      </w:r>
+      <w:proofErr w:type="spellStart"/>
+      <w:r>
+        <w:t>udržiavať</w:t>
+      </w:r>
+      <w:proofErr w:type="spellEnd"/>
+      <w:r>
+        <w:t xml:space="preserve"> </w:t>
+      </w:r>
+      <w:proofErr w:type="spellStart"/>
+      <w:r>
+        <w:t>filtre</w:t>
+      </w:r>
+      <w:proofErr w:type="spellEnd"/>
+      <w:r>
+        <w:t xml:space="preserve"> </w:t>
+      </w:r>
+      <w:proofErr w:type="spellStart"/>
+      <w:r>
+        <w:t>prislúchajúce</w:t>
+      </w:r>
+      <w:proofErr w:type="spellEnd"/>
+      <w:r>
+        <w:t xml:space="preserve"> </w:t>
+      </w:r>
+      <w:proofErr w:type="spellStart"/>
+      <w:r>
+        <w:t>danej</w:t>
+      </w:r>
+      <w:proofErr w:type="spellEnd"/>
+      <w:r>
+        <w:t xml:space="preserve"> </w:t>
+      </w:r>
+      <w:proofErr w:type="spellStart"/>
+      <w:r>
+        <w:t>kategórii</w:t>
+      </w:r>
+      <w:proofErr w:type="spellEnd"/>
+      <w:r>
+        <w:t xml:space="preserve">, a </w:t>
+      </w:r>
+      <w:proofErr w:type="spellStart"/>
+      <w:r>
+        <w:t>namiesto</w:t>
+      </w:r>
+      <w:proofErr w:type="spellEnd"/>
+      <w:r>
+        <w:t xml:space="preserve"> toho </w:t>
+      </w:r>
+      <w:proofErr w:type="spellStart"/>
+      <w:r>
+        <w:t>sme</w:t>
+      </w:r>
+      <w:proofErr w:type="spellEnd"/>
+      <w:r>
+        <w:t xml:space="preserve"> </w:t>
+      </w:r>
+      <w:proofErr w:type="spellStart"/>
+      <w:r>
+        <w:t>použili</w:t>
+      </w:r>
+      <w:proofErr w:type="spellEnd"/>
+      <w:r>
+        <w:t xml:space="preserve"> </w:t>
+      </w:r>
+      <w:proofErr w:type="spellStart"/>
+      <w:r>
+        <w:t>globálne</w:t>
+      </w:r>
+      <w:proofErr w:type="spellEnd"/>
+      <w:r>
+        <w:t xml:space="preserve"> </w:t>
+      </w:r>
+      <w:proofErr w:type="spellStart"/>
+      <w:r>
+        <w:t>filtre</w:t>
+      </w:r>
+      <w:proofErr w:type="spellEnd"/>
+      <w:r>
+        <w:t>.</w:t>
       </w:r>
     </w:p>
     <w:p>
       <w:r>
         <w:tab/>
-        <w:t>Vytvorili sme novú tabuľku filters, ktorá obsahuje záznamy o všetkých filtroch, ktoré môžu byť aplikované na predmety.</w:t>
-      </w:r>
-      <w:r>
-        <w:t xml:space="preserve"> </w:t>
-      </w:r>
-      <w:r>
-        <w:t xml:space="preserve">V stĺpci </w:t>
-      </w:r>
-      <w:r>
-        <w:t>name sú názvy filtrov a v stĺpci</w:t>
-      </w:r>
-      <w:r>
-        <w:t xml:space="preserve"> </w:t>
-      </w:r>
-      <w:r>
-        <w:t>values (text) sú</w:t>
-      </w:r>
+      </w:r>
+      <w:proofErr w:type="spellStart"/>
+      <w:r>
+        <w:t>Vytvorili</w:t>
+      </w:r>
+      <w:proofErr w:type="spellEnd"/>
+      <w:r>
+        <w:t xml:space="preserve"> </w:t>
+      </w:r>
+      <w:proofErr w:type="spellStart"/>
+      <w:r>
+        <w:t>sme</w:t>
+      </w:r>
+      <w:proofErr w:type="spellEnd"/>
+      <w:r>
+        <w:t xml:space="preserve"> </w:t>
+      </w:r>
+      <w:proofErr w:type="spellStart"/>
+      <w:r>
+        <w:t>novú</w:t>
+      </w:r>
+      <w:proofErr w:type="spellEnd"/>
+      <w:r>
+        <w:t xml:space="preserve"> </w:t>
+      </w:r>
+      <w:proofErr w:type="spellStart"/>
+      <w:r>
+        <w:t>tabuľku</w:t>
+      </w:r>
+      <w:proofErr w:type="spellEnd"/>
+      <w:r>
+        <w:t xml:space="preserve"> filters, </w:t>
+      </w:r>
+      <w:proofErr w:type="spellStart"/>
+      <w:r>
+        <w:t>ktorá</w:t>
+      </w:r>
+      <w:proofErr w:type="spellEnd"/>
+      <w:r>
+        <w:t xml:space="preserve"> </w:t>
+      </w:r>
+      <w:proofErr w:type="spellStart"/>
+      <w:r>
+        <w:t>obsahuje</w:t>
+      </w:r>
+      <w:proofErr w:type="spellEnd"/>
+      <w:r>
+        <w:t xml:space="preserve"> </w:t>
+      </w:r>
+      <w:proofErr w:type="spellStart"/>
+      <w:r>
+        <w:t>záznamy</w:t>
+      </w:r>
+      <w:proofErr w:type="spellEnd"/>
+      <w:r>
+        <w:t xml:space="preserve"> o </w:t>
+      </w:r>
+      <w:proofErr w:type="spellStart"/>
+      <w:r>
+        <w:t>všetkých</w:t>
+      </w:r>
+      <w:proofErr w:type="spellEnd"/>
+      <w:r>
+        <w:t xml:space="preserve"> </w:t>
+      </w:r>
+      <w:proofErr w:type="spellStart"/>
+      <w:r>
+        <w:t>filtroch</w:t>
+      </w:r>
+      <w:proofErr w:type="spellEnd"/>
+      <w:r>
+        <w:t xml:space="preserve">, </w:t>
+      </w:r>
+      <w:proofErr w:type="spellStart"/>
+      <w:r>
+        <w:t>ktoré</w:t>
+      </w:r>
+      <w:proofErr w:type="spellEnd"/>
+      <w:r>
+        <w:t xml:space="preserve"> </w:t>
+      </w:r>
+      <w:proofErr w:type="spellStart"/>
+      <w:r>
+        <w:t>môžu</w:t>
+      </w:r>
+      <w:proofErr w:type="spellEnd"/>
+      <w:r>
+        <w:t xml:space="preserve"> </w:t>
+      </w:r>
+      <w:proofErr w:type="spellStart"/>
+      <w:r>
+        <w:t>byť</w:t>
+      </w:r>
+      <w:proofErr w:type="spellEnd"/>
+      <w:r>
+        <w:t xml:space="preserve"> </w:t>
+      </w:r>
+      <w:proofErr w:type="spellStart"/>
+      <w:r>
+        <w:t>aplikované</w:t>
+      </w:r>
+      <w:proofErr w:type="spellEnd"/>
+      <w:r>
+        <w:t xml:space="preserve"> </w:t>
+      </w:r>
+      <w:proofErr w:type="spellStart"/>
+      <w:r>
+        <w:t>na</w:t>
+      </w:r>
+      <w:proofErr w:type="spellEnd"/>
+      <w:r>
+        <w:t xml:space="preserve"> </w:t>
+      </w:r>
+      <w:proofErr w:type="spellStart"/>
+      <w:r>
+        <w:t>predmety</w:t>
+      </w:r>
+      <w:proofErr w:type="spellEnd"/>
+      <w:r>
+        <w:t>.</w:t>
+      </w:r>
+      <w:r>
+        <w:t xml:space="preserve"> </w:t>
+      </w:r>
+      <w:r>
+        <w:t xml:space="preserve">V </w:t>
+      </w:r>
+      <w:proofErr w:type="spellStart"/>
+      <w:r>
+        <w:t>stĺpci</w:t>
+      </w:r>
+      <w:proofErr w:type="spellEnd"/>
+      <w:r>
+        <w:t xml:space="preserve"> </w:t>
+      </w:r>
+      <w:r>
+        <w:t xml:space="preserve">name </w:t>
+      </w:r>
+      <w:proofErr w:type="spellStart"/>
+      <w:r>
+        <w:t>sú</w:t>
+      </w:r>
+      <w:proofErr w:type="spellEnd"/>
+      <w:r>
+        <w:t xml:space="preserve"> </w:t>
+      </w:r>
+      <w:proofErr w:type="spellStart"/>
+      <w:r>
+        <w:t>názvy</w:t>
+      </w:r>
+      <w:proofErr w:type="spellEnd"/>
+      <w:r>
+        <w:t xml:space="preserve"> </w:t>
+      </w:r>
+      <w:proofErr w:type="spellStart"/>
+      <w:r>
+        <w:t>filtrov</w:t>
+      </w:r>
+      <w:proofErr w:type="spellEnd"/>
+      <w:r>
+        <w:t xml:space="preserve"> a v </w:t>
+      </w:r>
+      <w:proofErr w:type="spellStart"/>
+      <w:r>
+        <w:t>stĺpci</w:t>
+      </w:r>
+      <w:proofErr w:type="spellEnd"/>
+      <w:r>
+        <w:t xml:space="preserve"> </w:t>
+      </w:r>
+      <w:r>
+        <w:t xml:space="preserve">values (text) </w:t>
+      </w:r>
+      <w:proofErr w:type="spellStart"/>
+      <w:r>
+        <w:t>sú</w:t>
+      </w:r>
+      <w:proofErr w:type="spellEnd"/>
       <w:r>
         <w:t xml:space="preserve"> ich</w:t>
       </w:r>
       <w:r>
-        <w:t xml:space="preserve"> hodnoty</w:t>
-      </w:r>
+        <w:t xml:space="preserve"> </w:t>
+      </w:r>
+      <w:proofErr w:type="spellStart"/>
+      <w:r>
+        <w:t>hodnoty</w:t>
+      </w:r>
+      <w:proofErr w:type="spellEnd"/>
       <w:r>
         <w:t>,</w:t>
       </w:r>
       <w:r>
-        <w:t xml:space="preserve"> oddelené bodkočiarkou.</w:t>
+        <w:t xml:space="preserve"> </w:t>
+      </w:r>
+      <w:proofErr w:type="spellStart"/>
+      <w:r>
+        <w:t>oddelené</w:t>
+      </w:r>
+      <w:proofErr w:type="spellEnd"/>
+      <w:r>
+        <w:t xml:space="preserve"> </w:t>
+      </w:r>
+      <w:proofErr w:type="spellStart"/>
+      <w:r>
+        <w:t>bodkočiarkou</w:t>
+      </w:r>
+      <w:proofErr w:type="spellEnd"/>
+      <w:r>
+        <w:t>.</w:t>
       </w:r>
     </w:p>
     <w:p>
@@ -600,7 +1679,21 @@
         <w:rPr>
           <w:lang w:val="sk-SK"/>
         </w:rPr>
-        <w:t xml:space="preserve">Vytvorili sme novú tabuľku carts, </w:t>
+        <w:t xml:space="preserve">Vytvorili sme novú tabuľku </w:t>
+      </w:r>
+      <w:proofErr w:type="spellStart"/>
+      <w:r>
+        <w:rPr>
+          <w:lang w:val="sk-SK"/>
+        </w:rPr>
+        <w:t>carts</w:t>
+      </w:r>
+      <w:proofErr w:type="spellEnd"/>
+      <w:r>
+        <w:rPr>
+          <w:lang w:val="sk-SK"/>
+        </w:rPr>
+        <w:t xml:space="preserve">, </w:t>
       </w:r>
       <w:r>
         <w:rPr>
@@ -633,7 +1726,7 @@
     <w:p/>
     <w:p>
       <w:pPr>
-        <w:pStyle w:val="Heading2"/>
+        <w:pStyle w:val="Nadpis2"/>
         <w:rPr>
           <w:lang w:val="sk-SK"/>
         </w:rPr>
@@ -662,13 +1755,69 @@
         <w:rPr>
           <w:lang w:val="sk-SK"/>
         </w:rPr>
-        <w:t xml:space="preserve">Namiesto použitia shipping_type a payment_type typu varchar by bolo lepšie vytvoriť novú tabuľku, ktorá by obsahovala všetky možné typy platieb a druhú, ktorá by obsahovala typy dopravy. Ďalej by tu boli zapísané ich názvy a tiež </w:t>
-      </w:r>
-      <w:r>
-        <w:rPr>
-          <w:lang w:val="sk-SK"/>
-        </w:rPr>
-        <w:t>cena, a v tabuľke orders by sme namiesto textu použili odkaz na tieto dve nové tabuľky.</w:t>
+        <w:t xml:space="preserve">Namiesto použitia </w:t>
+      </w:r>
+      <w:proofErr w:type="spellStart"/>
+      <w:r>
+        <w:rPr>
+          <w:lang w:val="sk-SK"/>
+        </w:rPr>
+        <w:t>shipping_type</w:t>
+      </w:r>
+      <w:proofErr w:type="spellEnd"/>
+      <w:r>
+        <w:rPr>
+          <w:lang w:val="sk-SK"/>
+        </w:rPr>
+        <w:t xml:space="preserve"> a </w:t>
+      </w:r>
+      <w:proofErr w:type="spellStart"/>
+      <w:r>
+        <w:rPr>
+          <w:lang w:val="sk-SK"/>
+        </w:rPr>
+        <w:t>payment_type</w:t>
+      </w:r>
+      <w:proofErr w:type="spellEnd"/>
+      <w:r>
+        <w:rPr>
+          <w:lang w:val="sk-SK"/>
+        </w:rPr>
+        <w:t xml:space="preserve"> typu </w:t>
+      </w:r>
+      <w:proofErr w:type="spellStart"/>
+      <w:r>
+        <w:rPr>
+          <w:lang w:val="sk-SK"/>
+        </w:rPr>
+        <w:t>varchar</w:t>
+      </w:r>
+      <w:proofErr w:type="spellEnd"/>
+      <w:r>
+        <w:rPr>
+          <w:lang w:val="sk-SK"/>
+        </w:rPr>
+        <w:t xml:space="preserve"> by bolo lepšie vytvoriť novú tabuľku, ktorá by obsahovala všetky možné typy platieb a druhú, ktorá by obsahovala typy dopravy. Ďalej by tu boli zapísané ich názvy a tiež </w:t>
+      </w:r>
+      <w:r>
+        <w:rPr>
+          <w:lang w:val="sk-SK"/>
+        </w:rPr>
+        <w:t xml:space="preserve">cena, a v tabuľke </w:t>
+      </w:r>
+      <w:proofErr w:type="spellStart"/>
+      <w:r>
+        <w:rPr>
+          <w:lang w:val="sk-SK"/>
+        </w:rPr>
+        <w:t>orders</w:t>
+      </w:r>
+      <w:proofErr w:type="spellEnd"/>
+      <w:r>
+        <w:rPr>
+          <w:lang w:val="sk-SK"/>
+        </w:rPr>
+        <w:t xml:space="preserve"> by sme namiesto textu použili odkaz na tieto dve nové tabuľky.</w:t>
       </w:r>
     </w:p>
     <w:p>
@@ -680,7 +1829,7 @@
     </w:p>
     <w:p>
       <w:pPr>
-        <w:pStyle w:val="Heading1"/>
+        <w:pStyle w:val="Nadpis1"/>
         <w:rPr>
           <w:lang w:val="sk-SK"/>
         </w:rPr>
@@ -723,10 +1872,25 @@
           <w:lang w:val="sk-SK"/>
         </w:rPr>
         <w:tab/>
+      </w:r>
+      <w:proofErr w:type="spellStart"/>
+      <w:r>
+        <w:rPr>
+          <w:lang w:val="sk-SK"/>
+        </w:rPr>
         <w:t>doctrine</w:t>
       </w:r>
-      <w:r>
-        <w:t xml:space="preserve">/dbal – </w:t>
+      <w:proofErr w:type="spellEnd"/>
+      <w:r>
+        <w:t>/</w:t>
+      </w:r>
+      <w:proofErr w:type="spellStart"/>
+      <w:r>
+        <w:t>dbal</w:t>
+      </w:r>
+      <w:proofErr w:type="spellEnd"/>
+      <w:r>
+        <w:t xml:space="preserve"> – </w:t>
       </w:r>
       <w:r>
         <w:rPr>
@@ -747,6 +1911,7 @@
         </w:rPr>
         <w:tab/>
       </w:r>
+      <w:proofErr w:type="spellStart"/>
       <w:r>
         <w:rPr>
           <w:highlight w:val="yellow"/>
@@ -754,6 +1919,7 @@
         </w:rPr>
         <w:t>guzzlehttp</w:t>
       </w:r>
+      <w:proofErr w:type="spellEnd"/>
       <w:r>
         <w:rPr>
           <w:highlight w:val="yellow"/>
@@ -764,11 +1930,109 @@
     <w:p>
       <w:r>
         <w:tab/>
-        <w:t>intervention/image – aby sme mohli zmeniť rozlíšenie obrázku</w:t>
-      </w:r>
-      <w:r>
-        <w:t>, ktorý používateľ zadá pri vytváraní alebo úprave produktu</w:t>
-      </w:r>
+        <w:t xml:space="preserve">intervention/image – aby </w:t>
+      </w:r>
+      <w:proofErr w:type="spellStart"/>
+      <w:r>
+        <w:t>sme</w:t>
+      </w:r>
+      <w:proofErr w:type="spellEnd"/>
+      <w:r>
+        <w:t xml:space="preserve"> </w:t>
+      </w:r>
+      <w:proofErr w:type="spellStart"/>
+      <w:r>
+        <w:t>mohli</w:t>
+      </w:r>
+      <w:proofErr w:type="spellEnd"/>
+      <w:r>
+        <w:t xml:space="preserve"> </w:t>
+      </w:r>
+      <w:proofErr w:type="spellStart"/>
+      <w:r>
+        <w:t>zmeniť</w:t>
+      </w:r>
+      <w:proofErr w:type="spellEnd"/>
+      <w:r>
+        <w:t xml:space="preserve"> </w:t>
+      </w:r>
+      <w:proofErr w:type="spellStart"/>
+      <w:r>
+        <w:t>rozlíšenie</w:t>
+      </w:r>
+      <w:proofErr w:type="spellEnd"/>
+      <w:r>
+        <w:t xml:space="preserve"> </w:t>
+      </w:r>
+      <w:proofErr w:type="spellStart"/>
+      <w:r>
+        <w:t>obrázku</w:t>
+      </w:r>
+      <w:proofErr w:type="spellEnd"/>
+      <w:r>
+        <w:t xml:space="preserve">, </w:t>
+      </w:r>
+      <w:proofErr w:type="spellStart"/>
+      <w:r>
+        <w:t>ktorý</w:t>
+      </w:r>
+      <w:proofErr w:type="spellEnd"/>
+      <w:r>
+        <w:t xml:space="preserve"> </w:t>
+      </w:r>
+      <w:proofErr w:type="spellStart"/>
+      <w:r>
+        <w:t>používateľ</w:t>
+      </w:r>
+      <w:proofErr w:type="spellEnd"/>
+      <w:r>
+        <w:t xml:space="preserve"> </w:t>
+      </w:r>
+      <w:proofErr w:type="spellStart"/>
+      <w:r>
+        <w:t>zadá</w:t>
+      </w:r>
+      <w:proofErr w:type="spellEnd"/>
+      <w:r>
+        <w:t xml:space="preserve"> </w:t>
+      </w:r>
+      <w:proofErr w:type="spellStart"/>
+      <w:r>
+        <w:t>pri</w:t>
+      </w:r>
+      <w:proofErr w:type="spellEnd"/>
+      <w:r>
+        <w:t xml:space="preserve"> </w:t>
+      </w:r>
+      <w:proofErr w:type="spellStart"/>
+      <w:r>
+        <w:t>vytváraní</w:t>
+      </w:r>
+      <w:proofErr w:type="spellEnd"/>
+      <w:r>
+        <w:t xml:space="preserve"> </w:t>
+      </w:r>
+      <w:proofErr w:type="spellStart"/>
+      <w:r>
+        <w:t>alebo</w:t>
+      </w:r>
+      <w:proofErr w:type="spellEnd"/>
+      <w:r>
+        <w:t xml:space="preserve"> </w:t>
+      </w:r>
+      <w:proofErr w:type="spellStart"/>
+      <w:r>
+        <w:t>úprave</w:t>
+      </w:r>
+      <w:proofErr w:type="spellEnd"/>
+      <w:r>
+        <w:t xml:space="preserve"> </w:t>
+      </w:r>
+      <w:proofErr w:type="spellStart"/>
+      <w:r>
+        <w:t>produktu</w:t>
+      </w:r>
+      <w:proofErr w:type="spellEnd"/>
     </w:p>
     <w:p/>
     <w:p>
@@ -781,7 +2045,21 @@
         <w:rPr>
           <w:lang w:val="sk-SK"/>
         </w:rPr>
-        <w:t xml:space="preserve">Vytvorenie novej tabuľky admins na riešenie rolí používateľov – keďže väčšina užívateľov bude len klasický zákazník, prišlo nám zbytočné plytvať miestom, a pridávať každému </w:t>
+        <w:t xml:space="preserve">Vytvorenie novej tabuľky </w:t>
+      </w:r>
+      <w:proofErr w:type="spellStart"/>
+      <w:r>
+        <w:rPr>
+          <w:lang w:val="sk-SK"/>
+        </w:rPr>
+        <w:t>admins</w:t>
+      </w:r>
+      <w:proofErr w:type="spellEnd"/>
+      <w:r>
+        <w:rPr>
+          <w:lang w:val="sk-SK"/>
+        </w:rPr>
+        <w:t xml:space="preserve"> na riešenie rolí používateľov – keďže väčšina užívateľov bude len klasický zákazník, prišlo nám zbytočné plytvať miestom, a pridávať každému </w:t>
       </w:r>
       <w:r>
         <w:rPr>
@@ -794,7 +2072,35 @@
           <w:lang w:val="sk-SK"/>
         </w:rPr>
         <w:lastRenderedPageBreak/>
-        <w:t>roli. Preto sme vytvorili novú tabuľku admins, kde sú len ID-čka používateľov, ktorý majú admin právomoci.</w:t>
+        <w:t xml:space="preserve">roli. Preto sme vytvorili novú tabuľku </w:t>
+      </w:r>
+      <w:proofErr w:type="spellStart"/>
+      <w:r>
+        <w:rPr>
+          <w:lang w:val="sk-SK"/>
+        </w:rPr>
+        <w:t>admins</w:t>
+      </w:r>
+      <w:proofErr w:type="spellEnd"/>
+      <w:r>
+        <w:rPr>
+          <w:lang w:val="sk-SK"/>
+        </w:rPr>
+        <w:t>, kde sú len ID-</w:t>
+      </w:r>
+      <w:proofErr w:type="spellStart"/>
+      <w:r>
+        <w:rPr>
+          <w:lang w:val="sk-SK"/>
+        </w:rPr>
+        <w:t>čka</w:t>
+      </w:r>
+      <w:proofErr w:type="spellEnd"/>
+      <w:r>
+        <w:rPr>
+          <w:lang w:val="sk-SK"/>
+        </w:rPr>
+        <w:t xml:space="preserve"> používateľov, ktorý majú admin právomoci.</w:t>
       </w:r>
     </w:p>
     <w:p>
@@ -824,67 +2130,58 @@
       </w:pPr>
       <w:r>
         <w:rPr>
-          <w:highlight w:val="yellow"/>
-          <w:lang w:val="sk-SK"/>
-        </w:rPr>
-        <w:t xml:space="preserve">TU EŠTE MOŽNO </w:t>
-      </w:r>
-      <w:r>
-        <w:rPr>
-          <w:highlight w:val="yellow"/>
-          <w:lang w:val="sk-SK"/>
-        </w:rPr>
-        <w:t>DAČO</w:t>
-      </w:r>
-      <w:r>
-        <w:rPr>
-          <w:highlight w:val="yellow"/>
-          <w:lang w:val="sk-SK"/>
-        </w:rPr>
-        <w:t xml:space="preserve"> oprávnenia alebo policies</w:t>
-      </w:r>
-    </w:p>
-    <w:p/>
-    <w:p>
-      <w:pPr>
-        <w:pStyle w:val="Heading1"/>
-        <w:rPr>
-          <w:lang w:val="sk-SK"/>
-        </w:rPr>
-      </w:pPr>
-      <w:r>
-        <w:rPr>
-          <w:lang w:val="sk-SK"/>
-        </w:rPr>
-        <w:t>PROGRAMOVACIE PROSTREDIE</w:t>
+          <w:lang w:val="sk-SK"/>
+        </w:rPr>
+        <w:t xml:space="preserve">Prístup do admin časti – prístup do admin časti stránky sme realizovali formou tlačidla v obrazovke profilu, aby bol oddelený od častí stránky, ktoré súvisia s nakupovaním. </w:t>
+      </w:r>
+      <w:r>
+        <w:rPr>
+          <w:lang w:val="sk-SK"/>
+        </w:rPr>
+        <w:t>Tlačidlo sa zobrazí len používateľom, ktorí sú zároveň aj adminmi.</w:t>
+      </w:r>
+      <w:r>
+        <w:rPr>
+          <w:lang w:val="sk-SK"/>
+        </w:rPr>
+        <w:t xml:space="preserve"> To je zabezpečené pomocou </w:t>
+      </w:r>
+      <w:proofErr w:type="spellStart"/>
+      <w:r>
+        <w:rPr>
+          <w:lang w:val="sk-SK"/>
+        </w:rPr>
+        <w:t>ItemPolicy</w:t>
+      </w:r>
+      <w:proofErr w:type="spellEnd"/>
+      <w:r>
+        <w:rPr>
+          <w:lang w:val="sk-SK"/>
+        </w:rPr>
+        <w:t>, ktorá kontroluje v databáze, či je prihlásený používateľ admin.</w:t>
       </w:r>
     </w:p>
     <w:p>
       <w:pPr>
-        <w:rPr>
-          <w:highlight w:val="yellow"/>
-          <w:lang w:val="sk-SK"/>
-        </w:rPr>
-      </w:pPr>
+        <w:pStyle w:val="Nadpis1"/>
+        <w:rPr>
+          <w:lang w:val="sk-SK"/>
+        </w:rPr>
+      </w:pPr>
+      <w:r>
+        <w:rPr>
+          <w:lang w:val="sk-SK"/>
+        </w:rPr>
+        <w:t>PROGRAMOVACIE PROSTREDIE</w:t>
+      </w:r>
     </w:p>
     <w:p>
       <w:pPr>
         <w:rPr>
-          <w:lang w:val="sk-SK"/>
-        </w:rPr>
-      </w:pPr>
-      <w:r>
-        <w:rPr>
-          <w:lang w:val="sk-SK"/>
-        </w:rPr>
-        <w:t>Vo vypracovaní projektu sme použili odporúčané technológie – Laravel a databázu PostgreSQL</w:t>
-      </w:r>
-      <w:r>
-        <w:rPr>
-          <w:lang w:val="sk-SK"/>
-        </w:rPr>
-        <w:t>. Ako editor sme používali buď Visual Studio Code, ale PHP Storm.</w:t>
-      </w:r>
+          <w:highlight w:val="yellow"/>
+          <w:lang w:val="sk-SK"/>
+        </w:rPr>
+      </w:pPr>
     </w:p>
     <w:p>
       <w:pPr>
@@ -892,27 +2189,135 @@
           <w:lang w:val="sk-SK"/>
         </w:rPr>
       </w:pPr>
+      <w:r>
+        <w:rPr>
+          <w:lang w:val="sk-SK"/>
+        </w:rPr>
+        <w:t xml:space="preserve">Vo vypracovaní projektu sme použili odporúčané technológie – </w:t>
+      </w:r>
+      <w:proofErr w:type="spellStart"/>
+      <w:r>
+        <w:rPr>
+          <w:lang w:val="sk-SK"/>
+        </w:rPr>
+        <w:t>Laravel</w:t>
+      </w:r>
+      <w:proofErr w:type="spellEnd"/>
+      <w:r>
+        <w:rPr>
+          <w:lang w:val="sk-SK"/>
+        </w:rPr>
+        <w:t xml:space="preserve"> a databázu </w:t>
+      </w:r>
+      <w:proofErr w:type="spellStart"/>
+      <w:r>
+        <w:rPr>
+          <w:lang w:val="sk-SK"/>
+        </w:rPr>
+        <w:t>PostgreSQL</w:t>
+      </w:r>
+      <w:proofErr w:type="spellEnd"/>
+      <w:r>
+        <w:rPr>
+          <w:lang w:val="sk-SK"/>
+        </w:rPr>
+        <w:t xml:space="preserve">. Ako editor sme používali </w:t>
+      </w:r>
+      <w:proofErr w:type="spellStart"/>
+      <w:r>
+        <w:rPr>
+          <w:lang w:val="sk-SK"/>
+        </w:rPr>
+        <w:t>Visual</w:t>
+      </w:r>
+      <w:proofErr w:type="spellEnd"/>
+      <w:r>
+        <w:rPr>
+          <w:lang w:val="sk-SK"/>
+        </w:rPr>
+        <w:t xml:space="preserve"> </w:t>
+      </w:r>
+      <w:proofErr w:type="spellStart"/>
+      <w:r>
+        <w:rPr>
+          <w:lang w:val="sk-SK"/>
+        </w:rPr>
+        <w:t>Studio</w:t>
+      </w:r>
+      <w:proofErr w:type="spellEnd"/>
+      <w:r>
+        <w:rPr>
+          <w:lang w:val="sk-SK"/>
+        </w:rPr>
+        <w:t xml:space="preserve"> </w:t>
+      </w:r>
+      <w:proofErr w:type="spellStart"/>
+      <w:r>
+        <w:rPr>
+          <w:lang w:val="sk-SK"/>
+        </w:rPr>
+        <w:t>Code</w:t>
+      </w:r>
+      <w:proofErr w:type="spellEnd"/>
+      <w:r>
+        <w:rPr>
+          <w:lang w:val="sk-SK"/>
+        </w:rPr>
+        <w:t>,</w:t>
+      </w:r>
+      <w:r>
+        <w:rPr>
+          <w:lang w:val="sk-SK"/>
+        </w:rPr>
+        <w:t xml:space="preserve"> a </w:t>
+      </w:r>
+      <w:proofErr w:type="spellStart"/>
+      <w:r>
+        <w:rPr>
+          <w:lang w:val="sk-SK"/>
+        </w:rPr>
+        <w:t>P</w:t>
+      </w:r>
+      <w:r>
+        <w:rPr>
+          <w:lang w:val="sk-SK"/>
+        </w:rPr>
+        <w:t>hp</w:t>
+      </w:r>
+      <w:r>
+        <w:rPr>
+          <w:lang w:val="sk-SK"/>
+        </w:rPr>
+        <w:t>Storm</w:t>
+      </w:r>
+      <w:proofErr w:type="spellEnd"/>
+      <w:r>
+        <w:rPr>
+          <w:lang w:val="sk-SK"/>
+        </w:rPr>
+        <w:t>.</w:t>
+      </w:r>
     </w:p>
     <w:p>
       <w:pPr>
-        <w:pStyle w:val="Heading1"/>
-        <w:rPr>
-          <w:lang w:val="sk-SK"/>
-        </w:rPr>
-      </w:pPr>
-      <w:r>
-        <w:rPr>
-          <w:lang w:val="sk-SK"/>
-        </w:rPr>
-        <w:t>IMPLEMENTÁCIA PRÍPADOV POUŽITIA</w:t>
-      </w:r>
+        <w:rPr>
+          <w:lang w:val="sk-SK"/>
+        </w:rPr>
+      </w:pPr>
     </w:p>
     <w:p>
       <w:pPr>
-        <w:rPr>
-          <w:lang w:val="sk-SK"/>
-        </w:rPr>
-      </w:pPr>
+        <w:pStyle w:val="Nadpis1"/>
+        <w:rPr>
+          <w:lang w:val="sk-SK"/>
+        </w:rPr>
+      </w:pPr>
+      <w:r>
+        <w:rPr>
+          <w:lang w:val="sk-SK"/>
+        </w:rPr>
+        <w:t>IMPLEMENTÁCIA PRÍPADOV POUŽITIA</w:t>
+      </w:r>
     </w:p>
     <w:p>
       <w:pPr>
@@ -920,66 +2325,6 @@
           <w:lang w:val="sk-SK"/>
         </w:rPr>
       </w:pPr>
-      <w:r>
-        <w:rPr>
-          <w:lang w:val="sk-SK"/>
-        </w:rPr>
-        <w:t xml:space="preserve">Zmena množstva pre daný produkt </w:t>
-      </w:r>
-      <w:r>
-        <w:rPr>
-          <w:lang w:val="sk-SK"/>
-        </w:rPr>
-        <w:t>–</w:t>
-      </w:r>
-      <w:r>
-        <w:rPr>
-          <w:lang w:val="sk-SK"/>
-        </w:rPr>
-        <w:t xml:space="preserve"> </w:t>
-      </w:r>
-      <w:r>
-        <w:rPr>
-          <w:lang w:val="sk-SK"/>
-        </w:rPr>
-        <w:t xml:space="preserve">nákupný košík je riešený pomocou </w:t>
-      </w:r>
-      <w:r>
-        <w:rPr>
-          <w:lang w:val="sk-SK"/>
-        </w:rPr>
-        <w:t>novej triedy</w:t>
-      </w:r>
-      <w:r>
-        <w:rPr>
-          <w:lang w:val="sk-SK"/>
-        </w:rPr>
-        <w:t xml:space="preserve"> Cart</w:t>
-      </w:r>
-      <w:r>
-        <w:rPr>
-          <w:lang w:val="sk-SK"/>
-        </w:rPr>
-        <w:t xml:space="preserve">, ktorá je uložená v rámci Session. Keď sa stlačí tlačidlo na zmenu množstva (plus alebo mínus), zavolá sa funkcia z tejto </w:t>
-      </w:r>
-      <w:r>
-        <w:rPr>
-          <w:lang w:val="sk-SK"/>
-        </w:rPr>
-        <w:t>triedy košíka, ktorá zmenu vykoná, a uloží svoj nový obsah do Session.</w:t>
-      </w:r>
-      <w:r>
-        <w:rPr>
-          <w:lang w:val="sk-SK"/>
-        </w:rPr>
-        <w:t xml:space="preserve"> Uložením košíka do session sa zabezpečila prenositeľnosť košíka pre neprihláseného používateľa</w:t>
-      </w:r>
-      <w:r>
-        <w:rPr>
-          <w:lang w:val="sk-SK"/>
-        </w:rPr>
-        <w:t>.</w:t>
-      </w:r>
     </w:p>
     <w:p>
       <w:pPr>
@@ -991,7 +2336,7 @@
         <w:rPr>
           <w:lang w:val="sk-SK"/>
         </w:rPr>
-        <w:t xml:space="preserve">Ak je používateľ prihlásený, používame na uloženie košíka priamo databázu, do ktorej sa zapíše obsah nákupného košíka </w:t>
+        <w:t xml:space="preserve">Zmena množstva pre daný produkt </w:t>
       </w:r>
       <w:r>
         <w:rPr>
@@ -1009,13 +2354,93 @@
         <w:rPr>
           <w:lang w:val="sk-SK"/>
         </w:rPr>
-        <w:t>všetky produkty, a pre každý produkt jeho množstvo.</w:t>
-      </w:r>
-      <w:r>
-        <w:rPr>
-          <w:lang w:val="sk-SK"/>
-        </w:rPr>
-        <w:t xml:space="preserve"> Týmto sa zabezpečí, že používateľ si môže otvoriť svoj košík aj na druhom zariadení.</w:t>
+        <w:t xml:space="preserve">nákupný košík je riešený pomocou </w:t>
+      </w:r>
+      <w:r>
+        <w:rPr>
+          <w:lang w:val="sk-SK"/>
+        </w:rPr>
+        <w:t>novej triedy</w:t>
+      </w:r>
+      <w:r>
+        <w:rPr>
+          <w:lang w:val="sk-SK"/>
+        </w:rPr>
+        <w:t xml:space="preserve"> </w:t>
+      </w:r>
+      <w:proofErr w:type="spellStart"/>
+      <w:r>
+        <w:rPr>
+          <w:lang w:val="sk-SK"/>
+        </w:rPr>
+        <w:t>Cart</w:t>
+      </w:r>
+      <w:proofErr w:type="spellEnd"/>
+      <w:r>
+        <w:rPr>
+          <w:lang w:val="sk-SK"/>
+        </w:rPr>
+        <w:t xml:space="preserve">, ktorá je uložená v rámci </w:t>
+      </w:r>
+      <w:proofErr w:type="spellStart"/>
+      <w:r>
+        <w:rPr>
+          <w:lang w:val="sk-SK"/>
+        </w:rPr>
+        <w:t>Session</w:t>
+      </w:r>
+      <w:proofErr w:type="spellEnd"/>
+      <w:r>
+        <w:rPr>
+          <w:lang w:val="sk-SK"/>
+        </w:rPr>
+        <w:t xml:space="preserve">. Keď sa stlačí tlačidlo na zmenu množstva (plus alebo mínus), zavolá sa funkcia z tejto </w:t>
+      </w:r>
+      <w:r>
+        <w:rPr>
+          <w:lang w:val="sk-SK"/>
+        </w:rPr>
+        <w:t xml:space="preserve">triedy košíka, ktorá zmenu vykoná, a uloží svoj nový obsah do </w:t>
+      </w:r>
+      <w:proofErr w:type="spellStart"/>
+      <w:r>
+        <w:rPr>
+          <w:lang w:val="sk-SK"/>
+        </w:rPr>
+        <w:t>Session</w:t>
+      </w:r>
+      <w:proofErr w:type="spellEnd"/>
+      <w:r>
+        <w:rPr>
+          <w:lang w:val="sk-SK"/>
+        </w:rPr>
+        <w:t>.</w:t>
+      </w:r>
+      <w:r>
+        <w:rPr>
+          <w:lang w:val="sk-SK"/>
+        </w:rPr>
+        <w:t xml:space="preserve"> Uložením košíka do </w:t>
+      </w:r>
+      <w:proofErr w:type="spellStart"/>
+      <w:r>
+        <w:rPr>
+          <w:lang w:val="sk-SK"/>
+        </w:rPr>
+        <w:t>session</w:t>
+      </w:r>
+      <w:proofErr w:type="spellEnd"/>
+      <w:r>
+        <w:rPr>
+          <w:lang w:val="sk-SK"/>
+        </w:rPr>
+        <w:t xml:space="preserve"> sa zabezpečila prenositeľnosť košíka pre neprihláseného používateľa</w:t>
+      </w:r>
+      <w:r>
+        <w:rPr>
+          <w:lang w:val="sk-SK"/>
+        </w:rPr>
+        <w:t>.</w:t>
       </w:r>
     </w:p>
     <w:p>
@@ -1028,7 +2453,31 @@
         <w:rPr>
           <w:lang w:val="sk-SK"/>
         </w:rPr>
-        <w:t>Ak je množstvo rovné nule, tak sa z košíka vymaže, rovnako ako keby bolo stlačené priamo tlačidlo na vymazanie.</w:t>
+        <w:t xml:space="preserve">Ak je používateľ prihlásený, používame na uloženie košíka priamo databázu, do ktorej sa zapíše obsah nákupného košíka </w:t>
+      </w:r>
+      <w:r>
+        <w:rPr>
+          <w:lang w:val="sk-SK"/>
+        </w:rPr>
+        <w:t>–</w:t>
+      </w:r>
+      <w:r>
+        <w:rPr>
+          <w:lang w:val="sk-SK"/>
+        </w:rPr>
+        <w:t xml:space="preserve"> </w:t>
+      </w:r>
+      <w:r>
+        <w:rPr>
+          <w:lang w:val="sk-SK"/>
+        </w:rPr>
+        <w:t>všetky produkty, a pre každý produkt jeho množstvo.</w:t>
+      </w:r>
+      <w:r>
+        <w:rPr>
+          <w:lang w:val="sk-SK"/>
+        </w:rPr>
+        <w:t xml:space="preserve"> Týmto sa zabezpečí, že používateľ si môže otvoriť svoj košík aj na druhom zariadení.</w:t>
       </w:r>
     </w:p>
     <w:p>
@@ -1041,13 +2490,7 @@
         <w:rPr>
           <w:lang w:val="sk-SK"/>
         </w:rPr>
-        <w:t>Ak užívateľ klikne na pridať produkt do košíka, a tento produkt tam už má, tak sa len pridá jeden kus. Ak klikne na pridať viacero kusov (z prehľadu produktu), tak sa pripočíta tento počet k už pridaným produktom</w:t>
-      </w:r>
-      <w:r>
-        <w:rPr>
-          <w:lang w:val="sk-SK"/>
-        </w:rPr>
-        <w:t>, a zapíše sa to do Session, alebo priamo do databázy (ak je prihlásený).</w:t>
+        <w:t>Ak je množstvo rovné nule, tak sa z košíka vymaže, rovnako ako keby bolo stlačené priamo tlačidlo na vymazanie.</w:t>
       </w:r>
     </w:p>
     <w:p>
@@ -1056,6 +2499,32 @@
           <w:lang w:val="sk-SK"/>
         </w:rPr>
       </w:pPr>
+      <w:r>
+        <w:rPr>
+          <w:lang w:val="sk-SK"/>
+        </w:rPr>
+        <w:t>Ak užívateľ klikne na pridať produkt do košíka, a tento produkt tam už má, tak sa len pridá jeden kus. Ak klikne na pridať viacero kusov (z prehľadu produktu), tak sa pripočíta tento počet k už pridaným produktom</w:t>
+      </w:r>
+      <w:r>
+        <w:rPr>
+          <w:lang w:val="sk-SK"/>
+        </w:rPr>
+        <w:t xml:space="preserve">, a zapíše sa to do </w:t>
+      </w:r>
+      <w:proofErr w:type="spellStart"/>
+      <w:r>
+        <w:rPr>
+          <w:lang w:val="sk-SK"/>
+        </w:rPr>
+        <w:t>Session</w:t>
+      </w:r>
+      <w:proofErr w:type="spellEnd"/>
+      <w:r>
+        <w:rPr>
+          <w:lang w:val="sk-SK"/>
+        </w:rPr>
+        <w:t>, alebo priamo do databázy (ak je prihlásený).</w:t>
+      </w:r>
     </w:p>
     <w:p>
       <w:pPr>
@@ -1063,30 +2532,6 @@
           <w:lang w:val="sk-SK"/>
         </w:rPr>
       </w:pPr>
-      <w:r>
-        <w:rPr>
-          <w:lang w:val="sk-SK"/>
-        </w:rPr>
-        <w:t>Pridanie produktu do košíka – ak používateľ nie je prihlásený, vytvorí sa nová inštancia triedy Cart, do ktorej sa zapíše tento nový produkt (plus existujúci obsah košíka)</w:t>
-      </w:r>
-      <w:r>
-        <w:rPr>
-          <w:lang w:val="sk-SK"/>
-        </w:rPr>
-        <w:t xml:space="preserve"> a uloží sa do Session.</w:t>
-      </w:r>
-      <w:r>
-        <w:rPr>
-          <w:lang w:val="sk-SK"/>
-        </w:rPr>
-        <w:t xml:space="preserve"> Ak používateľ je prihlásený, tak</w:t>
-      </w:r>
-      <w:r>
-        <w:rPr>
-          <w:lang w:val="sk-SK"/>
-        </w:rPr>
-        <w:t xml:space="preserve"> sa produkt pridá do jeho košíka, ktorý je načítaný z databázy.</w:t>
-      </w:r>
     </w:p>
     <w:p>
       <w:pPr>
@@ -1094,6 +2539,58 @@
           <w:lang w:val="sk-SK"/>
         </w:rPr>
       </w:pPr>
+      <w:r>
+        <w:rPr>
+          <w:lang w:val="sk-SK"/>
+        </w:rPr>
+        <w:t xml:space="preserve">Pridanie produktu do košíka – ak používateľ nie je prihlásený, vytvorí sa nová inštancia triedy </w:t>
+      </w:r>
+      <w:proofErr w:type="spellStart"/>
+      <w:r>
+        <w:rPr>
+          <w:lang w:val="sk-SK"/>
+        </w:rPr>
+        <w:t>Cart</w:t>
+      </w:r>
+      <w:proofErr w:type="spellEnd"/>
+      <w:r>
+        <w:rPr>
+          <w:lang w:val="sk-SK"/>
+        </w:rPr>
+        <w:t>, do ktorej sa zapíše tento nový produkt (plus existujúci obsah košíka)</w:t>
+      </w:r>
+      <w:r>
+        <w:rPr>
+          <w:lang w:val="sk-SK"/>
+        </w:rPr>
+        <w:t xml:space="preserve"> a uloží sa do </w:t>
+      </w:r>
+      <w:proofErr w:type="spellStart"/>
+      <w:r>
+        <w:rPr>
+          <w:lang w:val="sk-SK"/>
+        </w:rPr>
+        <w:t>Session</w:t>
+      </w:r>
+      <w:proofErr w:type="spellEnd"/>
+      <w:r>
+        <w:rPr>
+          <w:lang w:val="sk-SK"/>
+        </w:rPr>
+        <w:t>.</w:t>
+      </w:r>
+      <w:r>
+        <w:rPr>
+          <w:lang w:val="sk-SK"/>
+        </w:rPr>
+        <w:t xml:space="preserve"> Ak používateľ je prihlásený, tak</w:t>
+      </w:r>
+      <w:r>
+        <w:rPr>
+          <w:lang w:val="sk-SK"/>
+        </w:rPr>
+        <w:t xml:space="preserve"> sa produkt pridá do jeho košíka, ktorý je načítaný z databázy.</w:t>
+      </w:r>
     </w:p>
     <w:p>
       <w:pPr>
@@ -1101,67 +2598,6 @@
           <w:lang w:val="sk-SK"/>
         </w:rPr>
       </w:pPr>
-      <w:r>
-        <w:rPr>
-          <w:lang w:val="sk-SK"/>
-        </w:rPr>
-        <w:lastRenderedPageBreak/>
-        <w:t>Pre p</w:t>
-      </w:r>
-      <w:r>
-        <w:rPr>
-          <w:lang w:val="sk-SK"/>
-        </w:rPr>
-        <w:t>rihl</w:t>
-      </w:r>
-      <w:r>
-        <w:rPr>
-          <w:lang w:val="sk-SK"/>
-        </w:rPr>
-        <w:t xml:space="preserve">asovanie a registráciu </w:t>
-      </w:r>
-      <w:r>
-        <w:rPr>
-          <w:lang w:val="sk-SK"/>
-        </w:rPr>
-        <w:t xml:space="preserve">sme </w:t>
-      </w:r>
-      <w:r>
-        <w:rPr>
-          <w:lang w:val="sk-SK"/>
-        </w:rPr>
-        <w:t xml:space="preserve">využili </w:t>
-      </w:r>
-      <w:r>
-        <w:rPr>
-          <w:lang w:val="sk-SK"/>
-        </w:rPr>
-        <w:t>riešenie, ktoré</w:t>
-      </w:r>
-      <w:r>
-        <w:rPr>
-          <w:lang w:val="sk-SK"/>
-        </w:rPr>
-        <w:t xml:space="preserve"> už bolo predpripravené v rámci Laravel aplikácie. Len sme si upravili šablónu, ktorú aplikácia používa na vlastnú, a aj modely sme si upravili</w:t>
-      </w:r>
-      <w:r>
-        <w:rPr>
-          <w:lang w:val="sk-SK"/>
-        </w:rPr>
-        <w:t xml:space="preserve">, aby vyhovovali naším </w:t>
-      </w:r>
-      <w:r>
-        <w:rPr>
-          <w:lang w:val="sk-SK"/>
-        </w:rPr>
-        <w:t>potreb</w:t>
-      </w:r>
-      <w:r>
-        <w:rPr>
-          <w:lang w:val="sk-SK"/>
-        </w:rPr>
-        <w:t>ám.</w:t>
-      </w:r>
     </w:p>
     <w:p>
       <w:pPr>
@@ -1169,6 +2605,136 @@
           <w:lang w:val="sk-SK"/>
         </w:rPr>
       </w:pPr>
+      <w:r>
+        <w:rPr>
+          <w:lang w:val="sk-SK"/>
+        </w:rPr>
+        <w:t>Pre p</w:t>
+      </w:r>
+      <w:r>
+        <w:rPr>
+          <w:lang w:val="sk-SK"/>
+        </w:rPr>
+        <w:t>rihl</w:t>
+      </w:r>
+      <w:r>
+        <w:rPr>
+          <w:lang w:val="sk-SK"/>
+        </w:rPr>
+        <w:t xml:space="preserve">asovanie a registráciu </w:t>
+      </w:r>
+      <w:r>
+        <w:rPr>
+          <w:lang w:val="sk-SK"/>
+        </w:rPr>
+        <w:t xml:space="preserve">sme </w:t>
+      </w:r>
+      <w:r>
+        <w:rPr>
+          <w:lang w:val="sk-SK"/>
+        </w:rPr>
+        <w:t xml:space="preserve">využili </w:t>
+      </w:r>
+      <w:r>
+        <w:rPr>
+          <w:lang w:val="sk-SK"/>
+        </w:rPr>
+        <w:t>riešenie, ktoré</w:t>
+      </w:r>
+      <w:r>
+        <w:rPr>
+          <w:lang w:val="sk-SK"/>
+        </w:rPr>
+        <w:t xml:space="preserve"> už bolo predpripravené v rámci </w:t>
+      </w:r>
+      <w:proofErr w:type="spellStart"/>
+      <w:r>
+        <w:rPr>
+          <w:lang w:val="sk-SK"/>
+        </w:rPr>
+        <w:t>Laravel</w:t>
+      </w:r>
+      <w:proofErr w:type="spellEnd"/>
+      <w:r>
+        <w:rPr>
+          <w:lang w:val="sk-SK"/>
+        </w:rPr>
+        <w:t xml:space="preserve"> aplikácie</w:t>
+      </w:r>
+      <w:r>
+        <w:rPr>
+          <w:lang w:val="sk-SK"/>
+        </w:rPr>
+        <w:t>, akurát</w:t>
+      </w:r>
+      <w:r>
+        <w:rPr>
+          <w:lang w:val="sk-SK"/>
+        </w:rPr>
+        <w:t xml:space="preserve"> sme </w:t>
+      </w:r>
+      <w:r>
+        <w:rPr>
+          <w:lang w:val="sk-SK"/>
+        </w:rPr>
+        <w:t>zmenili</w:t>
+      </w:r>
+      <w:r>
+        <w:rPr>
+          <w:lang w:val="sk-SK"/>
+        </w:rPr>
+        <w:t xml:space="preserve"> šablónu, ktorú aplikácia používa na vlastnú, a</w:t>
+      </w:r>
+      <w:r>
+        <w:rPr>
+          <w:lang w:val="sk-SK"/>
+        </w:rPr>
+        <w:t xml:space="preserve"> upravili sme si </w:t>
+      </w:r>
+      <w:proofErr w:type="spellStart"/>
+      <w:r>
+        <w:rPr>
+          <w:lang w:val="sk-SK"/>
+        </w:rPr>
+        <w:t>modelz</w:t>
+      </w:r>
+      <w:proofErr w:type="spellEnd"/>
+      <w:r>
+        <w:rPr>
+          <w:lang w:val="sk-SK"/>
+        </w:rPr>
+        <w:t xml:space="preserve"> tak,</w:t>
+      </w:r>
+      <w:r>
+        <w:rPr>
+          <w:lang w:val="sk-SK"/>
+        </w:rPr>
+        <w:t xml:space="preserve"> aby vyhovovali naš</w:t>
+      </w:r>
+      <w:r>
+        <w:rPr>
+          <w:lang w:val="sk-SK"/>
+        </w:rPr>
+        <w:t>i</w:t>
+      </w:r>
+      <w:r>
+        <w:rPr>
+          <w:lang w:val="sk-SK"/>
+        </w:rPr>
+        <w:t xml:space="preserve">m </w:t>
+      </w:r>
+      <w:r>
+        <w:rPr>
+          <w:lang w:val="sk-SK"/>
+        </w:rPr>
+        <w:t>potreb</w:t>
+      </w:r>
+      <w:r>
+        <w:rPr>
+          <w:lang w:val="sk-SK"/>
+        </w:rPr>
+        <w:t>ám.</w:t>
+      </w:r>
     </w:p>
     <w:p>
       <w:pPr>
@@ -1176,60 +2742,6 @@
           <w:lang w:val="sk-SK"/>
         </w:rPr>
       </w:pPr>
-      <w:r>
-        <w:rPr>
-          <w:lang w:val="sk-SK"/>
-        </w:rPr>
-        <w:t>Vyhľadávanie sme si implementovali vlastné – vyhľadávacia fráza sa zadá ako parameter,  a následne používame full-text prehľadávanie nad názvom produktu, jeho popisom, a parametrami. Ak sa fráza nachádza v niektorom z nich, produkt</w:t>
-      </w:r>
-      <w:r>
-        <w:rPr>
-          <w:lang w:val="sk-SK"/>
-        </w:rPr>
-        <w:t>y</w:t>
-      </w:r>
-      <w:r>
-        <w:rPr>
-          <w:lang w:val="sk-SK"/>
-        </w:rPr>
-        <w:t xml:space="preserve"> </w:t>
-      </w:r>
-      <w:r>
-        <w:rPr>
-          <w:lang w:val="sk-SK"/>
-        </w:rPr>
-        <w:t>sú</w:t>
-      </w:r>
-      <w:r>
-        <w:rPr>
-          <w:lang w:val="sk-SK"/>
-        </w:rPr>
-        <w:t xml:space="preserve"> vráten</w:t>
-      </w:r>
-      <w:r>
-        <w:rPr>
-          <w:lang w:val="sk-SK"/>
-        </w:rPr>
-        <w:t xml:space="preserve">é </w:t>
-      </w:r>
-      <w:r>
-        <w:rPr>
-          <w:lang w:val="sk-SK"/>
-        </w:rPr>
-        <w:t>ako výsledok.</w:t>
-      </w:r>
-      <w:r>
-        <w:rPr>
-          <w:lang w:val="sk-SK"/>
-        </w:rPr>
-        <w:t xml:space="preserve"> Tu sa využíva filtrovanie produktov priamo z databázy, pomocou query builder-u</w:t>
-      </w:r>
-      <w:r>
-        <w:rPr>
-          <w:lang w:val="sk-SK"/>
-        </w:rPr>
-        <w:t>, takže nepracujeme so zbytočne veľa produktami, ktoré sa nevyužijú.</w:t>
-      </w:r>
     </w:p>
     <w:p>
       <w:pPr>
@@ -1237,6 +2749,102 @@
           <w:lang w:val="sk-SK"/>
         </w:rPr>
       </w:pPr>
+      <w:r>
+        <w:rPr>
+          <w:lang w:val="sk-SK"/>
+        </w:rPr>
+        <w:t xml:space="preserve">Vyhľadávanie sme si implementovali vlastné – vyhľadávacia fráza sa zadá ako parameter,  a následne používame </w:t>
+      </w:r>
+      <w:proofErr w:type="spellStart"/>
+      <w:r>
+        <w:rPr>
+          <w:lang w:val="sk-SK"/>
+        </w:rPr>
+        <w:t>full</w:t>
+      </w:r>
+      <w:proofErr w:type="spellEnd"/>
+      <w:r>
+        <w:rPr>
+          <w:lang w:val="sk-SK"/>
+        </w:rPr>
+        <w:t>-text prehľadávanie nad názvom produktu, jeho popisom, a parametrami. Ak sa fráza nachádza v niektorom z nich, produkt</w:t>
+      </w:r>
+      <w:r>
+        <w:rPr>
+          <w:lang w:val="sk-SK"/>
+        </w:rPr>
+        <w:t>y</w:t>
+      </w:r>
+      <w:r>
+        <w:rPr>
+          <w:lang w:val="sk-SK"/>
+        </w:rPr>
+        <w:t xml:space="preserve"> </w:t>
+      </w:r>
+      <w:r>
+        <w:rPr>
+          <w:lang w:val="sk-SK"/>
+        </w:rPr>
+        <w:t>sú</w:t>
+      </w:r>
+      <w:r>
+        <w:rPr>
+          <w:lang w:val="sk-SK"/>
+        </w:rPr>
+        <w:t xml:space="preserve"> vráten</w:t>
+      </w:r>
+      <w:r>
+        <w:rPr>
+          <w:lang w:val="sk-SK"/>
+        </w:rPr>
+        <w:t xml:space="preserve">é </w:t>
+      </w:r>
+      <w:r>
+        <w:rPr>
+          <w:lang w:val="sk-SK"/>
+        </w:rPr>
+        <w:t>ako výsledok.</w:t>
+      </w:r>
+      <w:r>
+        <w:rPr>
+          <w:lang w:val="sk-SK"/>
+        </w:rPr>
+        <w:t xml:space="preserve"> Tu sa využíva filtrovanie produktov priamo z databázy, pomocou </w:t>
+      </w:r>
+      <w:proofErr w:type="spellStart"/>
+      <w:r>
+        <w:rPr>
+          <w:lang w:val="sk-SK"/>
+        </w:rPr>
+        <w:t>query</w:t>
+      </w:r>
+      <w:proofErr w:type="spellEnd"/>
+      <w:r>
+        <w:rPr>
+          <w:lang w:val="sk-SK"/>
+        </w:rPr>
+        <w:t xml:space="preserve"> </w:t>
+      </w:r>
+      <w:proofErr w:type="spellStart"/>
+      <w:r>
+        <w:rPr>
+          <w:lang w:val="sk-SK"/>
+        </w:rPr>
+        <w:t>builder</w:t>
+      </w:r>
+      <w:proofErr w:type="spellEnd"/>
+      <w:r>
+        <w:rPr>
+          <w:lang w:val="sk-SK"/>
+        </w:rPr>
+        <w:t>-u</w:t>
+      </w:r>
+      <w:r>
+        <w:rPr>
+          <w:lang w:val="sk-SK"/>
+        </w:rPr>
+        <w:t>, takže nepracujeme so zbytočne veľa produktami, ktoré sa nevyužijú.</w:t>
+      </w:r>
     </w:p>
     <w:p>
       <w:pPr>
@@ -1244,96 +2852,6 @@
           <w:lang w:val="sk-SK"/>
         </w:rPr>
       </w:pPr>
-      <w:r>
-        <w:rPr>
-          <w:lang w:val="sk-SK"/>
-        </w:rPr>
-        <w:t xml:space="preserve">Na stránkovanie </w:t>
-      </w:r>
-      <w:r>
-        <w:rPr>
-          <w:lang w:val="sk-SK"/>
-        </w:rPr>
-        <w:t xml:space="preserve">sme použili </w:t>
-      </w:r>
-      <w:r>
-        <w:rPr>
-          <w:lang w:val="sk-SK"/>
-        </w:rPr>
-        <w:t>Paginator</w:t>
-      </w:r>
-      <w:r>
-        <w:rPr>
-          <w:lang w:val="sk-SK"/>
-        </w:rPr>
-        <w:t xml:space="preserve"> </w:t>
-      </w:r>
-      <w:r>
-        <w:rPr>
-          <w:lang w:val="sk-SK"/>
-        </w:rPr>
-        <w:t>priamo z </w:t>
-      </w:r>
-      <w:r>
-        <w:rPr>
-          <w:lang w:val="sk-SK"/>
-        </w:rPr>
-        <w:t>L</w:t>
-      </w:r>
-      <w:r>
-        <w:rPr>
-          <w:lang w:val="sk-SK"/>
-        </w:rPr>
-        <w:t>aravelu, len sme si ho adaptovali. Zoradenie na stránke podľa ceny sme implementovali cez query</w:t>
-      </w:r>
-      <w:r>
-        <w:rPr>
-          <w:lang w:val="sk-SK"/>
-        </w:rPr>
-        <w:t xml:space="preserve"> builder, kde nám vráti priamo zoradené produkty už podľa potreby. Počet produktov </w:t>
-      </w:r>
-      <w:r>
-        <w:rPr>
-          <w:lang w:val="sk-SK"/>
-        </w:rPr>
-        <w:t xml:space="preserve">zobrazených </w:t>
-      </w:r>
-      <w:r>
-        <w:rPr>
-          <w:lang w:val="sk-SK"/>
-        </w:rPr>
-        <w:t>na stránk</w:t>
-      </w:r>
-      <w:r>
-        <w:rPr>
-          <w:lang w:val="sk-SK"/>
-        </w:rPr>
-        <w:t xml:space="preserve">e </w:t>
-      </w:r>
-      <w:r>
-        <w:rPr>
-          <w:lang w:val="sk-SK"/>
-        </w:rPr>
-        <w:t xml:space="preserve">je tiež riešený </w:t>
-      </w:r>
-      <w:r>
-        <w:rPr>
-          <w:lang w:val="sk-SK"/>
-        </w:rPr>
-        <w:t>cez Paginator</w:t>
-      </w:r>
-      <w:r>
-        <w:rPr>
-          <w:lang w:val="sk-SK"/>
-        </w:rPr>
-        <w:t>,</w:t>
-      </w:r>
-      <w:r>
-        <w:rPr>
-          <w:lang w:val="sk-SK"/>
-        </w:rPr>
-        <w:t xml:space="preserve"> len použijeme vlastné hodnoty na presné zadanie.</w:t>
-      </w:r>
     </w:p>
     <w:p>
       <w:pPr>
@@ -1341,6 +2859,136 @@
           <w:lang w:val="sk-SK"/>
         </w:rPr>
       </w:pPr>
+      <w:r>
+        <w:rPr>
+          <w:lang w:val="sk-SK"/>
+        </w:rPr>
+        <w:t xml:space="preserve">Na stránkovanie </w:t>
+      </w:r>
+      <w:r>
+        <w:rPr>
+          <w:lang w:val="sk-SK"/>
+        </w:rPr>
+        <w:t xml:space="preserve">sme použili </w:t>
+      </w:r>
+      <w:proofErr w:type="spellStart"/>
+      <w:r>
+        <w:rPr>
+          <w:lang w:val="sk-SK"/>
+        </w:rPr>
+        <w:t>Paginator</w:t>
+      </w:r>
+      <w:proofErr w:type="spellEnd"/>
+      <w:r>
+        <w:rPr>
+          <w:lang w:val="sk-SK"/>
+        </w:rPr>
+        <w:t xml:space="preserve"> </w:t>
+      </w:r>
+      <w:r>
+        <w:rPr>
+          <w:lang w:val="sk-SK"/>
+        </w:rPr>
+        <w:t>priamo z </w:t>
+      </w:r>
+      <w:proofErr w:type="spellStart"/>
+      <w:r>
+        <w:rPr>
+          <w:lang w:val="sk-SK"/>
+        </w:rPr>
+        <w:t>L</w:t>
+      </w:r>
+      <w:r>
+        <w:rPr>
+          <w:lang w:val="sk-SK"/>
+        </w:rPr>
+        <w:t>aravelu</w:t>
+      </w:r>
+      <w:proofErr w:type="spellEnd"/>
+      <w:r>
+        <w:rPr>
+          <w:lang w:val="sk-SK"/>
+        </w:rPr>
+        <w:t xml:space="preserve">, len sme si ho adaptovali. Zoradenie na stránke podľa ceny sme implementovali cez </w:t>
+      </w:r>
+      <w:proofErr w:type="spellStart"/>
+      <w:r>
+        <w:rPr>
+          <w:lang w:val="sk-SK"/>
+        </w:rPr>
+        <w:t>query</w:t>
+      </w:r>
+      <w:proofErr w:type="spellEnd"/>
+      <w:r>
+        <w:rPr>
+          <w:lang w:val="sk-SK"/>
+        </w:rPr>
+        <w:t xml:space="preserve"> </w:t>
+      </w:r>
+      <w:proofErr w:type="spellStart"/>
+      <w:r>
+        <w:rPr>
+          <w:lang w:val="sk-SK"/>
+        </w:rPr>
+        <w:t>builder</w:t>
+      </w:r>
+      <w:proofErr w:type="spellEnd"/>
+      <w:r>
+        <w:rPr>
+          <w:lang w:val="sk-SK"/>
+        </w:rPr>
+        <w:t xml:space="preserve">, kde nám vráti priamo zoradené produkty už podľa potreby. Počet produktov </w:t>
+      </w:r>
+      <w:r>
+        <w:rPr>
+          <w:lang w:val="sk-SK"/>
+        </w:rPr>
+        <w:t xml:space="preserve">zobrazených </w:t>
+      </w:r>
+      <w:r>
+        <w:rPr>
+          <w:lang w:val="sk-SK"/>
+        </w:rPr>
+        <w:t>na stránk</w:t>
+      </w:r>
+      <w:r>
+        <w:rPr>
+          <w:lang w:val="sk-SK"/>
+        </w:rPr>
+        <w:t xml:space="preserve">e </w:t>
+      </w:r>
+      <w:r>
+        <w:rPr>
+          <w:lang w:val="sk-SK"/>
+        </w:rPr>
+        <w:t xml:space="preserve">je tiež riešený </w:t>
+      </w:r>
+      <w:r>
+        <w:rPr>
+          <w:lang w:val="sk-SK"/>
+        </w:rPr>
+        <w:t xml:space="preserve">cez </w:t>
+      </w:r>
+      <w:proofErr w:type="spellStart"/>
+      <w:r>
+        <w:rPr>
+          <w:lang w:val="sk-SK"/>
+        </w:rPr>
+        <w:t>Paginator</w:t>
+      </w:r>
+      <w:proofErr w:type="spellEnd"/>
+      <w:r>
+        <w:rPr>
+          <w:lang w:val="sk-SK"/>
+        </w:rPr>
+        <w:t>,</w:t>
+      </w:r>
+      <w:r>
+        <w:rPr>
+          <w:lang w:val="sk-SK"/>
+        </w:rPr>
+        <w:t xml:space="preserve"> len použijeme vlastné hodnoty na presné zadanie.</w:t>
+      </w:r>
     </w:p>
     <w:p>
       <w:pPr>
@@ -1348,6 +2996,13 @@
           <w:lang w:val="sk-SK"/>
         </w:rPr>
       </w:pPr>
+    </w:p>
+    <w:p>
+      <w:pPr>
+        <w:rPr>
+          <w:lang w:val="sk-SK"/>
+        </w:rPr>
+      </w:pPr>
       <w:r>
         <w:rPr>
           <w:lang w:val="sk-SK"/>
@@ -1378,17 +3033,53 @@
         </w:rPr>
         <w:t xml:space="preserve"> Keď si používateľ zvolí príslušné filtre, pošlú sa cez dotazník naspäť na server, kde sa spracujú všetky hodnoty, a uložia sa do </w:t>
       </w:r>
-      <w:r>
-        <w:rPr>
-          <w:lang w:val="sk-SK"/>
-        </w:rPr>
-        <w:t xml:space="preserve">Session (aby sa zachovali). </w:t>
-      </w:r>
-      <w:r>
-        <w:rPr>
-          <w:lang w:val="sk-SK"/>
-        </w:rPr>
-        <w:t xml:space="preserve">Prehľadávanie prebieha priamo v query builder-i nad </w:t>
+      <w:proofErr w:type="spellStart"/>
+      <w:r>
+        <w:rPr>
+          <w:lang w:val="sk-SK"/>
+        </w:rPr>
+        <w:t>Session</w:t>
+      </w:r>
+      <w:proofErr w:type="spellEnd"/>
+      <w:r>
+        <w:rPr>
+          <w:lang w:val="sk-SK"/>
+        </w:rPr>
+        <w:t xml:space="preserve"> (aby sa zachovali). </w:t>
+      </w:r>
+      <w:r>
+        <w:rPr>
+          <w:lang w:val="sk-SK"/>
+        </w:rPr>
+        <w:t>Prehľadávanie prebieha priamo v </w:t>
+      </w:r>
+      <w:proofErr w:type="spellStart"/>
+      <w:r>
+        <w:rPr>
+          <w:lang w:val="sk-SK"/>
+        </w:rPr>
+        <w:t>query</w:t>
+      </w:r>
+      <w:proofErr w:type="spellEnd"/>
+      <w:r>
+        <w:rPr>
+          <w:lang w:val="sk-SK"/>
+        </w:rPr>
+        <w:t xml:space="preserve"> </w:t>
+      </w:r>
+      <w:proofErr w:type="spellStart"/>
+      <w:r>
+        <w:rPr>
+          <w:lang w:val="sk-SK"/>
+        </w:rPr>
+        <w:t>builder</w:t>
+      </w:r>
+      <w:proofErr w:type="spellEnd"/>
+      <w:r>
+        <w:rPr>
+          <w:lang w:val="sk-SK"/>
+        </w:rPr>
+        <w:t xml:space="preserve">-i nad </w:t>
       </w:r>
       <w:r>
         <w:rPr>
@@ -1396,6 +3087,7 @@
         </w:rPr>
         <w:t xml:space="preserve">hodnotou </w:t>
       </w:r>
+      <w:proofErr w:type="spellStart"/>
       <w:r>
         <w:rPr>
           <w:lang w:val="sk-SK"/>
@@ -1406,13 +3098,40 @@
         <w:rPr>
           <w:lang w:val="sk-SK"/>
         </w:rPr>
-        <w:t>_json v</w:t>
+        <w:t>_json</w:t>
+      </w:r>
+      <w:proofErr w:type="spellEnd"/>
+      <w:r>
+        <w:rPr>
+          <w:lang w:val="sk-SK"/>
+        </w:rPr>
+        <w:t xml:space="preserve"> v</w:t>
       </w:r>
       <w:r>
         <w:rPr>
           <w:lang w:val="sk-SK"/>
         </w:rPr>
         <w:t> každom produkte.</w:t>
+      </w:r>
+      <w:r>
+        <w:rPr>
+          <w:lang w:val="sk-SK"/>
+        </w:rPr>
+        <w:t xml:space="preserve"> Filtre sú zo </w:t>
+      </w:r>
+      <w:proofErr w:type="spellStart"/>
+      <w:r>
+        <w:rPr>
+          <w:lang w:val="sk-SK"/>
+        </w:rPr>
+        <w:t>Session</w:t>
+      </w:r>
+      <w:proofErr w:type="spellEnd"/>
+      <w:r>
+        <w:rPr>
+          <w:lang w:val="sk-SK"/>
+        </w:rPr>
+        <w:t xml:space="preserve"> vymazané po navštívení domovskej stránky, aby neboli aplikované pri ďalšom prehliadaní produktov.</w:t>
       </w:r>
     </w:p>
     <w:p>
@@ -1526,7 +3245,7 @@
     <w:sdtContent>
       <w:p>
         <w:pPr>
-          <w:pStyle w:val="Header"/>
+          <w:pStyle w:val="Hlavika"/>
           <w:jc w:val="right"/>
         </w:pPr>
         <w:r>
@@ -1555,7 +3274,7 @@
   </w:sdt>
   <w:p>
     <w:pPr>
-      <w:pStyle w:val="Header"/>
+      <w:pStyle w:val="Hlavika"/>
     </w:pPr>
   </w:p>
 </w:hdr>
@@ -1565,7 +3284,7 @@
 <w:hdr xmlns:wpc="http://schemas.microsoft.com/office/word/2010/wordprocessingCanvas" xmlns:cx="http://schemas.microsoft.com/office/drawing/2014/chartex" xmlns:cx1="http://schemas.microsoft.com/office/drawing/2015/9/8/chartex" xmlns:cx2="http://schemas.microsoft.com/office/drawing/2015/10/21/chartex" xmlns:cx3="http://schemas.microsoft.com/office/drawing/2016/5/9/chartex" xmlns:cx4="http://schemas.microsoft.com/office/drawing/2016/5/10/chartex" xmlns:cx5="http://schemas.microsoft.com/office/drawing/2016/5/11/chartex" xmlns:cx6="http://schemas.microsoft.com/office/drawing/2016/5/12/chartex" xmlns:cx7="http://schemas.microsoft.com/office/drawing/2016/5/13/chartex" xmlns:cx8="http://schemas.microsoft.com/office/drawing/2016/5/14/chartex" xmlns:mc="http://schemas.openxmlformats.org/markup-compatibility/2006" xmlns:aink="http://schemas.microsoft.com/office/drawing/2016/ink" xmlns:am3d="http://schemas.microsoft.com/office/drawing/2017/model3d" xmlns:o="urn:schemas-microsoft-com:office:office" xmlns:r="http://schemas.openxmlformats.org/officeDocument/2006/relationships" xmlns:m="http://schemas.openxmlformats.org/officeDocument/2006/math" xmlns:v="urn:schemas-microsoft-com:vml" xmlns:wp14="http://schemas.microsoft.com/office/word/2010/wordprocessingDrawing" xmlns:wp="http://schemas.openxmlformats.org/drawingml/2006/wordprocessingDrawing" xmlns:w10="urn:schemas-microsoft-com:office:word" xmlns:w="http://schemas.openxmlformats.org/wordprocessingml/2006/main" xmlns:w14="http://schemas.microsoft.com/office/word/2010/wordml" xmlns:w15="http://schemas.microsoft.com/office/word/2012/wordml" xmlns:w16cex="http://schemas.microsoft.com/office/word/2018/wordml/cex" xmlns:w16cid="http://schemas.microsoft.com/office/word/2016/wordml/cid" xmlns:w16="http://schemas.microsoft.com/office/word/2018/wordml" xmlns:w16sdtdh="http://schemas.microsoft.com/office/word/2020/wordml/sdtdatahash" xmlns:w16se="http://schemas.microsoft.com/office/word/2015/wordml/symex" xmlns:wpg="http://schemas.microsoft.com/office/word/2010/wordprocessingGroup" xmlns:wpi="http://schemas.microsoft.com/office/word/2010/wordprocessingInk" xmlns:wne="http://schemas.microsoft.com/office/word/2006/wordml" xmlns:wps="http://schemas.microsoft.com/office/word/2010/wordprocessingShape" mc:Ignorable="w14 w15 w16se w16cid w16 w16cex w16sdtdh wp14">
   <w:p>
     <w:pPr>
-      <w:pStyle w:val="Header"/>
+      <w:pStyle w:val="Hlavika"/>
       <w:jc w:val="right"/>
     </w:pPr>
   </w:p>
@@ -2357,7 +4076,7 @@
     <w:lsdException w:name="Unresolved Mention" w:semiHidden="1" w:unhideWhenUsed="1"/>
     <w:lsdException w:name="Smart Link" w:semiHidden="1" w:unhideWhenUsed="1"/>
   </w:latentStyles>
-  <w:style w:type="paragraph" w:default="1" w:styleId="Normal">
+  <w:style w:type="paragraph" w:default="1" w:styleId="Normlny">
     <w:name w:val="Normal"/>
     <w:qFormat/>
     <w:rsid w:val="00D15513"/>
@@ -2369,11 +4088,11 @@
       <w:lang w:val="en-US"/>
     </w:rPr>
   </w:style>
-  <w:style w:type="paragraph" w:styleId="Heading1">
+  <w:style w:type="paragraph" w:styleId="Nadpis1">
     <w:name w:val="heading 1"/>
-    <w:basedOn w:val="Normal"/>
-    <w:next w:val="Normal"/>
-    <w:link w:val="Heading1Char"/>
+    <w:basedOn w:val="Normlny"/>
+    <w:next w:val="Normlny"/>
+    <w:link w:val="Nadpis1Char"/>
     <w:uiPriority w:val="9"/>
     <w:qFormat/>
     <w:rsid w:val="005946C9"/>
@@ -2390,11 +4109,11 @@
       <w:szCs w:val="32"/>
     </w:rPr>
   </w:style>
-  <w:style w:type="paragraph" w:styleId="Heading2">
+  <w:style w:type="paragraph" w:styleId="Nadpis2">
     <w:name w:val="heading 2"/>
-    <w:basedOn w:val="Normal"/>
-    <w:next w:val="Normal"/>
-    <w:link w:val="Heading2Char"/>
+    <w:basedOn w:val="Normlny"/>
+    <w:next w:val="Normlny"/>
+    <w:link w:val="Nadpis2Char"/>
     <w:uiPriority w:val="9"/>
     <w:unhideWhenUsed/>
     <w:qFormat/>
@@ -2413,11 +4132,11 @@
       <w:szCs w:val="26"/>
     </w:rPr>
   </w:style>
-  <w:style w:type="paragraph" w:styleId="Heading3">
+  <w:style w:type="paragraph" w:styleId="Nadpis3">
     <w:name w:val="heading 3"/>
-    <w:basedOn w:val="Normal"/>
-    <w:next w:val="Normal"/>
-    <w:link w:val="Heading3Char"/>
+    <w:basedOn w:val="Normlny"/>
+    <w:next w:val="Normlny"/>
+    <w:link w:val="Nadpis3Char"/>
     <w:uiPriority w:val="9"/>
     <w:semiHidden/>
     <w:unhideWhenUsed/>
@@ -2434,13 +4153,13 @@
       <w:szCs w:val="24"/>
     </w:rPr>
   </w:style>
-  <w:style w:type="character" w:default="1" w:styleId="DefaultParagraphFont">
+  <w:style w:type="character" w:default="1" w:styleId="Predvolenpsmoodseku">
     <w:name w:val="Default Paragraph Font"/>
     <w:uiPriority w:val="1"/>
     <w:semiHidden/>
     <w:unhideWhenUsed/>
   </w:style>
-  <w:style w:type="table" w:default="1" w:styleId="TableNormal">
+  <w:style w:type="table" w:default="1" w:styleId="Normlnatabuka">
     <w:name w:val="Normal Table"/>
     <w:uiPriority w:val="99"/>
     <w:semiHidden/>
@@ -2455,7 +4174,7 @@
       </w:tblCellMar>
     </w:tblPr>
   </w:style>
-  <w:style w:type="numbering" w:default="1" w:styleId="NoList">
+  <w:style w:type="numbering" w:default="1" w:styleId="Bezzoznamu">
     <w:name w:val="No List"/>
     <w:uiPriority w:val="99"/>
     <w:semiHidden/>
@@ -2463,8 +4182,8 @@
   </w:style>
   <w:style w:type="paragraph" w:customStyle="1" w:styleId="Titles">
     <w:name w:val="Titles"/>
-    <w:basedOn w:val="Normal"/>
-    <w:next w:val="Heading1"/>
+    <w:basedOn w:val="Normlny"/>
+    <w:next w:val="Nadpis1"/>
     <w:link w:val="TitlesChar"/>
     <w:rsid w:val="00BE1DC2"/>
     <w:rPr>
@@ -2484,7 +4203,7 @@
   </w:style>
   <w:style w:type="character" w:customStyle="1" w:styleId="TitlesChar">
     <w:name w:val="Titles Char"/>
-    <w:basedOn w:val="DefaultParagraphFont"/>
+    <w:basedOn w:val="Predvolenpsmoodseku"/>
     <w:link w:val="Titles"/>
     <w:rsid w:val="00BE1DC2"/>
     <w:rPr>
@@ -2492,10 +4211,10 @@
       <w:sz w:val="36"/>
     </w:rPr>
   </w:style>
-  <w:style w:type="character" w:customStyle="1" w:styleId="Heading1Char">
-    <w:name w:val="Heading 1 Char"/>
-    <w:basedOn w:val="DefaultParagraphFont"/>
-    <w:link w:val="Heading1"/>
+  <w:style w:type="character" w:customStyle="1" w:styleId="Nadpis1Char">
+    <w:name w:val="Nadpis 1 Char"/>
+    <w:basedOn w:val="Predvolenpsmoodseku"/>
+    <w:link w:val="Nadpis1"/>
     <w:uiPriority w:val="9"/>
     <w:rsid w:val="005946C9"/>
     <w:rPr>
@@ -2515,10 +4234,10 @@
       <w:sz w:val="24"/>
     </w:rPr>
   </w:style>
-  <w:style w:type="paragraph" w:styleId="TOCHeading">
+  <w:style w:type="paragraph" w:styleId="Hlavikaobsahu">
     <w:name w:val="TOC Heading"/>
-    <w:basedOn w:val="Heading1"/>
-    <w:next w:val="Normal"/>
+    <w:basedOn w:val="Nadpis1"/>
+    <w:next w:val="Normlny"/>
     <w:uiPriority w:val="39"/>
     <w:unhideWhenUsed/>
     <w:rsid w:val="00F56763"/>
@@ -2535,10 +4254,10 @@
       <w:sz w:val="28"/>
     </w:rPr>
   </w:style>
-  <w:style w:type="paragraph" w:styleId="Header">
+  <w:style w:type="paragraph" w:styleId="Hlavika">
     <w:name w:val="header"/>
-    <w:basedOn w:val="Normal"/>
-    <w:link w:val="HeaderChar"/>
+    <w:basedOn w:val="Normlny"/>
+    <w:link w:val="HlavikaChar"/>
     <w:uiPriority w:val="99"/>
     <w:unhideWhenUsed/>
     <w:rsid w:val="00753E13"/>
@@ -2560,17 +4279,17 @@
       <w:sz w:val="28"/>
     </w:rPr>
   </w:style>
-  <w:style w:type="character" w:customStyle="1" w:styleId="HeaderChar">
-    <w:name w:val="Header Char"/>
-    <w:basedOn w:val="DefaultParagraphFont"/>
-    <w:link w:val="Header"/>
+  <w:style w:type="character" w:customStyle="1" w:styleId="HlavikaChar">
+    <w:name w:val="Hlavička Char"/>
+    <w:basedOn w:val="Predvolenpsmoodseku"/>
+    <w:link w:val="Hlavika"/>
     <w:uiPriority w:val="99"/>
     <w:rsid w:val="00753E13"/>
   </w:style>
-  <w:style w:type="paragraph" w:styleId="Footer">
+  <w:style w:type="paragraph" w:styleId="Pta">
     <w:name w:val="footer"/>
-    <w:basedOn w:val="Normal"/>
-    <w:link w:val="FooterChar"/>
+    <w:basedOn w:val="Normlny"/>
+    <w:link w:val="PtaChar"/>
     <w:uiPriority w:val="99"/>
     <w:unhideWhenUsed/>
     <w:rsid w:val="00753E13"/>
@@ -2582,17 +4301,17 @@
       <w:spacing w:after="0" w:line="240" w:lineRule="auto"/>
     </w:pPr>
   </w:style>
-  <w:style w:type="character" w:customStyle="1" w:styleId="FooterChar">
-    <w:name w:val="Footer Char"/>
-    <w:basedOn w:val="DefaultParagraphFont"/>
-    <w:link w:val="Footer"/>
+  <w:style w:type="character" w:customStyle="1" w:styleId="PtaChar">
+    <w:name w:val="Päta Char"/>
+    <w:basedOn w:val="Predvolenpsmoodseku"/>
+    <w:link w:val="Pta"/>
     <w:uiPriority w:val="99"/>
     <w:rsid w:val="00753E13"/>
   </w:style>
-  <w:style w:type="character" w:customStyle="1" w:styleId="Heading3Char">
-    <w:name w:val="Heading 3 Char"/>
-    <w:basedOn w:val="DefaultParagraphFont"/>
-    <w:link w:val="Heading3"/>
+  <w:style w:type="character" w:customStyle="1" w:styleId="Nadpis3Char">
+    <w:name w:val="Nadpis 3 Char"/>
+    <w:basedOn w:val="Predvolenpsmoodseku"/>
+    <w:link w:val="Nadpis3"/>
     <w:uiPriority w:val="9"/>
     <w:semiHidden/>
     <w:rsid w:val="005946C9"/>
@@ -2603,10 +4322,10 @@
       <w:szCs w:val="24"/>
     </w:rPr>
   </w:style>
-  <w:style w:type="paragraph" w:styleId="TOC3">
+  <w:style w:type="paragraph" w:styleId="Obsah3">
     <w:name w:val="toc 3"/>
-    <w:basedOn w:val="Normal"/>
-    <w:next w:val="Normal"/>
+    <w:basedOn w:val="Normlny"/>
+    <w:next w:val="Normlny"/>
     <w:autoRedefine/>
     <w:uiPriority w:val="39"/>
     <w:unhideWhenUsed/>
@@ -2621,10 +4340,10 @@
       <w:szCs w:val="20"/>
     </w:rPr>
   </w:style>
-  <w:style w:type="paragraph" w:styleId="TOC1">
+  <w:style w:type="paragraph" w:styleId="Obsah1">
     <w:name w:val="toc 1"/>
-    <w:basedOn w:val="Normal"/>
-    <w:next w:val="Normal"/>
+    <w:basedOn w:val="Normlny"/>
+    <w:next w:val="Normlny"/>
     <w:autoRedefine/>
     <w:uiPriority w:val="39"/>
     <w:unhideWhenUsed/>
@@ -2641,10 +4360,10 @@
       <w:szCs w:val="24"/>
     </w:rPr>
   </w:style>
-  <w:style w:type="paragraph" w:styleId="TOC2">
+  <w:style w:type="paragraph" w:styleId="Obsah2">
     <w:name w:val="toc 2"/>
-    <w:basedOn w:val="Normal"/>
-    <w:next w:val="Normal"/>
+    <w:basedOn w:val="Normlny"/>
+    <w:next w:val="Normlny"/>
     <w:autoRedefine/>
     <w:uiPriority w:val="39"/>
     <w:unhideWhenUsed/>
@@ -2660,10 +4379,10 @@
       <w:szCs w:val="20"/>
     </w:rPr>
   </w:style>
-  <w:style w:type="paragraph" w:styleId="TOC4">
+  <w:style w:type="paragraph" w:styleId="Obsah4">
     <w:name w:val="toc 4"/>
-    <w:basedOn w:val="Normal"/>
-    <w:next w:val="Normal"/>
+    <w:basedOn w:val="Normlny"/>
+    <w:next w:val="Normlny"/>
     <w:autoRedefine/>
     <w:uiPriority w:val="39"/>
     <w:unhideWhenUsed/>
@@ -2678,10 +4397,10 @@
       <w:szCs w:val="20"/>
     </w:rPr>
   </w:style>
-  <w:style w:type="paragraph" w:styleId="TOC5">
+  <w:style w:type="paragraph" w:styleId="Obsah5">
     <w:name w:val="toc 5"/>
-    <w:basedOn w:val="Normal"/>
-    <w:next w:val="Normal"/>
+    <w:basedOn w:val="Normlny"/>
+    <w:next w:val="Normlny"/>
     <w:autoRedefine/>
     <w:uiPriority w:val="39"/>
     <w:unhideWhenUsed/>
@@ -2696,10 +4415,10 @@
       <w:szCs w:val="20"/>
     </w:rPr>
   </w:style>
-  <w:style w:type="paragraph" w:styleId="TOC6">
+  <w:style w:type="paragraph" w:styleId="Obsah6">
     <w:name w:val="toc 6"/>
-    <w:basedOn w:val="Normal"/>
-    <w:next w:val="Normal"/>
+    <w:basedOn w:val="Normlny"/>
+    <w:next w:val="Normlny"/>
     <w:autoRedefine/>
     <w:uiPriority w:val="39"/>
     <w:unhideWhenUsed/>
@@ -2714,10 +4433,10 @@
       <w:szCs w:val="20"/>
     </w:rPr>
   </w:style>
-  <w:style w:type="paragraph" w:styleId="TOC7">
+  <w:style w:type="paragraph" w:styleId="Obsah7">
     <w:name w:val="toc 7"/>
-    <w:basedOn w:val="Normal"/>
-    <w:next w:val="Normal"/>
+    <w:basedOn w:val="Normlny"/>
+    <w:next w:val="Normlny"/>
     <w:autoRedefine/>
     <w:uiPriority w:val="39"/>
     <w:unhideWhenUsed/>
@@ -2732,10 +4451,10 @@
       <w:szCs w:val="20"/>
     </w:rPr>
   </w:style>
-  <w:style w:type="paragraph" w:styleId="TOC8">
+  <w:style w:type="paragraph" w:styleId="Obsah8">
     <w:name w:val="toc 8"/>
-    <w:basedOn w:val="Normal"/>
-    <w:next w:val="Normal"/>
+    <w:basedOn w:val="Normlny"/>
+    <w:next w:val="Normlny"/>
     <w:autoRedefine/>
     <w:uiPriority w:val="39"/>
     <w:unhideWhenUsed/>
@@ -2750,10 +4469,10 @@
       <w:szCs w:val="20"/>
     </w:rPr>
   </w:style>
-  <w:style w:type="paragraph" w:styleId="TOC9">
+  <w:style w:type="paragraph" w:styleId="Obsah9">
     <w:name w:val="toc 9"/>
-    <w:basedOn w:val="Normal"/>
-    <w:next w:val="Normal"/>
+    <w:basedOn w:val="Normlny"/>
+    <w:next w:val="Normlny"/>
     <w:autoRedefine/>
     <w:uiPriority w:val="39"/>
     <w:unhideWhenUsed/>
@@ -2768,10 +4487,10 @@
       <w:szCs w:val="20"/>
     </w:rPr>
   </w:style>
-  <w:style w:type="character" w:customStyle="1" w:styleId="Heading2Char">
-    <w:name w:val="Heading 2 Char"/>
-    <w:basedOn w:val="DefaultParagraphFont"/>
-    <w:link w:val="Heading2"/>
+  <w:style w:type="character" w:customStyle="1" w:styleId="Nadpis2Char">
+    <w:name w:val="Nadpis 2 Char"/>
+    <w:basedOn w:val="Predvolenpsmoodseku"/>
+    <w:link w:val="Nadpis2"/>
     <w:uiPriority w:val="9"/>
     <w:rsid w:val="00976520"/>
     <w:rPr>
@@ -2782,9 +4501,9 @@
       <w:szCs w:val="26"/>
     </w:rPr>
   </w:style>
-  <w:style w:type="character" w:styleId="Hyperlink">
+  <w:style w:type="character" w:styleId="Hypertextovprepojenie">
     <w:name w:val="Hyperlink"/>
-    <w:basedOn w:val="DefaultParagraphFont"/>
+    <w:basedOn w:val="Predvolenpsmoodseku"/>
     <w:uiPriority w:val="99"/>
     <w:unhideWhenUsed/>
     <w:rsid w:val="00D72191"/>
@@ -2793,17 +4512,17 @@
       <w:u w:val="single"/>
     </w:rPr>
   </w:style>
-  <w:style w:type="paragraph" w:styleId="Bibliography">
+  <w:style w:type="paragraph" w:styleId="Bibliografia">
     <w:name w:val="Bibliography"/>
-    <w:basedOn w:val="Normal"/>
-    <w:next w:val="Normal"/>
+    <w:basedOn w:val="Normlny"/>
+    <w:next w:val="Normlny"/>
     <w:uiPriority w:val="37"/>
     <w:unhideWhenUsed/>
     <w:rsid w:val="00084746"/>
   </w:style>
-  <w:style w:type="paragraph" w:styleId="ListParagraph">
+  <w:style w:type="paragraph" w:styleId="Odsekzoznamu">
     <w:name w:val="List Paragraph"/>
-    <w:basedOn w:val="Normal"/>
+    <w:basedOn w:val="Normlny"/>
     <w:uiPriority w:val="34"/>
     <w:rsid w:val="00084746"/>
     <w:pPr>
@@ -2811,9 +4530,9 @@
       <w:contextualSpacing/>
     </w:pPr>
   </w:style>
-  <w:style w:type="character" w:styleId="UnresolvedMention">
+  <w:style w:type="character" w:styleId="Nevyrieenzmienka">
     <w:name w:val="Unresolved Mention"/>
-    <w:basedOn w:val="DefaultParagraphFont"/>
+    <w:basedOn w:val="Predvolenpsmoodseku"/>
     <w:uiPriority w:val="99"/>
     <w:semiHidden/>
     <w:unhideWhenUsed/>

</xml_diff>